<commit_message>
vision document ver1.0 completed
</commit_message>
<xml_diff>
--- a/docs/項目願景.docx
+++ b/docs/項目願景.docx
@@ -2,6 +2,2058 @@
 <file path=word/document.xml><?xml version="1.0" encoding="utf-8"?>
 <w:document xmlns:wpc="http://schemas.microsoft.com/office/word/2010/wordprocessingCanvas" xmlns:cx="http://schemas.microsoft.com/office/drawing/2014/chartex" xmlns:cx1="http://schemas.microsoft.com/office/drawing/2015/9/8/chartex" xmlns:cx2="http://schemas.microsoft.com/office/drawing/2015/10/21/chartex" xmlns:cx3="http://schemas.microsoft.com/office/drawing/2016/5/9/chartex" xmlns:cx4="http://schemas.microsoft.com/office/drawing/2016/5/10/chartex" xmlns:cx5="http://schemas.microsoft.com/office/drawing/2016/5/11/chartex" xmlns:cx6="http://schemas.microsoft.com/office/drawing/2016/5/12/chartex" xmlns:cx7="http://schemas.microsoft.com/office/drawing/2016/5/13/chartex" xmlns:cx8="http://schemas.microsoft.com/office/drawing/2016/5/14/chartex" xmlns:mc="http://schemas.openxmlformats.org/markup-compatibility/2006" xmlns:aink="http://schemas.microsoft.com/office/drawing/2016/ink" xmlns:am3d="http://schemas.microsoft.com/office/drawing/2017/model3d" xmlns:o="urn:schemas-microsoft-com:office:office" xmlns:r="http://schemas.openxmlformats.org/officeDocument/2006/relationships" xmlns:m="http://schemas.openxmlformats.org/officeDocument/2006/math" xmlns:v="urn:schemas-microsoft-com:vml" xmlns:wp14="http://schemas.microsoft.com/office/word/2010/wordprocessingDrawing" xmlns:wp="http://schemas.openxmlformats.org/drawingml/2006/wordprocessingDrawing" xmlns:w10="urn:schemas-microsoft-com:office:word" xmlns:w="http://schemas.openxmlformats.org/wordprocessingml/2006/main" xmlns:w14="http://schemas.microsoft.com/office/word/2010/wordml" xmlns:w15="http://schemas.microsoft.com/office/word/2012/wordml" xmlns:w16cid="http://schemas.microsoft.com/office/word/2016/wordml/cid" xmlns:w16se="http://schemas.microsoft.com/office/word/2015/wordml/symex" xmlns:wpg="http://schemas.microsoft.com/office/word/2010/wordprocessingGroup" xmlns:wpi="http://schemas.microsoft.com/office/word/2010/wordprocessingInk" xmlns:wne="http://schemas.microsoft.com/office/word/2006/wordml" xmlns:wps="http://schemas.microsoft.com/office/word/2010/wordprocessingShape" mc:Ignorable="w14 w15 w16se w16cid wp14">
   <w:body>
+    <w:sdt>
+      <w:sdtPr>
+        <w:rPr>
+          <w:rFonts w:ascii="Adobe Heiti Std R" w:eastAsia="Adobe Heiti Std R" w:hAnsi="Adobe Heiti Std R"/>
+        </w:rPr>
+        <w:id w:val="-1204861169"/>
+        <w:docPartObj>
+          <w:docPartGallery w:val="Cover Pages"/>
+          <w:docPartUnique/>
+        </w:docPartObj>
+      </w:sdtPr>
+      <w:sdtEndPr>
+        <w:rPr>
+          <w:sz w:val="24"/>
+        </w:rPr>
+      </w:sdtEndPr>
+      <w:sdtContent>
+        <w:p>
+          <w:pPr>
+            <w:rPr>
+              <w:rFonts w:ascii="Adobe Heiti Std R" w:eastAsia="Adobe Heiti Std R" w:hAnsi="Adobe Heiti Std R"/>
+            </w:rPr>
+          </w:pPr>
+          <w:r>
+            <w:rPr>
+              <w:rFonts w:ascii="Adobe Heiti Std R" w:eastAsia="Adobe Heiti Std R" w:hAnsi="Adobe Heiti Std R"/>
+              <w:noProof/>
+            </w:rPr>
+            <mc:AlternateContent>
+              <mc:Choice Requires="wpg">
+                <w:drawing>
+                  <wp:anchor distT="0" distB="0" distL="114300" distR="114300" simplePos="0" relativeHeight="251662336" behindDoc="0" locked="0" layoutInCell="1" allowOverlap="1" wp14:anchorId="149BFDB6" wp14:editId="3F60DCF9">
+                    <wp:simplePos x="0" y="0"/>
+                    <wp:positionH relativeFrom="page">
+                      <wp:align>center</wp:align>
+                    </wp:positionH>
+                    <mc:AlternateContent>
+                      <mc:Choice Requires="wp14">
+                        <wp:positionV relativeFrom="page">
+                          <wp14:pctPosVOffset>2300</wp14:pctPosVOffset>
+                        </wp:positionV>
+                      </mc:Choice>
+                      <mc:Fallback>
+                        <wp:positionV relativeFrom="page">
+                          <wp:posOffset>231140</wp:posOffset>
+                        </wp:positionV>
+                      </mc:Fallback>
+                    </mc:AlternateContent>
+                    <wp:extent cx="7315200" cy="1215391"/>
+                    <wp:effectExtent l="0" t="0" r="1270" b="1905"/>
+                    <wp:wrapNone/>
+                    <wp:docPr id="149" name="群組 149"/>
+                    <wp:cNvGraphicFramePr/>
+                    <a:graphic xmlns:a="http://schemas.openxmlformats.org/drawingml/2006/main">
+                      <a:graphicData uri="http://schemas.microsoft.com/office/word/2010/wordprocessingGroup">
+                        <wpg:wgp>
+                          <wpg:cNvGrpSpPr/>
+                          <wpg:grpSpPr>
+                            <a:xfrm>
+                              <a:off x="0" y="0"/>
+                              <a:ext cx="7315200" cy="1215391"/>
+                              <a:chOff x="0" y="-1"/>
+                              <a:chExt cx="7315200" cy="1216153"/>
+                            </a:xfrm>
+                          </wpg:grpSpPr>
+                          <wps:wsp>
+                            <wps:cNvPr id="150" name="矩形 51"/>
+                            <wps:cNvSpPr/>
+                            <wps:spPr>
+                              <a:xfrm>
+                                <a:off x="0" y="-1"/>
+                                <a:ext cx="7315200" cy="1130373"/>
+                              </a:xfrm>
+                              <a:custGeom>
+                                <a:avLst/>
+                                <a:gdLst>
+                                  <a:gd name="connsiteX0" fmla="*/ 0 w 7312660"/>
+                                  <a:gd name="connsiteY0" fmla="*/ 0 h 1215390"/>
+                                  <a:gd name="connsiteX1" fmla="*/ 7312660 w 7312660"/>
+                                  <a:gd name="connsiteY1" fmla="*/ 0 h 1215390"/>
+                                  <a:gd name="connsiteX2" fmla="*/ 7312660 w 7312660"/>
+                                  <a:gd name="connsiteY2" fmla="*/ 1215390 h 1215390"/>
+                                  <a:gd name="connsiteX3" fmla="*/ 0 w 7312660"/>
+                                  <a:gd name="connsiteY3" fmla="*/ 1215390 h 1215390"/>
+                                  <a:gd name="connsiteX4" fmla="*/ 0 w 7312660"/>
+                                  <a:gd name="connsiteY4" fmla="*/ 0 h 1215390"/>
+                                  <a:gd name="connsiteX0" fmla="*/ 0 w 7312660"/>
+                                  <a:gd name="connsiteY0" fmla="*/ 0 h 1215390"/>
+                                  <a:gd name="connsiteX1" fmla="*/ 7312660 w 7312660"/>
+                                  <a:gd name="connsiteY1" fmla="*/ 0 h 1215390"/>
+                                  <a:gd name="connsiteX2" fmla="*/ 7312660 w 7312660"/>
+                                  <a:gd name="connsiteY2" fmla="*/ 1215390 h 1215390"/>
+                                  <a:gd name="connsiteX3" fmla="*/ 3667125 w 7312660"/>
+                                  <a:gd name="connsiteY3" fmla="*/ 1209675 h 1215390"/>
+                                  <a:gd name="connsiteX4" fmla="*/ 0 w 7312660"/>
+                                  <a:gd name="connsiteY4" fmla="*/ 1215390 h 1215390"/>
+                                  <a:gd name="connsiteX5" fmla="*/ 0 w 7312660"/>
+                                  <a:gd name="connsiteY5" fmla="*/ 0 h 1215390"/>
+                                  <a:gd name="connsiteX0" fmla="*/ 0 w 7312660"/>
+                                  <a:gd name="connsiteY0" fmla="*/ 0 h 1215390"/>
+                                  <a:gd name="connsiteX1" fmla="*/ 7312660 w 7312660"/>
+                                  <a:gd name="connsiteY1" fmla="*/ 0 h 1215390"/>
+                                  <a:gd name="connsiteX2" fmla="*/ 7312660 w 7312660"/>
+                                  <a:gd name="connsiteY2" fmla="*/ 1215390 h 1215390"/>
+                                  <a:gd name="connsiteX3" fmla="*/ 3619500 w 7312660"/>
+                                  <a:gd name="connsiteY3" fmla="*/ 733425 h 1215390"/>
+                                  <a:gd name="connsiteX4" fmla="*/ 0 w 7312660"/>
+                                  <a:gd name="connsiteY4" fmla="*/ 1215390 h 1215390"/>
+                                  <a:gd name="connsiteX5" fmla="*/ 0 w 7312660"/>
+                                  <a:gd name="connsiteY5" fmla="*/ 0 h 1215390"/>
+                                  <a:gd name="connsiteX0" fmla="*/ 0 w 7312660"/>
+                                  <a:gd name="connsiteY0" fmla="*/ 0 h 1215390"/>
+                                  <a:gd name="connsiteX1" fmla="*/ 7312660 w 7312660"/>
+                                  <a:gd name="connsiteY1" fmla="*/ 0 h 1215390"/>
+                                  <a:gd name="connsiteX2" fmla="*/ 7312660 w 7312660"/>
+                                  <a:gd name="connsiteY2" fmla="*/ 1129665 h 1215390"/>
+                                  <a:gd name="connsiteX3" fmla="*/ 3619500 w 7312660"/>
+                                  <a:gd name="connsiteY3" fmla="*/ 733425 h 1215390"/>
+                                  <a:gd name="connsiteX4" fmla="*/ 0 w 7312660"/>
+                                  <a:gd name="connsiteY4" fmla="*/ 1215390 h 1215390"/>
+                                  <a:gd name="connsiteX5" fmla="*/ 0 w 7312660"/>
+                                  <a:gd name="connsiteY5" fmla="*/ 0 h 1215390"/>
+                                  <a:gd name="connsiteX0" fmla="*/ 9525 w 7322185"/>
+                                  <a:gd name="connsiteY0" fmla="*/ 0 h 1129665"/>
+                                  <a:gd name="connsiteX1" fmla="*/ 7322185 w 7322185"/>
+                                  <a:gd name="connsiteY1" fmla="*/ 0 h 1129665"/>
+                                  <a:gd name="connsiteX2" fmla="*/ 7322185 w 7322185"/>
+                                  <a:gd name="connsiteY2" fmla="*/ 1129665 h 1129665"/>
+                                  <a:gd name="connsiteX3" fmla="*/ 3629025 w 7322185"/>
+                                  <a:gd name="connsiteY3" fmla="*/ 733425 h 1129665"/>
+                                  <a:gd name="connsiteX4" fmla="*/ 0 w 7322185"/>
+                                  <a:gd name="connsiteY4" fmla="*/ 1091565 h 1129665"/>
+                                  <a:gd name="connsiteX5" fmla="*/ 9525 w 7322185"/>
+                                  <a:gd name="connsiteY5" fmla="*/ 0 h 1129665"/>
+                                  <a:gd name="connsiteX0" fmla="*/ 0 w 7312660"/>
+                                  <a:gd name="connsiteY0" fmla="*/ 0 h 1129665"/>
+                                  <a:gd name="connsiteX1" fmla="*/ 7312660 w 7312660"/>
+                                  <a:gd name="connsiteY1" fmla="*/ 0 h 1129665"/>
+                                  <a:gd name="connsiteX2" fmla="*/ 7312660 w 7312660"/>
+                                  <a:gd name="connsiteY2" fmla="*/ 1129665 h 1129665"/>
+                                  <a:gd name="connsiteX3" fmla="*/ 3619500 w 7312660"/>
+                                  <a:gd name="connsiteY3" fmla="*/ 733425 h 1129665"/>
+                                  <a:gd name="connsiteX4" fmla="*/ 0 w 7312660"/>
+                                  <a:gd name="connsiteY4" fmla="*/ 1091565 h 1129665"/>
+                                  <a:gd name="connsiteX5" fmla="*/ 0 w 7312660"/>
+                                  <a:gd name="connsiteY5" fmla="*/ 0 h 1129665"/>
+                                </a:gdLst>
+                                <a:ahLst/>
+                                <a:cxnLst>
+                                  <a:cxn ang="0">
+                                    <a:pos x="connsiteX0" y="connsiteY0"/>
+                                  </a:cxn>
+                                  <a:cxn ang="0">
+                                    <a:pos x="connsiteX1" y="connsiteY1"/>
+                                  </a:cxn>
+                                  <a:cxn ang="0">
+                                    <a:pos x="connsiteX2" y="connsiteY2"/>
+                                  </a:cxn>
+                                  <a:cxn ang="0">
+                                    <a:pos x="connsiteX3" y="connsiteY3"/>
+                                  </a:cxn>
+                                  <a:cxn ang="0">
+                                    <a:pos x="connsiteX4" y="connsiteY4"/>
+                                  </a:cxn>
+                                  <a:cxn ang="0">
+                                    <a:pos x="connsiteX5" y="connsiteY5"/>
+                                  </a:cxn>
+                                </a:cxnLst>
+                                <a:rect l="l" t="t" r="r" b="b"/>
+                                <a:pathLst>
+                                  <a:path w="7312660" h="1129665">
+                                    <a:moveTo>
+                                      <a:pt x="0" y="0"/>
+                                    </a:moveTo>
+                                    <a:lnTo>
+                                      <a:pt x="7312660" y="0"/>
+                                    </a:lnTo>
+                                    <a:lnTo>
+                                      <a:pt x="7312660" y="1129665"/>
+                                    </a:lnTo>
+                                    <a:lnTo>
+                                      <a:pt x="3619500" y="733425"/>
+                                    </a:lnTo>
+                                    <a:lnTo>
+                                      <a:pt x="0" y="1091565"/>
+                                    </a:lnTo>
+                                    <a:lnTo>
+                                      <a:pt x="0" y="0"/>
+                                    </a:lnTo>
+                                    <a:close/>
+                                  </a:path>
+                                </a:pathLst>
+                              </a:custGeom>
+                              <a:ln>
+                                <a:noFill/>
+                              </a:ln>
+                            </wps:spPr>
+                            <wps:style>
+                              <a:lnRef idx="2">
+                                <a:schemeClr val="accent1">
+                                  <a:shade val="50000"/>
+                                </a:schemeClr>
+                              </a:lnRef>
+                              <a:fillRef idx="1">
+                                <a:schemeClr val="accent1"/>
+                              </a:fillRef>
+                              <a:effectRef idx="0">
+                                <a:schemeClr val="accent1"/>
+                              </a:effectRef>
+                              <a:fontRef idx="minor">
+                                <a:schemeClr val="lt1"/>
+                              </a:fontRef>
+                            </wps:style>
+                            <wps:bodyPr rot="0" spcFirstLastPara="0" vertOverflow="overflow" horzOverflow="overflow" vert="horz" wrap="square" lIns="91440" tIns="45720" rIns="91440" bIns="45720" numCol="1" spcCol="0" rtlCol="0" fromWordArt="0" anchor="ctr" anchorCtr="0" forceAA="0" compatLnSpc="1">
+                              <a:prstTxWarp prst="textNoShape">
+                                <a:avLst/>
+                              </a:prstTxWarp>
+                              <a:noAutofit/>
+                            </wps:bodyPr>
+                          </wps:wsp>
+                          <wps:wsp>
+                            <wps:cNvPr id="151" name="矩形 151"/>
+                            <wps:cNvSpPr/>
+                            <wps:spPr>
+                              <a:xfrm>
+                                <a:off x="0" y="0"/>
+                                <a:ext cx="7315200" cy="1216152"/>
+                              </a:xfrm>
+                              <a:prstGeom prst="rect">
+                                <a:avLst/>
+                              </a:prstGeom>
+                              <a:blipFill>
+                                <a:blip r:embed="rId8"/>
+                                <a:stretch>
+                                  <a:fillRect r="-7574"/>
+                                </a:stretch>
+                              </a:blipFill>
+                              <a:ln>
+                                <a:noFill/>
+                              </a:ln>
+                            </wps:spPr>
+                            <wps:style>
+                              <a:lnRef idx="2">
+                                <a:schemeClr val="accent1">
+                                  <a:shade val="50000"/>
+                                </a:schemeClr>
+                              </a:lnRef>
+                              <a:fillRef idx="1">
+                                <a:schemeClr val="accent1"/>
+                              </a:fillRef>
+                              <a:effectRef idx="0">
+                                <a:schemeClr val="accent1"/>
+                              </a:effectRef>
+                              <a:fontRef idx="minor">
+                                <a:schemeClr val="lt1"/>
+                              </a:fontRef>
+                            </wps:style>
+                            <wps:bodyPr rot="0" spcFirstLastPara="0" vertOverflow="overflow" horzOverflow="overflow" vert="horz" wrap="square" lIns="91440" tIns="45720" rIns="91440" bIns="45720" numCol="1" spcCol="0" rtlCol="0" fromWordArt="0" anchor="ctr" anchorCtr="0" forceAA="0" compatLnSpc="1">
+                              <a:prstTxWarp prst="textNoShape">
+                                <a:avLst/>
+                              </a:prstTxWarp>
+                              <a:noAutofit/>
+                            </wps:bodyPr>
+                          </wps:wsp>
+                        </wpg:wgp>
+                      </a:graphicData>
+                    </a:graphic>
+                    <wp14:sizeRelH relativeFrom="page">
+                      <wp14:pctWidth>94100</wp14:pctWidth>
+                    </wp14:sizeRelH>
+                    <wp14:sizeRelV relativeFrom="page">
+                      <wp14:pctHeight>12100</wp14:pctHeight>
+                    </wp14:sizeRelV>
+                  </wp:anchor>
+                </w:drawing>
+              </mc:Choice>
+              <mc:Fallback>
+                <w:pict>
+                  <v:group w14:anchorId="2DD08525" id="群組 149" o:spid="_x0000_s1026" style="position:absolute;margin-left:0;margin-top:0;width:8in;height:95.7pt;z-index:251662336;mso-width-percent:941;mso-height-percent:121;mso-top-percent:23;mso-position-horizontal:center;mso-position-horizontal-relative:page;mso-position-vertical-relative:page;mso-width-percent:941;mso-height-percent:121;mso-top-percent:23" coordorigin="" coordsize="73152,12161" o:gfxdata="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">
+                    <v:shape id="矩形 51" o:spid="_x0000_s1027" style="position:absolute;width:73152;height:11303;visibility:visible;mso-wrap-style:square;v-text-anchor:middle" coordsize="7312660,1129665" o:gfxdata="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" path="m,l7312660,r,1129665l3619500,733425,,1091565,,xe" fillcolor="#4472c4 [3204]" stroked="f" strokeweight="1pt">
+                      <v:stroke joinstyle="miter"/>
+                      <v:path arrowok="t" o:connecttype="custom" o:connectlocs="0,0;7315200,0;7315200,1130373;3620757,733885;0,1092249;0,0" o:connectangles="0,0,0,0,0,0"/>
+                    </v:shape>
+                    <v:rect id="矩形 151" o:spid="_x0000_s1028" style="position:absolute;width:73152;height:12161;visibility:visible;mso-wrap-style:square;v-text-anchor:middle" o:gfxdata="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" stroked="f" strokeweight="1pt">
+                      <v:fill r:id="rId9" o:title="" recolor="t" rotate="t" type="frame"/>
+                    </v:rect>
+                    <w10:wrap anchorx="page" anchory="page"/>
+                  </v:group>
+                </w:pict>
+              </mc:Fallback>
+            </mc:AlternateContent>
+          </w:r>
+          <w:r>
+            <w:rPr>
+              <w:rFonts w:ascii="Adobe Heiti Std R" w:eastAsia="Adobe Heiti Std R" w:hAnsi="Adobe Heiti Std R"/>
+              <w:noProof/>
+            </w:rPr>
+            <mc:AlternateContent>
+              <mc:Choice Requires="wps">
+                <w:drawing>
+                  <wp:anchor distT="0" distB="0" distL="114300" distR="114300" simplePos="0" relativeHeight="251661312" behindDoc="0" locked="0" layoutInCell="1" allowOverlap="1" wp14:anchorId="3004E95D" wp14:editId="1620CE74">
+                    <wp:simplePos x="0" y="0"/>
+                    <wp:positionH relativeFrom="page">
+                      <wp:align>center</wp:align>
+                    </wp:positionH>
+                    <mc:AlternateContent>
+                      <mc:Choice Requires="wp14">
+                        <wp:positionV relativeFrom="page">
+                          <wp14:pctPosVOffset>70000</wp14:pctPosVOffset>
+                        </wp:positionV>
+                      </mc:Choice>
+                      <mc:Fallback>
+                        <wp:positionV relativeFrom="page">
+                          <wp:posOffset>7040880</wp:posOffset>
+                        </wp:positionV>
+                      </mc:Fallback>
+                    </mc:AlternateContent>
+                    <wp:extent cx="7315200" cy="1009650"/>
+                    <wp:effectExtent l="0" t="0" r="0" b="0"/>
+                    <wp:wrapSquare wrapText="bothSides"/>
+                    <wp:docPr id="153" name="文字方塊 153"/>
+                    <wp:cNvGraphicFramePr/>
+                    <a:graphic xmlns:a="http://schemas.openxmlformats.org/drawingml/2006/main">
+                      <a:graphicData uri="http://schemas.microsoft.com/office/word/2010/wordprocessingShape">
+                        <wps:wsp>
+                          <wps:cNvSpPr txBox="1"/>
+                          <wps:spPr>
+                            <a:xfrm>
+                              <a:off x="0" y="0"/>
+                              <a:ext cx="7315200" cy="1009650"/>
+                            </a:xfrm>
+                            <a:prstGeom prst="rect">
+                              <a:avLst/>
+                            </a:prstGeom>
+                            <a:noFill/>
+                            <a:ln w="6350">
+                              <a:noFill/>
+                            </a:ln>
+                            <a:effectLst/>
+                          </wps:spPr>
+                          <wps:style>
+                            <a:lnRef idx="0">
+                              <a:schemeClr val="accent1"/>
+                            </a:lnRef>
+                            <a:fillRef idx="0">
+                              <a:schemeClr val="accent1"/>
+                            </a:fillRef>
+                            <a:effectRef idx="0">
+                              <a:schemeClr val="accent1"/>
+                            </a:effectRef>
+                            <a:fontRef idx="minor">
+                              <a:schemeClr val="dk1"/>
+                            </a:fontRef>
+                          </wps:style>
+                          <wps:txbx>
+                            <w:txbxContent>
+                              <w:p>
+                                <w:pPr>
+                                  <w:pStyle w:val="a9"/>
+                                  <w:jc w:val="right"/>
+                                  <w:rPr>
+                                    <w:rFonts w:eastAsia="PMingLiU" w:hint="eastAsia"/>
+                                    <w:color w:val="4472C4" w:themeColor="accent1"/>
+                                    <w:sz w:val="28"/>
+                                    <w:szCs w:val="28"/>
+                                  </w:rPr>
+                                </w:pPr>
+                                <w:r>
+                                  <w:rPr>
+                                    <w:rFonts w:eastAsia="DengXian"/>
+                                    <w:color w:val="4472C4" w:themeColor="accent1"/>
+                                    <w:sz w:val="28"/>
+                                    <w:szCs w:val="28"/>
+                                    <w:lang w:val="zh-TW"/>
+                                  </w:rPr>
+                                  <w:t>By VegDev</w:t>
+                                </w:r>
+                                <w:r>
+                                  <w:rPr>
+                                    <w:rFonts w:eastAsia="DengXian" w:hint="eastAsia"/>
+                                    <w:color w:val="4472C4" w:themeColor="accent1"/>
+                                    <w:sz w:val="28"/>
+                                    <w:szCs w:val="28"/>
+                                    <w:lang w:val="zh-TW"/>
+                                  </w:rPr>
+                                  <w:t>菜开发团队</w:t>
+                                </w:r>
+                              </w:p>
+                              <w:sdt>
+                                <w:sdtPr>
+                                  <w:rPr>
+                                    <w:rFonts w:eastAsia="DengXian"/>
+                                    <w:color w:val="595959" w:themeColor="text1" w:themeTint="A6"/>
+                                    <w:sz w:val="20"/>
+                                    <w:szCs w:val="20"/>
+                                  </w:rPr>
+                                  <w:alias w:val="摘要"/>
+                                  <w:tag w:val=""/>
+                                  <w:id w:val="-1929875707"/>
+                                  <w:dataBinding w:prefixMappings="xmlns:ns0='http://schemas.microsoft.com/office/2006/coverPageProps' " w:xpath="/ns0:CoverPageProperties[1]/ns0:Abstract[1]" w:storeItemID="{55AF091B-3C7A-41E3-B477-F2FDAA23CFDA}"/>
+                                  <w:text w:multiLine="1"/>
+                                </w:sdtPr>
+                                <w:sdtContent>
+                                  <w:p>
+                                    <w:pPr>
+                                      <w:pStyle w:val="a9"/>
+                                      <w:jc w:val="right"/>
+                                      <w:rPr>
+                                        <w:color w:val="595959" w:themeColor="text1" w:themeTint="A6"/>
+                                        <w:sz w:val="20"/>
+                                        <w:szCs w:val="20"/>
+                                      </w:rPr>
+                                    </w:pPr>
+                                    <w:r>
+                                      <w:rPr>
+                                        <w:rFonts w:eastAsia="DengXian" w:hint="eastAsia"/>
+                                        <w:color w:val="595959" w:themeColor="text1" w:themeTint="A6"/>
+                                        <w:sz w:val="20"/>
+                                        <w:szCs w:val="20"/>
+                                      </w:rPr>
+                                      <w:t>孙子平、车行</w:t>
+                                    </w:r>
+                                    <w:r>
+                                      <w:rPr>
+                                        <w:rFonts w:eastAsia="DengXian" w:hint="eastAsia"/>
+                                        <w:color w:val="595959" w:themeColor="text1" w:themeTint="A6"/>
+                                        <w:sz w:val="20"/>
+                                        <w:szCs w:val="20"/>
+                                      </w:rPr>
+                                      <w:t>、张嘉</w:t>
+                                    </w:r>
+                                    <w:r>
+                                      <w:rPr>
+                                        <w:rFonts w:eastAsia="DengXian" w:hint="eastAsia"/>
+                                        <w:color w:val="595959" w:themeColor="text1" w:themeTint="A6"/>
+                                        <w:sz w:val="20"/>
+                                        <w:szCs w:val="20"/>
+                                      </w:rPr>
+                                      <w:t>睿、刘家维</w:t>
+                                    </w:r>
+                                  </w:p>
+                                </w:sdtContent>
+                              </w:sdt>
+                            </w:txbxContent>
+                          </wps:txbx>
+                          <wps:bodyPr rot="0" spcFirstLastPara="0" vertOverflow="overflow" horzOverflow="overflow" vert="horz" wrap="square" lIns="1600200" tIns="0" rIns="685800" bIns="0" numCol="1" spcCol="0" rtlCol="0" fromWordArt="0" anchor="t" anchorCtr="0" forceAA="0" compatLnSpc="1">
+                            <a:prstTxWarp prst="textNoShape">
+                              <a:avLst/>
+                            </a:prstTxWarp>
+                            <a:spAutoFit/>
+                          </wps:bodyPr>
+                        </wps:wsp>
+                      </a:graphicData>
+                    </a:graphic>
+                    <wp14:sizeRelH relativeFrom="page">
+                      <wp14:pctWidth>94100</wp14:pctWidth>
+                    </wp14:sizeRelH>
+                    <wp14:sizeRelV relativeFrom="page">
+                      <wp14:pctHeight>10000</wp14:pctHeight>
+                    </wp14:sizeRelV>
+                  </wp:anchor>
+                </w:drawing>
+              </mc:Choice>
+              <mc:Fallback>
+                <w:pict>
+                  <v:shapetype w14:anchorId="3004E95D" id="_x0000_t202" coordsize="21600,21600" o:spt="202" path="m,l,21600r21600,l21600,xe">
+                    <v:stroke joinstyle="miter"/>
+                    <v:path gradientshapeok="t" o:connecttype="rect"/>
+                  </v:shapetype>
+                  <v:shape id="文字方塊 153" o:spid="_x0000_s1026" type="#_x0000_t202" style="position:absolute;margin-left:0;margin-top:0;width:8in;height:79.5pt;z-index:251661312;visibility:visible;mso-wrap-style:square;mso-width-percent:941;mso-height-percent:100;mso-top-percent:700;mso-wrap-distance-left:9pt;mso-wrap-distance-top:0;mso-wrap-distance-right:9pt;mso-wrap-distance-bottom:0;mso-position-horizontal:center;mso-position-horizontal-relative:page;mso-position-vertical-relative:page;mso-width-percent:941;mso-height-percent:100;mso-top-percent:700;mso-width-relative:page;mso-height-relative:page;v-text-anchor:top" o:gfxdata="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" filled="f" stroked="f" strokeweight=".5pt">
+                    <v:textbox style="mso-fit-shape-to-text:t" inset="126pt,0,54pt,0">
+                      <w:txbxContent>
+                        <w:p>
+                          <w:pPr>
+                            <w:pStyle w:val="a9"/>
+                            <w:jc w:val="right"/>
+                            <w:rPr>
+                              <w:rFonts w:eastAsia="PMingLiU" w:hint="eastAsia"/>
+                              <w:color w:val="4472C4" w:themeColor="accent1"/>
+                              <w:sz w:val="28"/>
+                              <w:szCs w:val="28"/>
+                            </w:rPr>
+                          </w:pPr>
+                          <w:r>
+                            <w:rPr>
+                              <w:rFonts w:eastAsia="DengXian"/>
+                              <w:color w:val="4472C4" w:themeColor="accent1"/>
+                              <w:sz w:val="28"/>
+                              <w:szCs w:val="28"/>
+                              <w:lang w:val="zh-TW"/>
+                            </w:rPr>
+                            <w:t>By VegDev</w:t>
+                          </w:r>
+                          <w:r>
+                            <w:rPr>
+                              <w:rFonts w:eastAsia="DengXian" w:hint="eastAsia"/>
+                              <w:color w:val="4472C4" w:themeColor="accent1"/>
+                              <w:sz w:val="28"/>
+                              <w:szCs w:val="28"/>
+                              <w:lang w:val="zh-TW"/>
+                            </w:rPr>
+                            <w:t>菜开发团队</w:t>
+                          </w:r>
+                        </w:p>
+                        <w:sdt>
+                          <w:sdtPr>
+                            <w:rPr>
+                              <w:rFonts w:eastAsia="DengXian"/>
+                              <w:color w:val="595959" w:themeColor="text1" w:themeTint="A6"/>
+                              <w:sz w:val="20"/>
+                              <w:szCs w:val="20"/>
+                            </w:rPr>
+                            <w:alias w:val="摘要"/>
+                            <w:tag w:val=""/>
+                            <w:id w:val="-1929875707"/>
+                            <w:dataBinding w:prefixMappings="xmlns:ns0='http://schemas.microsoft.com/office/2006/coverPageProps' " w:xpath="/ns0:CoverPageProperties[1]/ns0:Abstract[1]" w:storeItemID="{55AF091B-3C7A-41E3-B477-F2FDAA23CFDA}"/>
+                            <w:text w:multiLine="1"/>
+                          </w:sdtPr>
+                          <w:sdtContent>
+                            <w:p>
+                              <w:pPr>
+                                <w:pStyle w:val="a9"/>
+                                <w:jc w:val="right"/>
+                                <w:rPr>
+                                  <w:color w:val="595959" w:themeColor="text1" w:themeTint="A6"/>
+                                  <w:sz w:val="20"/>
+                                  <w:szCs w:val="20"/>
+                                </w:rPr>
+                              </w:pPr>
+                              <w:r>
+                                <w:rPr>
+                                  <w:rFonts w:eastAsia="DengXian" w:hint="eastAsia"/>
+                                  <w:color w:val="595959" w:themeColor="text1" w:themeTint="A6"/>
+                                  <w:sz w:val="20"/>
+                                  <w:szCs w:val="20"/>
+                                </w:rPr>
+                                <w:t>孙子平、车行</w:t>
+                              </w:r>
+                              <w:r>
+                                <w:rPr>
+                                  <w:rFonts w:eastAsia="DengXian" w:hint="eastAsia"/>
+                                  <w:color w:val="595959" w:themeColor="text1" w:themeTint="A6"/>
+                                  <w:sz w:val="20"/>
+                                  <w:szCs w:val="20"/>
+                                </w:rPr>
+                                <w:t>、张嘉</w:t>
+                              </w:r>
+                              <w:r>
+                                <w:rPr>
+                                  <w:rFonts w:eastAsia="DengXian" w:hint="eastAsia"/>
+                                  <w:color w:val="595959" w:themeColor="text1" w:themeTint="A6"/>
+                                  <w:sz w:val="20"/>
+                                  <w:szCs w:val="20"/>
+                                </w:rPr>
+                                <w:t>睿、刘家维</w:t>
+                              </w:r>
+                            </w:p>
+                          </w:sdtContent>
+                        </w:sdt>
+                      </w:txbxContent>
+                    </v:textbox>
+                    <w10:wrap type="square" anchorx="page" anchory="page"/>
+                  </v:shape>
+                </w:pict>
+              </mc:Fallback>
+            </mc:AlternateContent>
+          </w:r>
+          <w:r>
+            <w:rPr>
+              <w:rFonts w:ascii="Adobe Heiti Std R" w:eastAsia="Adobe Heiti Std R" w:hAnsi="Adobe Heiti Std R"/>
+              <w:noProof/>
+            </w:rPr>
+            <mc:AlternateContent>
+              <mc:Choice Requires="wps">
+                <w:drawing>
+                  <wp:anchor distT="0" distB="0" distL="114300" distR="114300" simplePos="0" relativeHeight="251659264" behindDoc="0" locked="0" layoutInCell="1" allowOverlap="1" wp14:anchorId="19423A0A" wp14:editId="1CB959F1">
+                    <wp:simplePos x="0" y="0"/>
+                    <wp:positionH relativeFrom="page">
+                      <wp:align>center</wp:align>
+                    </wp:positionH>
+                    <mc:AlternateContent>
+                      <mc:Choice Requires="wp14">
+                        <wp:positionV relativeFrom="page">
+                          <wp14:pctPosVOffset>30000</wp14:pctPosVOffset>
+                        </wp:positionV>
+                      </mc:Choice>
+                      <mc:Fallback>
+                        <wp:positionV relativeFrom="page">
+                          <wp:posOffset>3017520</wp:posOffset>
+                        </wp:positionV>
+                      </mc:Fallback>
+                    </mc:AlternateContent>
+                    <wp:extent cx="7315200" cy="3638550"/>
+                    <wp:effectExtent l="0" t="0" r="0" b="6350"/>
+                    <wp:wrapSquare wrapText="bothSides"/>
+                    <wp:docPr id="154" name="文字方塊 154"/>
+                    <wp:cNvGraphicFramePr/>
+                    <a:graphic xmlns:a="http://schemas.openxmlformats.org/drawingml/2006/main">
+                      <a:graphicData uri="http://schemas.microsoft.com/office/word/2010/wordprocessingShape">
+                        <wps:wsp>
+                          <wps:cNvSpPr txBox="1"/>
+                          <wps:spPr>
+                            <a:xfrm>
+                              <a:off x="0" y="0"/>
+                              <a:ext cx="7315200" cy="3638550"/>
+                            </a:xfrm>
+                            <a:prstGeom prst="rect">
+                              <a:avLst/>
+                            </a:prstGeom>
+                            <a:noFill/>
+                            <a:ln w="6350">
+                              <a:noFill/>
+                            </a:ln>
+                            <a:effectLst/>
+                          </wps:spPr>
+                          <wps:style>
+                            <a:lnRef idx="0">
+                              <a:schemeClr val="accent1"/>
+                            </a:lnRef>
+                            <a:fillRef idx="0">
+                              <a:schemeClr val="accent1"/>
+                            </a:fillRef>
+                            <a:effectRef idx="0">
+                              <a:schemeClr val="accent1"/>
+                            </a:effectRef>
+                            <a:fontRef idx="minor">
+                              <a:schemeClr val="dk1"/>
+                            </a:fontRef>
+                          </wps:style>
+                          <wps:txbx>
+                            <w:txbxContent>
+                              <w:p>
+                                <w:pPr>
+                                  <w:jc w:val="right"/>
+                                  <w:rPr>
+                                    <w:color w:val="4472C4" w:themeColor="accent1"/>
+                                    <w:sz w:val="64"/>
+                                    <w:szCs w:val="64"/>
+                                    <w:lang w:eastAsia="zh-TW"/>
+                                  </w:rPr>
+                                </w:pPr>
+                                <w:sdt>
+                                  <w:sdtPr>
+                                    <w:rPr>
+                                      <w:rFonts w:eastAsia="DengXian"/>
+                                      <w:caps/>
+                                      <w:color w:val="4472C4" w:themeColor="accent1"/>
+                                      <w:sz w:val="64"/>
+                                      <w:szCs w:val="64"/>
+                                    </w:rPr>
+                                    <w:alias w:val="標題"/>
+                                    <w:tag w:val=""/>
+                                    <w:id w:val="1922288394"/>
+                                    <w:dataBinding w:prefixMappings="xmlns:ns0='http://purl.org/dc/elements/1.1/' xmlns:ns1='http://schemas.openxmlformats.org/package/2006/metadata/core-properties' " w:xpath="/ns1:coreProperties[1]/ns0:title[1]" w:storeItemID="{6C3C8BC8-F283-45AE-878A-BAB7291924A1}"/>
+                                    <w:text w:multiLine="1"/>
+                                  </w:sdtPr>
+                                  <w:sdtEndPr>
+                                    <w:rPr>
+                                      <w:caps w:val="0"/>
+                                    </w:rPr>
+                                  </w:sdtEndPr>
+                                  <w:sdtContent>
+                                    <w:proofErr w:type="gramStart"/>
+                                    <w:r>
+                                      <w:rPr>
+                                        <w:rFonts w:eastAsia="DengXian" w:hint="eastAsia"/>
+                                        <w:caps/>
+                                        <w:color w:val="4472C4" w:themeColor="accent1"/>
+                                        <w:sz w:val="64"/>
+                                        <w:szCs w:val="64"/>
+                                      </w:rPr>
+                                      <w:t>项目愿景说明书</w:t>
+                                    </w:r>
+                                    <w:proofErr w:type="gramEnd"/>
+                                    <w:r>
+                                      <w:rPr>
+                                        <w:rFonts w:eastAsia="DengXian"/>
+                                        <w:caps/>
+                                        <w:color w:val="4472C4" w:themeColor="accent1"/>
+                                        <w:sz w:val="64"/>
+                                        <w:szCs w:val="64"/>
+                                      </w:rPr>
+                                      <w:t>----“</w:t>
+                                    </w:r>
+                                    <w:r>
+                                      <w:rPr>
+                                        <w:rFonts w:eastAsia="DengXian" w:hint="eastAsia"/>
+                                        <w:caps/>
+                                        <w:color w:val="4472C4" w:themeColor="accent1"/>
+                                        <w:sz w:val="64"/>
+                                        <w:szCs w:val="64"/>
+                                      </w:rPr>
+                                      <w:t>云众包</w:t>
+                                    </w:r>
+                                    <w:r>
+                                      <w:rPr>
+                                        <w:rFonts w:eastAsia="DengXian"/>
+                                        <w:caps/>
+                                        <w:color w:val="4472C4" w:themeColor="accent1"/>
+                                        <w:sz w:val="64"/>
+                                        <w:szCs w:val="64"/>
+                                      </w:rPr>
+                                      <w:t>”</w:t>
+                                    </w:r>
+                                    <w:proofErr w:type="gramStart"/>
+                                    <w:r>
+                                      <w:rPr>
+                                        <w:rFonts w:eastAsia="DengXian" w:hint="eastAsia"/>
+                                        <w:caps/>
+                                        <w:color w:val="4472C4" w:themeColor="accent1"/>
+                                        <w:sz w:val="64"/>
+                                        <w:szCs w:val="64"/>
+                                      </w:rPr>
+                                      <w:t>网络众包平台</w:t>
+                                    </w:r>
+                                    <w:proofErr w:type="gramEnd"/>
+                                  </w:sdtContent>
+                                </w:sdt>
+                              </w:p>
+                              <w:sdt>
+                                <w:sdtPr>
+                                  <w:rPr>
+                                    <w:rFonts w:eastAsia="DengXian"/>
+                                    <w:color w:val="404040" w:themeColor="text1" w:themeTint="BF"/>
+                                    <w:sz w:val="36"/>
+                                    <w:szCs w:val="36"/>
+                                  </w:rPr>
+                                  <w:alias w:val="副標題"/>
+                                  <w:tag w:val=""/>
+                                  <w:id w:val="-1459478233"/>
+                                  <w:dataBinding w:prefixMappings="xmlns:ns0='http://purl.org/dc/elements/1.1/' xmlns:ns1='http://schemas.openxmlformats.org/package/2006/metadata/core-properties' " w:xpath="/ns1:coreProperties[1]/ns0:subject[1]" w:storeItemID="{6C3C8BC8-F283-45AE-878A-BAB7291924A1}"/>
+                                  <w:text/>
+                                </w:sdtPr>
+                                <w:sdtContent>
+                                  <w:p>
+                                    <w:pPr>
+                                      <w:jc w:val="right"/>
+                                      <w:rPr>
+                                        <w:smallCaps/>
+                                        <w:color w:val="404040" w:themeColor="text1" w:themeTint="BF"/>
+                                        <w:sz w:val="36"/>
+                                        <w:szCs w:val="36"/>
+                                      </w:rPr>
+                                    </w:pPr>
+                                    <w:r>
+                                      <w:rPr>
+                                        <w:rFonts w:eastAsia="DengXian"/>
+                                        <w:color w:val="404040" w:themeColor="text1" w:themeTint="BF"/>
+                                        <w:sz w:val="36"/>
+                                        <w:szCs w:val="36"/>
+                                      </w:rPr>
+                                      <w:t>Ver 1.0</w:t>
+                                    </w:r>
+                                  </w:p>
+                                </w:sdtContent>
+                              </w:sdt>
+                            </w:txbxContent>
+                          </wps:txbx>
+                          <wps:bodyPr rot="0" spcFirstLastPara="0" vertOverflow="overflow" horzOverflow="overflow" vert="horz" wrap="square" lIns="1600200" tIns="0" rIns="685800" bIns="0" numCol="1" spcCol="0" rtlCol="0" fromWordArt="0" anchor="b" anchorCtr="0" forceAA="0" compatLnSpc="1">
+                            <a:prstTxWarp prst="textNoShape">
+                              <a:avLst/>
+                            </a:prstTxWarp>
+                            <a:noAutofit/>
+                          </wps:bodyPr>
+                        </wps:wsp>
+                      </a:graphicData>
+                    </a:graphic>
+                    <wp14:sizeRelH relativeFrom="page">
+                      <wp14:pctWidth>94100</wp14:pctWidth>
+                    </wp14:sizeRelH>
+                    <wp14:sizeRelV relativeFrom="page">
+                      <wp14:pctHeight>36300</wp14:pctHeight>
+                    </wp14:sizeRelV>
+                  </wp:anchor>
+                </w:drawing>
+              </mc:Choice>
+              <mc:Fallback>
+                <w:pict>
+                  <v:shape w14:anchorId="19423A0A" id="文字方塊 154" o:spid="_x0000_s1027" type="#_x0000_t202" style="position:absolute;margin-left:0;margin-top:0;width:8in;height:286.5pt;z-index:251659264;visibility:visible;mso-wrap-style:square;mso-width-percent:941;mso-height-percent:363;mso-top-percent:300;mso-wrap-distance-left:9pt;mso-wrap-distance-top:0;mso-wrap-distance-right:9pt;mso-wrap-distance-bottom:0;mso-position-horizontal:center;mso-position-horizontal-relative:page;mso-position-vertical-relative:page;mso-width-percent:941;mso-height-percent:363;mso-top-percent:300;mso-width-relative:page;mso-height-relative:page;v-text-anchor:bottom" o:gfxdata="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" filled="f" stroked="f" strokeweight=".5pt">
+                    <v:textbox inset="126pt,0,54pt,0">
+                      <w:txbxContent>
+                        <w:p>
+                          <w:pPr>
+                            <w:jc w:val="right"/>
+                            <w:rPr>
+                              <w:color w:val="4472C4" w:themeColor="accent1"/>
+                              <w:sz w:val="64"/>
+                              <w:szCs w:val="64"/>
+                              <w:lang w:eastAsia="zh-TW"/>
+                            </w:rPr>
+                          </w:pPr>
+                          <w:sdt>
+                            <w:sdtPr>
+                              <w:rPr>
+                                <w:rFonts w:eastAsia="DengXian"/>
+                                <w:caps/>
+                                <w:color w:val="4472C4" w:themeColor="accent1"/>
+                                <w:sz w:val="64"/>
+                                <w:szCs w:val="64"/>
+                              </w:rPr>
+                              <w:alias w:val="標題"/>
+                              <w:tag w:val=""/>
+                              <w:id w:val="1922288394"/>
+                              <w:dataBinding w:prefixMappings="xmlns:ns0='http://purl.org/dc/elements/1.1/' xmlns:ns1='http://schemas.openxmlformats.org/package/2006/metadata/core-properties' " w:xpath="/ns1:coreProperties[1]/ns0:title[1]" w:storeItemID="{6C3C8BC8-F283-45AE-878A-BAB7291924A1}"/>
+                              <w:text w:multiLine="1"/>
+                            </w:sdtPr>
+                            <w:sdtEndPr>
+                              <w:rPr>
+                                <w:caps w:val="0"/>
+                              </w:rPr>
+                            </w:sdtEndPr>
+                            <w:sdtContent>
+                              <w:proofErr w:type="gramStart"/>
+                              <w:r>
+                                <w:rPr>
+                                  <w:rFonts w:eastAsia="DengXian" w:hint="eastAsia"/>
+                                  <w:caps/>
+                                  <w:color w:val="4472C4" w:themeColor="accent1"/>
+                                  <w:sz w:val="64"/>
+                                  <w:szCs w:val="64"/>
+                                </w:rPr>
+                                <w:t>项目愿景说明书</w:t>
+                              </w:r>
+                              <w:proofErr w:type="gramEnd"/>
+                              <w:r>
+                                <w:rPr>
+                                  <w:rFonts w:eastAsia="DengXian"/>
+                                  <w:caps/>
+                                  <w:color w:val="4472C4" w:themeColor="accent1"/>
+                                  <w:sz w:val="64"/>
+                                  <w:szCs w:val="64"/>
+                                </w:rPr>
+                                <w:t>----“</w:t>
+                              </w:r>
+                              <w:r>
+                                <w:rPr>
+                                  <w:rFonts w:eastAsia="DengXian" w:hint="eastAsia"/>
+                                  <w:caps/>
+                                  <w:color w:val="4472C4" w:themeColor="accent1"/>
+                                  <w:sz w:val="64"/>
+                                  <w:szCs w:val="64"/>
+                                </w:rPr>
+                                <w:t>云众包</w:t>
+                              </w:r>
+                              <w:r>
+                                <w:rPr>
+                                  <w:rFonts w:eastAsia="DengXian"/>
+                                  <w:caps/>
+                                  <w:color w:val="4472C4" w:themeColor="accent1"/>
+                                  <w:sz w:val="64"/>
+                                  <w:szCs w:val="64"/>
+                                </w:rPr>
+                                <w:t>”</w:t>
+                              </w:r>
+                              <w:proofErr w:type="gramStart"/>
+                              <w:r>
+                                <w:rPr>
+                                  <w:rFonts w:eastAsia="DengXian" w:hint="eastAsia"/>
+                                  <w:caps/>
+                                  <w:color w:val="4472C4" w:themeColor="accent1"/>
+                                  <w:sz w:val="64"/>
+                                  <w:szCs w:val="64"/>
+                                </w:rPr>
+                                <w:t>网络众包平台</w:t>
+                              </w:r>
+                              <w:proofErr w:type="gramEnd"/>
+                            </w:sdtContent>
+                          </w:sdt>
+                        </w:p>
+                        <w:sdt>
+                          <w:sdtPr>
+                            <w:rPr>
+                              <w:rFonts w:eastAsia="DengXian"/>
+                              <w:color w:val="404040" w:themeColor="text1" w:themeTint="BF"/>
+                              <w:sz w:val="36"/>
+                              <w:szCs w:val="36"/>
+                            </w:rPr>
+                            <w:alias w:val="副標題"/>
+                            <w:tag w:val=""/>
+                            <w:id w:val="-1459478233"/>
+                            <w:dataBinding w:prefixMappings="xmlns:ns0='http://purl.org/dc/elements/1.1/' xmlns:ns1='http://schemas.openxmlformats.org/package/2006/metadata/core-properties' " w:xpath="/ns1:coreProperties[1]/ns0:subject[1]" w:storeItemID="{6C3C8BC8-F283-45AE-878A-BAB7291924A1}"/>
+                            <w:text/>
+                          </w:sdtPr>
+                          <w:sdtContent>
+                            <w:p>
+                              <w:pPr>
+                                <w:jc w:val="right"/>
+                                <w:rPr>
+                                  <w:smallCaps/>
+                                  <w:color w:val="404040" w:themeColor="text1" w:themeTint="BF"/>
+                                  <w:sz w:val="36"/>
+                                  <w:szCs w:val="36"/>
+                                </w:rPr>
+                              </w:pPr>
+                              <w:r>
+                                <w:rPr>
+                                  <w:rFonts w:eastAsia="DengXian"/>
+                                  <w:color w:val="404040" w:themeColor="text1" w:themeTint="BF"/>
+                                  <w:sz w:val="36"/>
+                                  <w:szCs w:val="36"/>
+                                </w:rPr>
+                                <w:t>Ver 1.0</w:t>
+                              </w:r>
+                            </w:p>
+                          </w:sdtContent>
+                        </w:sdt>
+                      </w:txbxContent>
+                    </v:textbox>
+                    <w10:wrap type="square" anchorx="page" anchory="page"/>
+                  </v:shape>
+                </w:pict>
+              </mc:Fallback>
+            </mc:AlternateContent>
+          </w:r>
+        </w:p>
+        <w:p>
+          <w:pPr>
+            <w:rPr>
+              <w:rFonts w:ascii="Adobe Heiti Std R" w:eastAsia="Adobe Heiti Std R" w:hAnsi="Adobe Heiti Std R"/>
+              <w:sz w:val="24"/>
+            </w:rPr>
+          </w:pPr>
+          <w:r>
+            <w:rPr>
+              <w:rFonts w:ascii="Adobe Heiti Std R" w:eastAsia="Adobe Heiti Std R" w:hAnsi="Adobe Heiti Std R"/>
+              <w:sz w:val="24"/>
+            </w:rPr>
+            <w:br w:type="page"/>
+          </w:r>
+        </w:p>
+      </w:sdtContent>
+    </w:sdt>
+    <w:p>
+      <w:pPr>
+        <w:jc w:val="center"/>
+        <w:rPr>
+          <w:rFonts w:ascii="Adobe Heiti Std R" w:eastAsia="Adobe Heiti Std R" w:hAnsi="Adobe Heiti Std R"/>
+          <w:sz w:val="44"/>
+        </w:rPr>
+      </w:pPr>
+      <w:r>
+        <w:rPr>
+          <w:rFonts w:ascii="Adobe Heiti Std R" w:eastAsia="Adobe Heiti Std R" w:hAnsi="Adobe Heiti Std R" w:hint="eastAsia"/>
+          <w:sz w:val="44"/>
+        </w:rPr>
+        <w:lastRenderedPageBreak/>
+        <w:t>目录</w:t>
+      </w:r>
+    </w:p>
+    <w:p>
+      <w:pPr>
+        <w:rPr>
+          <w:rFonts w:ascii="Adobe Heiti Std R" w:eastAsia="Adobe Heiti Std R" w:hAnsi="Adobe Heiti Std R"/>
+          <w:sz w:val="24"/>
+        </w:rPr>
+      </w:pPr>
+      <w:r>
+        <w:rPr>
+          <w:rFonts w:ascii="Adobe Heiti Std R" w:eastAsia="Adobe Heiti Std R" w:hAnsi="Adobe Heiti Std R" w:hint="eastAsia"/>
+          <w:sz w:val="24"/>
+        </w:rPr>
+        <w:t>文档修订</w:t>
+      </w:r>
+      <w:r>
+        <w:rPr>
+          <w:rFonts w:ascii="Adobe Heiti Std R" w:eastAsia="Adobe Heiti Std R" w:hAnsi="Adobe Heiti Std R"/>
+          <w:sz w:val="24"/>
+        </w:rPr>
+        <w:t xml:space="preserve"> .................................................................................................................. 2</w:t>
+      </w:r>
+      <w:r>
+        <w:rPr>
+          <w:rFonts w:ascii="Adobe Heiti Std R" w:eastAsia="Adobe Heiti Std R" w:hAnsi="Adobe Heiti Std R"/>
+          <w:sz w:val="24"/>
+        </w:rPr>
+        <w:t xml:space="preserve"> </w:t>
+      </w:r>
+    </w:p>
+    <w:p>
+      <w:pPr>
+        <w:rPr>
+          <w:rFonts w:ascii="Adobe Heiti Std R" w:eastAsia="Adobe Heiti Std R" w:hAnsi="Adobe Heiti Std R"/>
+          <w:sz w:val="24"/>
+        </w:rPr>
+      </w:pPr>
+      <w:r>
+        <w:rPr>
+          <w:rFonts w:ascii="Adobe Heiti Std R" w:eastAsia="Adobe Heiti Std R" w:hAnsi="Adobe Heiti Std R"/>
+          <w:sz w:val="24"/>
+        </w:rPr>
+        <w:t xml:space="preserve">1 </w:t>
+      </w:r>
+      <w:r>
+        <w:rPr>
+          <w:rFonts w:ascii="Adobe Heiti Std R" w:eastAsia="Adobe Heiti Std R" w:hAnsi="Adobe Heiti Std R" w:hint="eastAsia"/>
+          <w:sz w:val="24"/>
+        </w:rPr>
+        <w:t>简述</w:t>
+      </w:r>
+      <w:r>
+        <w:rPr>
+          <w:rFonts w:ascii="Adobe Heiti Std R" w:eastAsia="Adobe Heiti Std R" w:hAnsi="Adobe Heiti Std R"/>
+          <w:sz w:val="24"/>
+        </w:rPr>
+        <w:t xml:space="preserve"> ....................................................................................................................... 3</w:t>
+      </w:r>
+      <w:r>
+        <w:rPr>
+          <w:rFonts w:ascii="Adobe Heiti Std R" w:eastAsia="Adobe Heiti Std R" w:hAnsi="Adobe Heiti Std R"/>
+          <w:sz w:val="24"/>
+        </w:rPr>
+        <w:t xml:space="preserve"> </w:t>
+      </w:r>
+    </w:p>
+    <w:p>
+      <w:pPr>
+        <w:rPr>
+          <w:rFonts w:ascii="Adobe Heiti Std R" w:eastAsia="Adobe Heiti Std R" w:hAnsi="Adobe Heiti Std R"/>
+          <w:sz w:val="24"/>
+        </w:rPr>
+      </w:pPr>
+      <w:r>
+        <w:rPr>
+          <w:rFonts w:ascii="Adobe Heiti Std R" w:eastAsia="Adobe Heiti Std R" w:hAnsi="Adobe Heiti Std R"/>
+          <w:sz w:val="24"/>
+        </w:rPr>
+        <w:t xml:space="preserve">2 </w:t>
+      </w:r>
+      <w:r>
+        <w:rPr>
+          <w:rFonts w:ascii="Adobe Heiti Std R" w:eastAsia="Adobe Heiti Std R" w:hAnsi="Adobe Heiti Std R" w:hint="eastAsia"/>
+          <w:sz w:val="24"/>
+        </w:rPr>
+        <w:t>定位</w:t>
+      </w:r>
+      <w:r>
+        <w:rPr>
+          <w:rFonts w:ascii="Adobe Heiti Std R" w:eastAsia="Adobe Heiti Std R" w:hAnsi="Adobe Heiti Std R"/>
+          <w:sz w:val="24"/>
+        </w:rPr>
+        <w:t xml:space="preserve"> ....................................................................................................................... 3</w:t>
+      </w:r>
+      <w:r>
+        <w:rPr>
+          <w:rFonts w:ascii="Adobe Heiti Std R" w:eastAsia="Adobe Heiti Std R" w:hAnsi="Adobe Heiti Std R"/>
+          <w:sz w:val="24"/>
+        </w:rPr>
+        <w:t xml:space="preserve">       </w:t>
+      </w:r>
+    </w:p>
+    <w:p>
+      <w:pPr>
+        <w:rPr>
+          <w:rFonts w:ascii="Adobe Heiti Std R" w:eastAsia="Adobe Heiti Std R" w:hAnsi="Adobe Heiti Std R"/>
+          <w:sz w:val="24"/>
+        </w:rPr>
+      </w:pPr>
+      <w:r>
+        <w:rPr>
+          <w:rFonts w:ascii="Adobe Heiti Std R" w:eastAsia="Adobe Heiti Std R" w:hAnsi="Adobe Heiti Std R"/>
+          <w:sz w:val="24"/>
+        </w:rPr>
+        <w:t xml:space="preserve">      2.1 </w:t>
+      </w:r>
+      <w:r>
+        <w:rPr>
+          <w:rFonts w:ascii="Adobe Heiti Std R" w:eastAsia="Adobe Heiti Std R" w:hAnsi="Adobe Heiti Std R" w:hint="eastAsia"/>
+          <w:sz w:val="24"/>
+        </w:rPr>
+        <w:t>市场需求</w:t>
+      </w:r>
+      <w:r>
+        <w:rPr>
+          <w:rFonts w:ascii="Adobe Heiti Std R" w:eastAsia="Adobe Heiti Std R" w:hAnsi="Adobe Heiti Std R"/>
+          <w:sz w:val="24"/>
+        </w:rPr>
+        <w:t xml:space="preserve"> ...................................................................................................... 3</w:t>
+      </w:r>
+      <w:r>
+        <w:rPr>
+          <w:rFonts w:ascii="Adobe Heiti Std R" w:eastAsia="Adobe Heiti Std R" w:hAnsi="Adobe Heiti Std R"/>
+          <w:sz w:val="24"/>
+        </w:rPr>
+        <w:t xml:space="preserve"> </w:t>
+      </w:r>
+      <w:r>
+        <w:rPr>
+          <w:rFonts w:ascii="Adobe Heiti Std R" w:eastAsia="Adobe Heiti Std R" w:hAnsi="Adobe Heiti Std R"/>
+          <w:sz w:val="24"/>
+        </w:rPr>
+        <w:t xml:space="preserve">  </w:t>
+      </w:r>
+    </w:p>
+    <w:p>
+      <w:pPr>
+        <w:rPr>
+          <w:rFonts w:ascii="Adobe Heiti Std R" w:eastAsia="Adobe Heiti Std R" w:hAnsi="Adobe Heiti Std R"/>
+          <w:sz w:val="24"/>
+        </w:rPr>
+      </w:pPr>
+      <w:r>
+        <w:rPr>
+          <w:rFonts w:ascii="Adobe Heiti Std R" w:eastAsia="Adobe Heiti Std R" w:hAnsi="Adobe Heiti Std R"/>
+          <w:sz w:val="24"/>
+        </w:rPr>
+        <w:t xml:space="preserve">      2.2 </w:t>
+      </w:r>
+      <w:r>
+        <w:rPr>
+          <w:rFonts w:ascii="Adobe Heiti Std R" w:eastAsia="Adobe Heiti Std R" w:hAnsi="Adobe Heiti Std R" w:hint="eastAsia"/>
+          <w:sz w:val="24"/>
+        </w:rPr>
+        <w:t>问题描述</w:t>
+      </w:r>
+      <w:r>
+        <w:rPr>
+          <w:rFonts w:ascii="Adobe Heiti Std R" w:eastAsia="Adobe Heiti Std R" w:hAnsi="Adobe Heiti Std R"/>
+          <w:sz w:val="24"/>
+        </w:rPr>
+        <w:t xml:space="preserve"> ...................................................................................................... 4</w:t>
+      </w:r>
+      <w:r>
+        <w:rPr>
+          <w:rFonts w:ascii="Adobe Heiti Std R" w:eastAsia="Adobe Heiti Std R" w:hAnsi="Adobe Heiti Std R"/>
+          <w:sz w:val="24"/>
+        </w:rPr>
+        <w:t xml:space="preserve"> </w:t>
+      </w:r>
+    </w:p>
+    <w:p>
+      <w:pPr>
+        <w:rPr>
+          <w:rFonts w:ascii="Adobe Heiti Std R" w:eastAsia="Adobe Heiti Std R" w:hAnsi="Adobe Heiti Std R"/>
+          <w:sz w:val="24"/>
+        </w:rPr>
+      </w:pPr>
+      <w:r>
+        <w:rPr>
+          <w:rFonts w:ascii="Adobe Heiti Std R" w:eastAsia="Adobe Heiti Std R" w:hAnsi="Adobe Heiti Std R"/>
+          <w:sz w:val="24"/>
+        </w:rPr>
+        <w:t xml:space="preserve">              2.2.1 </w:t>
+      </w:r>
+      <w:r>
+        <w:rPr>
+          <w:rFonts w:ascii="Adobe Heiti Std R" w:eastAsia="Adobe Heiti Std R" w:hAnsi="Adobe Heiti Std R" w:hint="eastAsia"/>
+          <w:sz w:val="24"/>
+        </w:rPr>
+        <w:t>发布任务</w:t>
+      </w:r>
+      <w:r>
+        <w:rPr>
+          <w:rFonts w:ascii="Adobe Heiti Std R" w:eastAsia="Adobe Heiti Std R" w:hAnsi="Adobe Heiti Std R"/>
+          <w:sz w:val="24"/>
+        </w:rPr>
+        <w:t>............................................................................................ 4</w:t>
+      </w:r>
+      <w:r>
+        <w:rPr>
+          <w:rFonts w:ascii="Adobe Heiti Std R" w:eastAsia="Adobe Heiti Std R" w:hAnsi="Adobe Heiti Std R"/>
+          <w:sz w:val="24"/>
+        </w:rPr>
+        <w:t xml:space="preserve"> </w:t>
+      </w:r>
+    </w:p>
+    <w:p>
+      <w:pPr>
+        <w:rPr>
+          <w:rFonts w:ascii="Adobe Heiti Std R" w:eastAsia="Adobe Heiti Std R" w:hAnsi="Adobe Heiti Std R"/>
+          <w:sz w:val="24"/>
+        </w:rPr>
+      </w:pPr>
+      <w:r>
+        <w:rPr>
+          <w:rFonts w:ascii="Adobe Heiti Std R" w:eastAsia="Adobe Heiti Std R" w:hAnsi="Adobe Heiti Std R"/>
+          <w:sz w:val="24"/>
+        </w:rPr>
+        <w:t xml:space="preserve">              2.2.2 </w:t>
+      </w:r>
+      <w:r>
+        <w:rPr>
+          <w:rFonts w:ascii="Adobe Heiti Std R" w:eastAsia="Adobe Heiti Std R" w:hAnsi="Adobe Heiti Std R" w:hint="eastAsia"/>
+          <w:sz w:val="24"/>
+        </w:rPr>
+        <w:t>承接任务</w:t>
+      </w:r>
+      <w:r>
+        <w:rPr>
+          <w:rFonts w:ascii="Adobe Heiti Std R" w:eastAsia="Adobe Heiti Std R" w:hAnsi="Adobe Heiti Std R"/>
+          <w:sz w:val="24"/>
+        </w:rPr>
+        <w:t>............................................................................................ 4</w:t>
+      </w:r>
+      <w:r>
+        <w:rPr>
+          <w:rFonts w:ascii="Adobe Heiti Std R" w:eastAsia="Adobe Heiti Std R" w:hAnsi="Adobe Heiti Std R"/>
+          <w:sz w:val="24"/>
+        </w:rPr>
+        <w:t xml:space="preserve">  </w:t>
+      </w:r>
+    </w:p>
+    <w:p>
+      <w:pPr>
+        <w:rPr>
+          <w:rFonts w:ascii="Adobe Heiti Std R" w:eastAsia="Adobe Heiti Std R" w:hAnsi="Adobe Heiti Std R"/>
+          <w:sz w:val="24"/>
+        </w:rPr>
+      </w:pPr>
+      <w:r>
+        <w:rPr>
+          <w:rFonts w:ascii="Adobe Heiti Std R" w:eastAsia="Adobe Heiti Std R" w:hAnsi="Adobe Heiti Std R"/>
+          <w:sz w:val="24"/>
+        </w:rPr>
+        <w:t xml:space="preserve">      2.3 </w:t>
+      </w:r>
+      <w:r>
+        <w:rPr>
+          <w:rFonts w:ascii="Adobe Heiti Std R" w:eastAsia="Adobe Heiti Std R" w:hAnsi="Adobe Heiti Std R" w:hint="eastAsia"/>
+          <w:sz w:val="24"/>
+        </w:rPr>
+        <w:t>产品定位</w:t>
+      </w:r>
+      <w:r>
+        <w:rPr>
+          <w:rFonts w:ascii="Adobe Heiti Std R" w:eastAsia="Adobe Heiti Std R" w:hAnsi="Adobe Heiti Std R"/>
+          <w:sz w:val="24"/>
+        </w:rPr>
+        <w:t xml:space="preserve"> ...................................................................................................... 5</w:t>
+      </w:r>
+    </w:p>
+    <w:p>
+      <w:pPr>
+        <w:rPr>
+          <w:rFonts w:ascii="Adobe Heiti Std R" w:eastAsia="Adobe Heiti Std R" w:hAnsi="Adobe Heiti Std R"/>
+          <w:sz w:val="24"/>
+        </w:rPr>
+      </w:pPr>
+      <w:r>
+        <w:rPr>
+          <w:rFonts w:ascii="Adobe Heiti Std R" w:eastAsia="Adobe Heiti Std R" w:hAnsi="Adobe Heiti Std R"/>
+          <w:sz w:val="24"/>
+        </w:rPr>
+        <w:t xml:space="preserve"> 3 </w:t>
+      </w:r>
+      <w:r>
+        <w:rPr>
+          <w:rFonts w:ascii="Adobe Heiti Std R" w:eastAsia="Adobe Heiti Std R" w:hAnsi="Adobe Heiti Std R" w:hint="eastAsia"/>
+          <w:sz w:val="24"/>
+        </w:rPr>
+        <w:t>涉众和用户说明</w:t>
+      </w:r>
+      <w:r>
+        <w:rPr>
+          <w:rFonts w:ascii="Adobe Heiti Std R" w:eastAsia="Adobe Heiti Std R" w:hAnsi="Adobe Heiti Std R"/>
+          <w:sz w:val="24"/>
+        </w:rPr>
+        <w:t xml:space="preserve"> .................................................................................................. </w:t>
+      </w:r>
+      <w:r>
+        <w:rPr>
+          <w:rFonts w:ascii="Adobe Heiti Std R" w:eastAsia="Adobe Heiti Std R" w:hAnsi="Adobe Heiti Std R"/>
+          <w:sz w:val="24"/>
+        </w:rPr>
+        <w:t>6</w:t>
+      </w:r>
+    </w:p>
+    <w:p>
+      <w:pPr>
+        <w:rPr>
+          <w:rFonts w:ascii="Adobe Heiti Std R" w:eastAsia="Adobe Heiti Std R" w:hAnsi="Adobe Heiti Std R"/>
+          <w:sz w:val="24"/>
+        </w:rPr>
+      </w:pPr>
+      <w:r>
+        <w:rPr>
+          <w:rFonts w:ascii="Adobe Heiti Std R" w:eastAsia="Adobe Heiti Std R" w:hAnsi="Adobe Heiti Std R"/>
+          <w:sz w:val="24"/>
+        </w:rPr>
+        <w:t xml:space="preserve">      3.1 </w:t>
+      </w:r>
+      <w:r>
+        <w:rPr>
+          <w:rFonts w:ascii="Adobe Heiti Std R" w:eastAsia="Adobe Heiti Std R" w:hAnsi="Adobe Heiti Std R" w:hint="eastAsia"/>
+          <w:sz w:val="24"/>
+        </w:rPr>
+        <w:t>涉众概要</w:t>
+      </w:r>
+      <w:r>
+        <w:rPr>
+          <w:rFonts w:ascii="Adobe Heiti Std R" w:eastAsia="Adobe Heiti Std R" w:hAnsi="Adobe Heiti Std R"/>
+          <w:sz w:val="24"/>
+        </w:rPr>
+        <w:t xml:space="preserve"> ...................................................................................................... 6</w:t>
+      </w:r>
+      <w:r>
+        <w:rPr>
+          <w:rFonts w:ascii="Adobe Heiti Std R" w:eastAsia="Adobe Heiti Std R" w:hAnsi="Adobe Heiti Std R"/>
+          <w:sz w:val="24"/>
+        </w:rPr>
+        <w:t xml:space="preserve"> </w:t>
+      </w:r>
+    </w:p>
+    <w:p>
+      <w:pPr>
+        <w:rPr>
+          <w:rFonts w:ascii="Adobe Heiti Std R" w:eastAsia="Adobe Heiti Std R" w:hAnsi="Adobe Heiti Std R"/>
+          <w:sz w:val="24"/>
+        </w:rPr>
+      </w:pPr>
+      <w:r>
+        <w:rPr>
+          <w:rFonts w:ascii="Adobe Heiti Std R" w:eastAsia="Adobe Heiti Std R" w:hAnsi="Adobe Heiti Std R"/>
+          <w:sz w:val="24"/>
+        </w:rPr>
+        <w:t xml:space="preserve">      3.2 </w:t>
+      </w:r>
+      <w:r>
+        <w:rPr>
+          <w:rFonts w:ascii="Adobe Heiti Std R" w:eastAsia="Adobe Heiti Std R" w:hAnsi="Adobe Heiti Std R" w:hint="eastAsia"/>
+          <w:sz w:val="24"/>
+        </w:rPr>
+        <w:t>用户环境</w:t>
+      </w:r>
+      <w:r>
+        <w:rPr>
+          <w:rFonts w:ascii="Adobe Heiti Std R" w:eastAsia="Adobe Heiti Std R" w:hAnsi="Adobe Heiti Std R"/>
+          <w:sz w:val="24"/>
+        </w:rPr>
+        <w:t xml:space="preserve"> ...................................................................................................... 6</w:t>
+      </w:r>
+      <w:r>
+        <w:rPr>
+          <w:rFonts w:ascii="Adobe Heiti Std R" w:eastAsia="Adobe Heiti Std R" w:hAnsi="Adobe Heiti Std R"/>
+          <w:sz w:val="24"/>
+        </w:rPr>
+        <w:t xml:space="preserve"> </w:t>
+      </w:r>
+    </w:p>
+    <w:p>
+      <w:pPr>
+        <w:rPr>
+          <w:rFonts w:ascii="Adobe Heiti Std R" w:eastAsia="Adobe Heiti Std R" w:hAnsi="Adobe Heiti Std R"/>
+          <w:sz w:val="24"/>
+        </w:rPr>
+      </w:pPr>
+      <w:r>
+        <w:rPr>
+          <w:rFonts w:ascii="Adobe Heiti Std R" w:eastAsia="Adobe Heiti Std R" w:hAnsi="Adobe Heiti Std R"/>
+          <w:sz w:val="24"/>
+        </w:rPr>
+        <w:t xml:space="preserve">4 </w:t>
+      </w:r>
+      <w:r>
+        <w:rPr>
+          <w:rFonts w:ascii="Adobe Heiti Std R" w:eastAsia="Adobe Heiti Std R" w:hAnsi="Adobe Heiti Std R" w:hint="eastAsia"/>
+          <w:sz w:val="24"/>
+        </w:rPr>
+        <w:t>系统特性</w:t>
+      </w:r>
+      <w:r>
+        <w:rPr>
+          <w:rFonts w:ascii="Adobe Heiti Std R" w:eastAsia="Adobe Heiti Std R" w:hAnsi="Adobe Heiti Std R"/>
+          <w:sz w:val="24"/>
+        </w:rPr>
+        <w:t xml:space="preserve"> ............................................................................................................... 6</w:t>
+      </w:r>
+      <w:r>
+        <w:rPr>
+          <w:rFonts w:ascii="Adobe Heiti Std R" w:eastAsia="Adobe Heiti Std R" w:hAnsi="Adobe Heiti Std R"/>
+          <w:sz w:val="24"/>
+        </w:rPr>
+        <w:t xml:space="preserve"> </w:t>
+      </w:r>
+    </w:p>
+    <w:p>
+      <w:pPr>
+        <w:rPr>
+          <w:rFonts w:ascii="Adobe Heiti Std R" w:eastAsia="Adobe Heiti Std R" w:hAnsi="Adobe Heiti Std R"/>
+          <w:sz w:val="24"/>
+        </w:rPr>
+      </w:pPr>
+      <w:r>
+        <w:rPr>
+          <w:rFonts w:ascii="Adobe Heiti Std R" w:eastAsia="Adobe Heiti Std R" w:hAnsi="Adobe Heiti Std R"/>
+          <w:sz w:val="24"/>
+        </w:rPr>
+        <w:t xml:space="preserve">      4.1 </w:t>
+      </w:r>
+      <w:r>
+        <w:rPr>
+          <w:rFonts w:ascii="Adobe Heiti Std R" w:eastAsia="Adobe Heiti Std R" w:hAnsi="Adobe Heiti Std R" w:hint="eastAsia"/>
+          <w:sz w:val="24"/>
+        </w:rPr>
+        <w:t>发布任务</w:t>
+      </w:r>
+      <w:r>
+        <w:rPr>
+          <w:rFonts w:ascii="Adobe Heiti Std R" w:eastAsia="Adobe Heiti Std R" w:hAnsi="Adobe Heiti Std R"/>
+          <w:sz w:val="24"/>
+        </w:rPr>
+        <w:t xml:space="preserve"> ....................................................................................................... 6</w:t>
+      </w:r>
+      <w:r>
+        <w:rPr>
+          <w:rFonts w:ascii="Adobe Heiti Std R" w:eastAsia="Adobe Heiti Std R" w:hAnsi="Adobe Heiti Std R"/>
+          <w:sz w:val="24"/>
+        </w:rPr>
+        <w:t xml:space="preserve"> </w:t>
+      </w:r>
+    </w:p>
+    <w:p>
+      <w:pPr>
+        <w:rPr>
+          <w:rFonts w:ascii="Adobe Heiti Std R" w:eastAsia="Adobe Heiti Std R" w:hAnsi="Adobe Heiti Std R"/>
+          <w:sz w:val="24"/>
+        </w:rPr>
+      </w:pPr>
+      <w:r>
+        <w:rPr>
+          <w:rFonts w:ascii="Adobe Heiti Std R" w:eastAsia="Adobe Heiti Std R" w:hAnsi="Adobe Heiti Std R"/>
+          <w:sz w:val="24"/>
+        </w:rPr>
+        <w:t xml:space="preserve">      4.2 </w:t>
+      </w:r>
+      <w:r>
+        <w:rPr>
+          <w:rFonts w:ascii="Adobe Heiti Std R" w:eastAsia="Adobe Heiti Std R" w:hAnsi="Adobe Heiti Std R" w:hint="eastAsia"/>
+          <w:sz w:val="24"/>
+        </w:rPr>
+        <w:t>承接任务</w:t>
+      </w:r>
+      <w:r>
+        <w:rPr>
+          <w:rFonts w:ascii="Adobe Heiti Std R" w:eastAsia="Adobe Heiti Std R" w:hAnsi="Adobe Heiti Std R"/>
+          <w:sz w:val="24"/>
+        </w:rPr>
+        <w:t xml:space="preserve"> ....................................................................................................... 6</w:t>
+      </w:r>
+      <w:r>
+        <w:rPr>
+          <w:rFonts w:ascii="Adobe Heiti Std R" w:eastAsia="Adobe Heiti Std R" w:hAnsi="Adobe Heiti Std R"/>
+          <w:sz w:val="24"/>
+        </w:rPr>
+        <w:t xml:space="preserve"> </w:t>
+      </w:r>
+    </w:p>
+    <w:p>
+      <w:pPr>
+        <w:rPr>
+          <w:rFonts w:ascii="Adobe Heiti Std R" w:eastAsia="Adobe Heiti Std R" w:hAnsi="Adobe Heiti Std R"/>
+          <w:sz w:val="24"/>
+        </w:rPr>
+      </w:pPr>
+      <w:r>
+        <w:rPr>
+          <w:rFonts w:ascii="Adobe Heiti Std R" w:eastAsia="Adobe Heiti Std R" w:hAnsi="Adobe Heiti Std R"/>
+          <w:sz w:val="24"/>
+        </w:rPr>
+        <w:t xml:space="preserve">      </w:t>
+      </w:r>
+      <w:proofErr w:type="gramStart"/>
+      <w:r>
+        <w:rPr>
+          <w:rFonts w:ascii="Adobe Heiti Std R" w:eastAsia="Adobe Heiti Std R" w:hAnsi="Adobe Heiti Std R"/>
+          <w:sz w:val="24"/>
+        </w:rPr>
+        <w:t xml:space="preserve">4.3  </w:t>
+      </w:r>
+      <w:r>
+        <w:rPr>
+          <w:rFonts w:ascii="Adobe Heiti Std R" w:eastAsia="Adobe Heiti Std R" w:hAnsi="Adobe Heiti Std R" w:hint="eastAsia"/>
+          <w:sz w:val="24"/>
+        </w:rPr>
+        <w:t>任务筛选与搜索</w:t>
+      </w:r>
+      <w:proofErr w:type="gramEnd"/>
+      <w:r>
+        <w:rPr>
+          <w:rFonts w:ascii="Adobe Heiti Std R" w:eastAsia="Adobe Heiti Std R" w:hAnsi="Adobe Heiti Std R"/>
+          <w:sz w:val="24"/>
+        </w:rPr>
+        <w:t>........................................................................................... 6</w:t>
+      </w:r>
+    </w:p>
+    <w:p>
+      <w:pPr>
+        <w:rPr>
+          <w:rFonts w:ascii="Adobe Heiti Std R" w:eastAsia="Adobe Heiti Std R" w:hAnsi="Adobe Heiti Std R"/>
+          <w:sz w:val="24"/>
+        </w:rPr>
+      </w:pPr>
+      <w:r>
+        <w:rPr>
+          <w:rFonts w:ascii="Adobe Heiti Std R" w:eastAsia="Adobe Heiti Std R" w:hAnsi="Adobe Heiti Std R"/>
+          <w:sz w:val="24"/>
+        </w:rPr>
+        <w:t xml:space="preserve">5 </w:t>
+      </w:r>
+      <w:r>
+        <w:rPr>
+          <w:rFonts w:ascii="Adobe Heiti Std R" w:eastAsia="Adobe Heiti Std R" w:hAnsi="Adobe Heiti Std R" w:hint="eastAsia"/>
+          <w:sz w:val="24"/>
+        </w:rPr>
+        <w:t>优先级</w:t>
+      </w:r>
+      <w:r>
+        <w:rPr>
+          <w:rFonts w:ascii="Adobe Heiti Std R" w:eastAsia="Adobe Heiti Std R" w:hAnsi="Adobe Heiti Std R"/>
+          <w:sz w:val="24"/>
+        </w:rPr>
+        <w:t>..................................................................................................................... 7</w:t>
+      </w:r>
+      <w:r>
+        <w:rPr>
+          <w:rFonts w:ascii="Adobe Heiti Std R" w:eastAsia="Adobe Heiti Std R" w:hAnsi="Adobe Heiti Std R"/>
+          <w:sz w:val="24"/>
+        </w:rPr>
+        <w:t xml:space="preserve"> </w:t>
+      </w:r>
+    </w:p>
+    <w:p>
+      <w:pPr>
+        <w:rPr>
+          <w:rFonts w:ascii="Adobe Heiti Std R" w:eastAsia="Adobe Heiti Std R" w:hAnsi="Adobe Heiti Std R"/>
+          <w:sz w:val="24"/>
+        </w:rPr>
+      </w:pPr>
+      <w:r>
+        <w:rPr>
+          <w:rFonts w:ascii="Adobe Heiti Std R" w:eastAsia="Adobe Heiti Std R" w:hAnsi="Adobe Heiti Std R"/>
+          <w:sz w:val="24"/>
+        </w:rPr>
+        <w:t xml:space="preserve">6 </w:t>
+      </w:r>
+      <w:r>
+        <w:rPr>
+          <w:rFonts w:ascii="Adobe Heiti Std R" w:eastAsia="Adobe Heiti Std R" w:hAnsi="Adobe Heiti Std R" w:hint="eastAsia"/>
+          <w:sz w:val="24"/>
+        </w:rPr>
+        <w:t>其他产品需求</w:t>
+      </w:r>
+      <w:r>
+        <w:rPr>
+          <w:rFonts w:ascii="Adobe Heiti Std R" w:eastAsia="Adobe Heiti Std R" w:hAnsi="Adobe Heiti Std R"/>
+          <w:sz w:val="24"/>
+        </w:rPr>
+        <w:t>......................................................................................................... 7</w:t>
+      </w:r>
+    </w:p>
+    <w:p>
+      <w:pPr>
+        <w:rPr>
+          <w:rFonts w:ascii="Adobe Heiti Std R" w:eastAsia="Adobe Heiti Std R" w:hAnsi="Adobe Heiti Std R"/>
+          <w:sz w:val="24"/>
+        </w:rPr>
+      </w:pPr>
+      <w:r>
+        <w:rPr>
+          <w:rFonts w:ascii="Adobe Heiti Std R" w:eastAsia="Adobe Heiti Std R" w:hAnsi="Adobe Heiti Std R"/>
+          <w:sz w:val="24"/>
+        </w:rPr>
+        <w:t xml:space="preserve">      6.1 </w:t>
+      </w:r>
+      <w:r>
+        <w:rPr>
+          <w:rFonts w:ascii="Adobe Heiti Std R" w:eastAsia="Adobe Heiti Std R" w:hAnsi="Adobe Heiti Std R" w:hint="eastAsia"/>
+          <w:sz w:val="24"/>
+        </w:rPr>
+        <w:t>适用的标准</w:t>
+      </w:r>
+      <w:r>
+        <w:rPr>
+          <w:rFonts w:ascii="Adobe Heiti Std R" w:eastAsia="Adobe Heiti Std R" w:hAnsi="Adobe Heiti Std R"/>
+          <w:sz w:val="24"/>
+        </w:rPr>
+        <w:t xml:space="preserve"> .................................................................................................... 7</w:t>
+      </w:r>
+      <w:r>
+        <w:rPr>
+          <w:rFonts w:ascii="Adobe Heiti Std R" w:eastAsia="Adobe Heiti Std R" w:hAnsi="Adobe Heiti Std R"/>
+          <w:sz w:val="24"/>
+        </w:rPr>
+        <w:t xml:space="preserve"> </w:t>
+      </w:r>
+    </w:p>
+    <w:p>
+      <w:pPr>
+        <w:rPr>
+          <w:rFonts w:ascii="Adobe Heiti Std R" w:eastAsia="Adobe Heiti Std R" w:hAnsi="Adobe Heiti Std R"/>
+          <w:sz w:val="24"/>
+        </w:rPr>
+      </w:pPr>
+      <w:r>
+        <w:rPr>
+          <w:rFonts w:ascii="Adobe Heiti Std R" w:eastAsia="Adobe Heiti Std R" w:hAnsi="Adobe Heiti Std R"/>
+          <w:sz w:val="24"/>
+        </w:rPr>
+        <w:t xml:space="preserve">      6.2 </w:t>
+      </w:r>
+      <w:r>
+        <w:rPr>
+          <w:rFonts w:ascii="Adobe Heiti Std R" w:eastAsia="Adobe Heiti Std R" w:hAnsi="Adobe Heiti Std R" w:hint="eastAsia"/>
+          <w:sz w:val="24"/>
+        </w:rPr>
+        <w:t>系统需求</w:t>
+      </w:r>
+      <w:r>
+        <w:rPr>
+          <w:rFonts w:ascii="Adobe Heiti Std R" w:eastAsia="Adobe Heiti Std R" w:hAnsi="Adobe Heiti Std R"/>
+          <w:sz w:val="24"/>
+        </w:rPr>
+        <w:t xml:space="preserve"> ........................................................................................................ 7</w:t>
+      </w:r>
+      <w:r>
+        <w:rPr>
+          <w:rFonts w:ascii="Adobe Heiti Std R" w:eastAsia="Adobe Heiti Std R" w:hAnsi="Adobe Heiti Std R"/>
+          <w:sz w:val="24"/>
+        </w:rPr>
+        <w:t xml:space="preserve"> </w:t>
+      </w:r>
+      <w:r>
+        <w:rPr>
+          <w:rFonts w:ascii="Adobe Heiti Std R" w:eastAsia="Adobe Heiti Std R" w:hAnsi="Adobe Heiti Std R"/>
+          <w:sz w:val="24"/>
+        </w:rPr>
+        <w:t xml:space="preserve">    </w:t>
+      </w:r>
+    </w:p>
+    <w:p>
+      <w:pPr>
+        <w:rPr>
+          <w:rFonts w:ascii="Adobe Heiti Std R" w:eastAsia="Adobe Heiti Std R" w:hAnsi="Adobe Heiti Std R"/>
+          <w:sz w:val="24"/>
+        </w:rPr>
+      </w:pPr>
+      <w:r>
+        <w:rPr>
+          <w:rFonts w:ascii="Adobe Heiti Std R" w:eastAsia="Adobe Heiti Std R" w:hAnsi="Adobe Heiti Std R"/>
+          <w:sz w:val="24"/>
+        </w:rPr>
+        <w:t xml:space="preserve">      6.3 </w:t>
+      </w:r>
+      <w:r>
+        <w:rPr>
+          <w:rFonts w:ascii="Adobe Heiti Std R" w:eastAsia="Adobe Heiti Std R" w:hAnsi="Adobe Heiti Std R" w:hint="eastAsia"/>
+          <w:sz w:val="24"/>
+        </w:rPr>
+        <w:t>性能需求</w:t>
+      </w:r>
+      <w:r>
+        <w:rPr>
+          <w:rFonts w:ascii="Adobe Heiti Std R" w:eastAsia="Adobe Heiti Std R" w:hAnsi="Adobe Heiti Std R"/>
+          <w:sz w:val="24"/>
+        </w:rPr>
+        <w:t xml:space="preserve"> ........................................................................................................ 7</w:t>
+      </w:r>
+      <w:r>
+        <w:rPr>
+          <w:rFonts w:ascii="Adobe Heiti Std R" w:eastAsia="Adobe Heiti Std R" w:hAnsi="Adobe Heiti Std R"/>
+          <w:sz w:val="24"/>
+        </w:rPr>
+        <w:t xml:space="preserve"> </w:t>
+      </w:r>
+    </w:p>
+    <w:p>
+      <w:pPr>
+        <w:rPr>
+          <w:rFonts w:ascii="Adobe Heiti Std R" w:eastAsia="Adobe Heiti Std R" w:hAnsi="Adobe Heiti Std R"/>
+          <w:sz w:val="28"/>
+        </w:rPr>
+      </w:pPr>
+      <w:r>
+        <w:rPr>
+          <w:rFonts w:ascii="Adobe Heiti Std R" w:eastAsia="Adobe Heiti Std R" w:hAnsi="Adobe Heiti Std R"/>
+          <w:sz w:val="28"/>
+        </w:rPr>
+        <w:lastRenderedPageBreak/>
+        <w:t xml:space="preserve">  </w:t>
+      </w:r>
+    </w:p>
+    <w:p>
+      <w:pPr>
+        <w:jc w:val="center"/>
+        <w:rPr>
+          <w:rFonts w:ascii="Adobe Heiti Std R" w:eastAsia="Adobe Heiti Std R" w:hAnsi="Adobe Heiti Std R"/>
+          <w:sz w:val="32"/>
+        </w:rPr>
+      </w:pPr>
+      <w:r>
+        <w:rPr>
+          <w:rFonts w:ascii="Adobe Heiti Std R" w:eastAsia="Adobe Heiti Std R" w:hAnsi="Adobe Heiti Std R" w:hint="eastAsia"/>
+          <w:sz w:val="32"/>
+        </w:rPr>
+        <w:t>文档修订</w:t>
+      </w:r>
+    </w:p>
+    <w:tbl>
+      <w:tblPr>
+        <w:tblStyle w:val="a4"/>
+        <w:tblW w:w="0" w:type="auto"/>
+        <w:tblLook w:val="04A0" w:firstRow="1" w:lastRow="0" w:firstColumn="1" w:lastColumn="0" w:noHBand="0" w:noVBand="1"/>
+      </w:tblPr>
+      <w:tblGrid>
+        <w:gridCol w:w="1075"/>
+        <w:gridCol w:w="2250"/>
+        <w:gridCol w:w="3687"/>
+        <w:gridCol w:w="2338"/>
+      </w:tblGrid>
+      <w:tr>
+        <w:tc>
+          <w:tcPr>
+            <w:tcW w:w="1075" w:type="dxa"/>
+          </w:tcPr>
+          <w:p>
+            <w:pPr>
+              <w:jc w:val="center"/>
+              <w:rPr>
+                <w:rFonts w:ascii="Adobe Heiti Std R" w:eastAsia="Adobe Heiti Std R" w:hAnsi="Adobe Heiti Std R"/>
+                <w:sz w:val="28"/>
+              </w:rPr>
+            </w:pPr>
+            <w:r>
+              <w:rPr>
+                <w:rFonts w:ascii="Adobe Heiti Std R" w:eastAsia="Adobe Heiti Std R" w:hAnsi="Adobe Heiti Std R" w:hint="eastAsia"/>
+                <w:sz w:val="28"/>
+              </w:rPr>
+              <w:t>版本号</w:t>
+            </w:r>
+          </w:p>
+        </w:tc>
+        <w:tc>
+          <w:tcPr>
+            <w:tcW w:w="2250" w:type="dxa"/>
+          </w:tcPr>
+          <w:p>
+            <w:pPr>
+              <w:jc w:val="center"/>
+              <w:rPr>
+                <w:rFonts w:ascii="Adobe Heiti Std R" w:eastAsia="Adobe Heiti Std R" w:hAnsi="Adobe Heiti Std R"/>
+                <w:sz w:val="28"/>
+              </w:rPr>
+            </w:pPr>
+            <w:r>
+              <w:rPr>
+                <w:rFonts w:ascii="Adobe Heiti Std R" w:eastAsia="Adobe Heiti Std R" w:hAnsi="Adobe Heiti Std R" w:hint="eastAsia"/>
+                <w:sz w:val="28"/>
+              </w:rPr>
+              <w:t>主要作者</w:t>
+            </w:r>
+          </w:p>
+        </w:tc>
+        <w:tc>
+          <w:tcPr>
+            <w:tcW w:w="3687" w:type="dxa"/>
+          </w:tcPr>
+          <w:p>
+            <w:pPr>
+              <w:jc w:val="center"/>
+              <w:rPr>
+                <w:rFonts w:ascii="Adobe Heiti Std R" w:eastAsia="Adobe Heiti Std R" w:hAnsi="Adobe Heiti Std R"/>
+                <w:sz w:val="28"/>
+              </w:rPr>
+            </w:pPr>
+            <w:r>
+              <w:rPr>
+                <w:rFonts w:ascii="Adobe Heiti Std R" w:eastAsia="Adobe Heiti Std R" w:hAnsi="Adobe Heiti Std R" w:hint="eastAsia"/>
+                <w:sz w:val="28"/>
+              </w:rPr>
+              <w:t>简述</w:t>
+            </w:r>
+          </w:p>
+        </w:tc>
+        <w:tc>
+          <w:tcPr>
+            <w:tcW w:w="2338" w:type="dxa"/>
+          </w:tcPr>
+          <w:p>
+            <w:pPr>
+              <w:jc w:val="center"/>
+              <w:rPr>
+                <w:rFonts w:ascii="Adobe Heiti Std R" w:eastAsia="Adobe Heiti Std R" w:hAnsi="Adobe Heiti Std R"/>
+                <w:sz w:val="28"/>
+              </w:rPr>
+            </w:pPr>
+            <w:r>
+              <w:rPr>
+                <w:rFonts w:ascii="Adobe Heiti Std R" w:eastAsia="Adobe Heiti Std R" w:hAnsi="Adobe Heiti Std R" w:hint="eastAsia"/>
+                <w:sz w:val="28"/>
+              </w:rPr>
+              <w:t>完成时间</w:t>
+            </w:r>
+          </w:p>
+        </w:tc>
+      </w:tr>
+      <w:tr>
+        <w:tc>
+          <w:tcPr>
+            <w:tcW w:w="1075" w:type="dxa"/>
+          </w:tcPr>
+          <w:p>
+            <w:pPr>
+              <w:jc w:val="center"/>
+              <w:rPr>
+                <w:rFonts w:ascii="Adobe Heiti Std R" w:eastAsia="Adobe Heiti Std R" w:hAnsi="Adobe Heiti Std R"/>
+                <w:sz w:val="28"/>
+              </w:rPr>
+            </w:pPr>
+            <w:r>
+              <w:rPr>
+                <w:rFonts w:ascii="Adobe Heiti Std R" w:eastAsia="Adobe Heiti Std R" w:hAnsi="Adobe Heiti Std R"/>
+                <w:sz w:val="28"/>
+              </w:rPr>
+              <w:t>1.0</w:t>
+            </w:r>
+          </w:p>
+        </w:tc>
+        <w:tc>
+          <w:tcPr>
+            <w:tcW w:w="2250" w:type="dxa"/>
+          </w:tcPr>
+          <w:p>
+            <w:pPr>
+              <w:jc w:val="center"/>
+              <w:rPr>
+                <w:rFonts w:ascii="Adobe Heiti Std R" w:eastAsia="Adobe Heiti Std R" w:hAnsi="Adobe Heiti Std R"/>
+                <w:sz w:val="28"/>
+              </w:rPr>
+            </w:pPr>
+            <w:r>
+              <w:rPr>
+                <w:rFonts w:ascii="Adobe Heiti Std R" w:eastAsia="Adobe Heiti Std R" w:hAnsi="Adobe Heiti Std R" w:hint="eastAsia"/>
+                <w:sz w:val="28"/>
+              </w:rPr>
+              <w:t>刘家维、张</w:t>
+            </w:r>
+            <w:r>
+              <w:rPr>
+                <w:rFonts w:ascii="Adobe Heiti Std R" w:eastAsia="Adobe Heiti Std R" w:hAnsi="Adobe Heiti Std R" w:hint="eastAsia"/>
+                <w:sz w:val="28"/>
+              </w:rPr>
+              <w:t>嘉</w:t>
+            </w:r>
+            <w:r>
+              <w:rPr>
+                <w:rFonts w:ascii="Adobe Heiti Std R" w:eastAsia="Adobe Heiti Std R" w:hAnsi="Adobe Heiti Std R" w:hint="eastAsia"/>
+                <w:sz w:val="28"/>
+              </w:rPr>
+              <w:t>睿</w:t>
+            </w:r>
+          </w:p>
+        </w:tc>
+        <w:tc>
+          <w:tcPr>
+            <w:tcW w:w="3687" w:type="dxa"/>
+          </w:tcPr>
+          <w:p>
+            <w:pPr>
+              <w:jc w:val="center"/>
+              <w:rPr>
+                <w:rFonts w:ascii="Adobe Heiti Std R" w:eastAsia="Adobe Heiti Std R" w:hAnsi="Adobe Heiti Std R"/>
+                <w:sz w:val="28"/>
+              </w:rPr>
+            </w:pPr>
+            <w:r>
+              <w:rPr>
+                <w:rFonts w:ascii="Adobe Heiti Std R" w:eastAsia="Adobe Heiti Std R" w:hAnsi="Adobe Heiti Std R" w:hint="eastAsia"/>
+                <w:sz w:val="28"/>
+              </w:rPr>
+              <w:t>对项目整体进行分析，确定</w:t>
+            </w:r>
+            <w:r>
+              <w:rPr>
+                <w:rFonts w:ascii="Adobe Heiti Std R" w:eastAsia="Adobe Heiti Std R" w:hAnsi="Adobe Heiti Std R"/>
+                <w:sz w:val="28"/>
+              </w:rPr>
+              <w:t xml:space="preserve"> </w:t>
+            </w:r>
+            <w:r>
+              <w:rPr>
+                <w:rFonts w:ascii="Adobe Heiti Std R" w:eastAsia="Adobe Heiti Std R" w:hAnsi="Adobe Heiti Std R" w:hint="eastAsia"/>
+                <w:sz w:val="28"/>
+              </w:rPr>
+              <w:t>了项目的需求愿景，本文档</w:t>
+            </w:r>
+            <w:r>
+              <w:rPr>
+                <w:rFonts w:ascii="Adobe Heiti Std R" w:eastAsia="Adobe Heiti Std R" w:hAnsi="Adobe Heiti Std R"/>
+                <w:sz w:val="28"/>
+              </w:rPr>
+              <w:t xml:space="preserve"> </w:t>
+            </w:r>
+            <w:r>
+              <w:rPr>
+                <w:rFonts w:ascii="Adobe Heiti Std R" w:eastAsia="Adobe Heiti Std R" w:hAnsi="Adobe Heiti Std R" w:hint="eastAsia"/>
+                <w:sz w:val="28"/>
+              </w:rPr>
+              <w:t>撰写完成。</w:t>
+            </w:r>
+          </w:p>
+        </w:tc>
+        <w:tc>
+          <w:tcPr>
+            <w:tcW w:w="2338" w:type="dxa"/>
+          </w:tcPr>
+          <w:p>
+            <w:pPr>
+              <w:jc w:val="center"/>
+              <w:rPr>
+                <w:rFonts w:ascii="Adobe Heiti Std R" w:eastAsia="Adobe Heiti Std R" w:hAnsi="Adobe Heiti Std R"/>
+                <w:sz w:val="28"/>
+              </w:rPr>
+            </w:pPr>
+            <w:r>
+              <w:rPr>
+                <w:rFonts w:ascii="Adobe Heiti Std R" w:eastAsia="Adobe Heiti Std R" w:hAnsi="Adobe Heiti Std R"/>
+                <w:sz w:val="28"/>
+              </w:rPr>
+              <w:t>2017/10/30</w:t>
+            </w:r>
+          </w:p>
+        </w:tc>
+      </w:tr>
+    </w:tbl>
+    <w:p>
+      <w:pPr>
+        <w:jc w:val="center"/>
+        <w:rPr>
+          <w:rFonts w:ascii="Adobe Heiti Std R" w:eastAsia="Adobe Heiti Std R" w:hAnsi="Adobe Heiti Std R"/>
+          <w:sz w:val="32"/>
+        </w:rPr>
+      </w:pPr>
+    </w:p>
+    <w:p>
+      <w:pPr>
+        <w:rPr>
+          <w:rFonts w:ascii="Adobe Heiti Std R" w:eastAsia="Adobe Heiti Std R" w:hAnsi="Adobe Heiti Std R"/>
+          <w:sz w:val="28"/>
+        </w:rPr>
+      </w:pPr>
+    </w:p>
+    <w:p>
+      <w:pPr>
+        <w:rPr>
+          <w:rFonts w:ascii="Adobe Heiti Std R" w:eastAsia="Adobe Heiti Std R" w:hAnsi="Adobe Heiti Std R"/>
+          <w:sz w:val="28"/>
+        </w:rPr>
+      </w:pPr>
+    </w:p>
+    <w:p>
+      <w:pPr>
+        <w:rPr>
+          <w:rFonts w:ascii="Adobe Heiti Std R" w:eastAsia="Adobe Heiti Std R" w:hAnsi="Adobe Heiti Std R"/>
+          <w:sz w:val="28"/>
+        </w:rPr>
+      </w:pPr>
+    </w:p>
+    <w:p>
+      <w:pPr>
+        <w:rPr>
+          <w:rFonts w:ascii="Adobe Heiti Std R" w:eastAsia="Adobe Heiti Std R" w:hAnsi="Adobe Heiti Std R"/>
+          <w:sz w:val="28"/>
+        </w:rPr>
+      </w:pPr>
+    </w:p>
+    <w:p>
+      <w:pPr>
+        <w:rPr>
+          <w:rFonts w:ascii="Adobe Heiti Std R" w:eastAsia="Adobe Heiti Std R" w:hAnsi="Adobe Heiti Std R"/>
+          <w:sz w:val="28"/>
+        </w:rPr>
+      </w:pPr>
+    </w:p>
+    <w:p>
+      <w:pPr>
+        <w:rPr>
+          <w:rFonts w:ascii="Adobe Heiti Std R" w:eastAsia="Adobe Heiti Std R" w:hAnsi="Adobe Heiti Std R"/>
+          <w:sz w:val="28"/>
+        </w:rPr>
+      </w:pPr>
+    </w:p>
+    <w:p>
+      <w:pPr>
+        <w:rPr>
+          <w:rFonts w:ascii="Adobe Heiti Std R" w:eastAsia="Adobe Heiti Std R" w:hAnsi="Adobe Heiti Std R"/>
+          <w:sz w:val="28"/>
+        </w:rPr>
+      </w:pPr>
+    </w:p>
+    <w:p>
+      <w:pPr>
+        <w:rPr>
+          <w:rFonts w:ascii="Adobe Heiti Std R" w:eastAsia="Adobe Heiti Std R" w:hAnsi="Adobe Heiti Std R"/>
+          <w:sz w:val="28"/>
+        </w:rPr>
+      </w:pPr>
+    </w:p>
+    <w:p>
+      <w:pPr>
+        <w:rPr>
+          <w:rFonts w:ascii="Adobe Heiti Std R" w:eastAsia="Adobe Heiti Std R" w:hAnsi="Adobe Heiti Std R"/>
+          <w:sz w:val="28"/>
+        </w:rPr>
+      </w:pPr>
+    </w:p>
+    <w:p>
+      <w:pPr>
+        <w:rPr>
+          <w:rFonts w:ascii="Adobe Heiti Std R" w:eastAsia="Adobe Heiti Std R" w:hAnsi="Adobe Heiti Std R"/>
+          <w:sz w:val="28"/>
+        </w:rPr>
+      </w:pPr>
+    </w:p>
+    <w:p>
+      <w:pPr>
+        <w:rPr>
+          <w:rFonts w:ascii="Adobe Heiti Std R" w:eastAsia="Adobe Heiti Std R" w:hAnsi="Adobe Heiti Std R"/>
+          <w:sz w:val="28"/>
+        </w:rPr>
+      </w:pPr>
+    </w:p>
+    <w:p>
+      <w:pPr>
+        <w:rPr>
+          <w:rFonts w:ascii="Adobe Heiti Std R" w:eastAsia="Adobe Heiti Std R" w:hAnsi="Adobe Heiti Std R"/>
+          <w:sz w:val="28"/>
+        </w:rPr>
+      </w:pPr>
+    </w:p>
+    <w:p>
+      <w:pPr>
+        <w:rPr>
+          <w:rFonts w:ascii="Adobe Heiti Std R" w:eastAsia="Adobe Heiti Std R" w:hAnsi="Adobe Heiti Std R"/>
+          <w:sz w:val="28"/>
+        </w:rPr>
+      </w:pPr>
+    </w:p>
+    <w:p>
+      <w:pPr>
+        <w:rPr>
+          <w:rFonts w:ascii="Adobe Heiti Std R" w:eastAsia="Adobe Heiti Std R" w:hAnsi="Adobe Heiti Std R"/>
+          <w:sz w:val="28"/>
+        </w:rPr>
+      </w:pPr>
+    </w:p>
+    <w:p>
+      <w:pPr>
+        <w:rPr>
+          <w:rFonts w:ascii="Adobe Heiti Std R" w:eastAsia="Adobe Heiti Std R" w:hAnsi="Adobe Heiti Std R"/>
+          <w:sz w:val="28"/>
+        </w:rPr>
+      </w:pPr>
+    </w:p>
     <w:p>
       <w:pPr>
         <w:pStyle w:val="a3"/>
@@ -12,7 +2064,6 @@
         <w:rPr>
           <w:rFonts w:ascii="Adobe Heiti Std R" w:eastAsia="Adobe Heiti Std R" w:hAnsi="Adobe Heiti Std R"/>
           <w:sz w:val="44"/>
-          <w:lang w:eastAsia="zh-TW"/>
         </w:rPr>
       </w:pPr>
       <w:r>
@@ -141,17 +2192,7 @@
           <w:sz w:val="24"/>
           <w:szCs w:val="24"/>
         </w:rPr>
-        <w:t>平</w:t>
-      </w:r>
-      <w:bookmarkStart w:id="0" w:name="_GoBack"/>
-      <w:bookmarkEnd w:id="0"/>
-      <w:r>
-        <w:rPr>
-          <w:rFonts w:ascii="Adobe Heiti Std R" w:eastAsia="Adobe Heiti Std R" w:hAnsi="Adobe Heiti Std R" w:hint="eastAsia"/>
-          <w:sz w:val="24"/>
-          <w:szCs w:val="24"/>
-        </w:rPr>
-        <w:t>台有具体的认识。本说明书以产品为本位，阐述产品定位与用户间的交互关系，以及对产品特性进行描述、分析与设计，其中侧重描述用户需求及其需求原因。</w:t>
+        <w:t>平台有具体的认识。本说明书以产品为本位，阐述产品定位与用户间的交互关系，以及对产品特性进行描述、分析与设计，其中侧重描述用户需求及其需求原因。</w:t>
       </w:r>
     </w:p>
     <w:p>
@@ -265,31 +2306,55 @@
         </w:rPr>
         <w:t>平台由</w:t>
       </w:r>
+      <w:proofErr w:type="spellStart"/>
       <w:r>
         <w:rPr>
           <w:rFonts w:ascii="Adobe Heiti Std R" w:eastAsia="Adobe Heiti Std R" w:hAnsi="Adobe Heiti Std R"/>
           <w:sz w:val="24"/>
           <w:szCs w:val="24"/>
-          <w:highlight w:val="yellow"/>
-        </w:rPr>
-        <w:t>XX</w:t>
-      </w:r>
+        </w:rPr>
+        <w:t>VegDev</w:t>
+      </w:r>
+      <w:proofErr w:type="spellEnd"/>
       <w:r>
         <w:rPr>
           <w:rFonts w:ascii="Adobe Heiti Std R" w:eastAsia="Adobe Heiti Std R" w:hAnsi="Adobe Heiti Std R" w:hint="eastAsia"/>
           <w:sz w:val="24"/>
           <w:szCs w:val="24"/>
-          <w:highlight w:val="yellow"/>
-        </w:rPr>
-        <w:t>小组</w:t>
-      </w:r>
-      <w:r>
-        <w:rPr>
-          <w:rFonts w:ascii="Adobe Heiti Std R" w:eastAsia="Adobe Heiti Std R" w:hAnsi="Adobe Heiti Std R" w:hint="eastAsia"/>
+        </w:rPr>
+        <w:t>小组开发，产品目标用户为公司、机构、个人，以及所有网络用户。本文文件中定义两类用户</w:t>
+      </w:r>
+      <w:r>
+        <w:rPr>
+          <w:rFonts w:ascii="Adobe Heiti Std R" w:eastAsia="Adobe Heiti Std R" w:hAnsi="Adobe Heiti Std R"/>
           <w:sz w:val="24"/>
           <w:szCs w:val="24"/>
         </w:rPr>
-        <w:t>开发，产品目标用户为公司、机构、个人，以及所有网络用户。</w:t>
+        <w:t xml:space="preserve">: </w:t>
+      </w:r>
+      <w:r>
+        <w:rPr>
+          <w:rFonts w:ascii="Adobe Heiti Std R" w:eastAsia="Adobe Heiti Std R" w:hAnsi="Adobe Heiti Std R" w:hint="eastAsia"/>
+          <w:sz w:val="24"/>
+          <w:szCs w:val="24"/>
+        </w:rPr>
+        <w:t>人力需求方与人力供应方，详见</w:t>
+      </w:r>
+      <w:r>
+        <w:rPr>
+          <w:rFonts w:ascii="Adobe Heiti Std R" w:eastAsia="Adobe Heiti Std R" w:hAnsi="Adobe Heiti Std R"/>
+          <w:sz w:val="24"/>
+          <w:szCs w:val="24"/>
+        </w:rPr>
+        <w:t>3.1</w:t>
+      </w:r>
+      <w:r>
+        <w:rPr>
+          <w:rFonts w:ascii="Adobe Heiti Std R" w:eastAsia="Adobe Heiti Std R" w:hAnsi="Adobe Heiti Std R" w:hint="eastAsia"/>
+          <w:sz w:val="24"/>
+          <w:szCs w:val="24"/>
+        </w:rPr>
+        <w:t>涉众概要。</w:t>
       </w:r>
     </w:p>
     <w:p>
@@ -480,7 +2545,16 @@
           <w:sz w:val="24"/>
           <w:szCs w:val="32"/>
         </w:rPr>
-        <w:t>的录音音频，等等。人力需求方拥有大量数据，又希望能转换成文字般的可视性高且可归纳的结果，但以现在人工智能的进步程度还未能如此高适应性地辅助人类处理数据，即便有，对于小型用户也难以负担或制造。</w:t>
+        <w:t>的录音音频，等等。人力需求方拥有大量数据，又希望能转换成文字般的可视性高且可归纳的结果，但以现在人工智能的进</w:t>
+      </w:r>
+      <w:r>
+        <w:rPr>
+          <w:rFonts w:ascii="Adobe Heiti Std R" w:eastAsia="Adobe Heiti Std R" w:hAnsi="Adobe Heiti Std R" w:hint="eastAsia"/>
+          <w:sz w:val="24"/>
+          <w:szCs w:val="32"/>
+        </w:rPr>
+        <w:lastRenderedPageBreak/>
+        <w:t>步程度还未能如此高适应性地辅助人类处理数据，即便有，对于小型用户也难以负担或制造。</w:t>
       </w:r>
     </w:p>
     <w:p>
@@ -499,7 +2573,6 @@
           <w:sz w:val="24"/>
           <w:szCs w:val="32"/>
         </w:rPr>
-        <w:lastRenderedPageBreak/>
         <w:t>现在的环境中，许多单位仍然是选择靠自己征才或寻求人力中介来解决问题，抑或是传统上地外包给专门公司。显然，市场对于一个易于发布数据处理任务的平台是急需的。</w:t>
       </w:r>
     </w:p>
@@ -709,7 +2782,6 @@
                 <w:rFonts w:ascii="Adobe Heiti Std R" w:eastAsia="Adobe Heiti Std R" w:hAnsi="Adobe Heiti Std R"/>
                 <w:sz w:val="24"/>
                 <w:szCs w:val="32"/>
-                <w:lang w:eastAsia="zh-TW"/>
               </w:rPr>
             </w:pPr>
             <w:r>
@@ -763,7 +2835,6 @@
                 <w:rFonts w:ascii="Adobe Heiti Std R" w:eastAsia="Adobe Heiti Std R" w:hAnsi="Adobe Heiti Std R"/>
                 <w:sz w:val="24"/>
                 <w:szCs w:val="32"/>
-                <w:lang w:eastAsia="zh-TW"/>
               </w:rPr>
             </w:pPr>
             <w:r>
@@ -780,10 +2851,9 @@
               <w:pStyle w:val="a3"/>
               <w:ind w:left="0"/>
               <w:rPr>
-                <w:rFonts w:ascii="Adobe Heiti Std R" w:eastAsia="Adobe Heiti Std R" w:hAnsi="Adobe Heiti Std R" w:hint="eastAsia"/>
-                <w:sz w:val="24"/>
-                <w:szCs w:val="32"/>
-                <w:lang w:eastAsia="zh-TW"/>
+                <w:rFonts w:ascii="Adobe Heiti Std R" w:eastAsia="Adobe Heiti Std R" w:hAnsi="Adobe Heiti Std R"/>
+                <w:sz w:val="24"/>
+                <w:szCs w:val="32"/>
               </w:rPr>
             </w:pPr>
             <w:r>
@@ -835,7 +2905,6 @@
                 <w:rFonts w:ascii="Adobe Heiti Std R" w:eastAsia="Adobe Heiti Std R" w:hAnsi="Adobe Heiti Std R"/>
                 <w:sz w:val="24"/>
                 <w:szCs w:val="32"/>
-                <w:lang w:eastAsia="zh-TW"/>
               </w:rPr>
             </w:pPr>
             <w:r>
@@ -920,7 +2989,6 @@
                 <w:rFonts w:ascii="Adobe Heiti Std R" w:eastAsia="Adobe Heiti Std R" w:hAnsi="Adobe Heiti Std R"/>
                 <w:sz w:val="24"/>
                 <w:szCs w:val="32"/>
-                <w:lang w:eastAsia="zh-TW"/>
               </w:rPr>
             </w:pPr>
             <w:r>
@@ -972,7 +3040,6 @@
                 <w:rFonts w:ascii="Adobe Heiti Std R" w:eastAsia="Adobe Heiti Std R" w:hAnsi="Adobe Heiti Std R"/>
                 <w:sz w:val="24"/>
                 <w:szCs w:val="32"/>
-                <w:lang w:eastAsia="zh-TW"/>
               </w:rPr>
             </w:pPr>
             <w:r>
@@ -1024,7 +3091,6 @@
                 <w:rFonts w:ascii="Adobe Heiti Std R" w:eastAsia="Adobe Heiti Std R" w:hAnsi="Adobe Heiti Std R"/>
                 <w:sz w:val="24"/>
                 <w:szCs w:val="32"/>
-                <w:lang w:eastAsia="zh-TW"/>
               </w:rPr>
             </w:pPr>
             <w:r>
@@ -1075,10 +3141,9 @@
               <w:pStyle w:val="a3"/>
               <w:ind w:left="0"/>
               <w:rPr>
-                <w:rFonts w:ascii="Adobe Heiti Std R" w:eastAsia="Adobe Heiti Std R" w:hAnsi="Adobe Heiti Std R" w:hint="eastAsia"/>
-                <w:sz w:val="24"/>
-                <w:szCs w:val="32"/>
-                <w:lang w:eastAsia="zh-TW"/>
+                <w:rFonts w:ascii="Adobe Heiti Std R" w:eastAsia="Adobe Heiti Std R" w:hAnsi="Adobe Heiti Std R"/>
+                <w:sz w:val="24"/>
+                <w:szCs w:val="32"/>
               </w:rPr>
             </w:pPr>
             <w:r>
@@ -1148,7 +3213,6 @@
                 <w:rFonts w:ascii="Adobe Heiti Std R" w:eastAsia="Adobe Heiti Std R" w:hAnsi="Adobe Heiti Std R"/>
                 <w:sz w:val="24"/>
                 <w:szCs w:val="32"/>
-                <w:lang w:eastAsia="zh-TW"/>
               </w:rPr>
             </w:pPr>
             <w:r>
@@ -1157,37 +3221,30 @@
                 <w:sz w:val="24"/>
                 <w:szCs w:val="32"/>
               </w:rPr>
-              <w:t>筛选工具帮助人力资源快速找到自己的能力或兴趣领域，且可在网页上及时完成数据处理，增加人力资源的使用平台的意愿。</w:t>
+              <w:t>筛选工具帮助人力提供</w:t>
+            </w:r>
+            <w:proofErr w:type="gramStart"/>
+            <w:r>
+              <w:rPr>
+                <w:rFonts w:ascii="Adobe Heiti Std R" w:eastAsia="Adobe Heiti Std R" w:hAnsi="Adobe Heiti Std R" w:hint="eastAsia"/>
+                <w:sz w:val="24"/>
+                <w:szCs w:val="32"/>
+              </w:rPr>
+              <w:t>方快速</w:t>
+            </w:r>
+            <w:proofErr w:type="gramEnd"/>
+            <w:r>
+              <w:rPr>
+                <w:rFonts w:ascii="Adobe Heiti Std R" w:eastAsia="Adobe Heiti Std R" w:hAnsi="Adobe Heiti Std R" w:hint="eastAsia"/>
+                <w:sz w:val="24"/>
+                <w:szCs w:val="32"/>
+              </w:rPr>
+              <w:t>找到自己的能力或兴趣领域，且可在网页上及时完成数据处理，增加人力资源的使用平台的意愿。</w:t>
             </w:r>
           </w:p>
         </w:tc>
       </w:tr>
     </w:tbl>
-    <w:p>
-      <w:pPr>
-        <w:pStyle w:val="a3"/>
-        <w:numPr>
-          <w:ilvl w:val="2"/>
-          <w:numId w:val="3"/>
-        </w:numPr>
-        <w:rPr>
-          <w:rFonts w:ascii="Adobe Heiti Std R" w:eastAsia="Adobe Heiti Std R" w:hAnsi="Adobe Heiti Std R"/>
-          <w:sz w:val="24"/>
-          <w:szCs w:val="32"/>
-          <w:highlight w:val="yellow"/>
-          <w:lang w:eastAsia="zh-TW"/>
-        </w:rPr>
-      </w:pPr>
-      <w:r>
-        <w:rPr>
-          <w:rFonts w:ascii="Adobe Heiti Std R" w:eastAsia="Adobe Heiti Std R" w:hAnsi="Adobe Heiti Std R"/>
-          <w:sz w:val="24"/>
-          <w:szCs w:val="32"/>
-          <w:highlight w:val="yellow"/>
-        </w:rPr>
-        <w:t>(?)</w:t>
-      </w:r>
-    </w:p>
     <w:p>
       <w:pPr>
         <w:pStyle w:val="a3"/>
@@ -1208,6 +3265,7 @@
           <w:sz w:val="32"/>
           <w:szCs w:val="32"/>
         </w:rPr>
+        <w:lastRenderedPageBreak/>
         <w:t>产品定位</w:t>
       </w:r>
     </w:p>
@@ -1217,73 +3275,309 @@
         <w:ind w:left="1440"/>
         <w:rPr>
           <w:rFonts w:ascii="Adobe Heiti Std R" w:eastAsia="Adobe Heiti Std R" w:hAnsi="Adobe Heiti Std R"/>
-          <w:sz w:val="32"/>
-          <w:szCs w:val="32"/>
-        </w:rPr>
-      </w:pPr>
-      <w:r>
-        <w:rPr>
-          <w:rFonts w:ascii="Adobe Heiti Std R" w:eastAsia="Adobe Heiti Std R" w:hAnsi="Adobe Heiti Std R"/>
-          <w:sz w:val="32"/>
-          <w:szCs w:val="32"/>
-          <w:highlight w:val="yellow"/>
-        </w:rPr>
-        <w:lastRenderedPageBreak/>
-        <w:t>(</w:t>
-      </w:r>
-      <w:r>
-        <w:rPr>
-          <w:rFonts w:ascii="Adobe Heiti Std R" w:eastAsia="Adobe Heiti Std R" w:hAnsi="Adobe Heiti Std R" w:hint="eastAsia"/>
-          <w:sz w:val="32"/>
-          <w:szCs w:val="32"/>
-          <w:highlight w:val="yellow"/>
-        </w:rPr>
-        <w:t>要跟哪些比</w:t>
-      </w:r>
-      <w:r>
-        <w:rPr>
-          <w:rFonts w:ascii="Adobe Heiti Std R" w:eastAsia="Adobe Heiti Std R" w:hAnsi="Adobe Heiti Std R"/>
-          <w:sz w:val="32"/>
-          <w:szCs w:val="32"/>
-          <w:highlight w:val="yellow"/>
-        </w:rPr>
-        <w:t xml:space="preserve">? </w:t>
-      </w:r>
-      <w:r>
-        <w:rPr>
-          <w:rFonts w:ascii="Adobe Heiti Std R" w:eastAsia="Adobe Heiti Std R" w:hAnsi="Adobe Heiti Std R" w:hint="eastAsia"/>
-          <w:sz w:val="32"/>
-          <w:szCs w:val="32"/>
-          <w:highlight w:val="yellow"/>
-        </w:rPr>
-        <w:t>百度、</w:t>
-      </w:r>
-      <w:r>
-        <w:rPr>
-          <w:rFonts w:ascii="Adobe Heiti Std R" w:eastAsia="Adobe Heiti Std R" w:hAnsi="Adobe Heiti Std R"/>
-          <w:sz w:val="32"/>
-          <w:szCs w:val="32"/>
-          <w:highlight w:val="yellow"/>
-        </w:rPr>
-        <w:t>amazon</w:t>
-      </w:r>
-      <w:r>
-        <w:rPr>
-          <w:rFonts w:ascii="Adobe Heiti Std R" w:eastAsia="Adobe Heiti Std R" w:hAnsi="Adobe Heiti Std R" w:hint="eastAsia"/>
-          <w:sz w:val="32"/>
-          <w:szCs w:val="32"/>
-          <w:highlight w:val="yellow"/>
-        </w:rPr>
-        <w:t>、猪八戒</w:t>
-      </w:r>
-      <w:r>
-        <w:rPr>
-          <w:rFonts w:ascii="Adobe Heiti Std R" w:eastAsia="Adobe Heiti Std R" w:hAnsi="Adobe Heiti Std R"/>
-          <w:sz w:val="32"/>
-          <w:szCs w:val="32"/>
-          <w:highlight w:val="yellow"/>
-        </w:rPr>
-        <w:t>?)</w:t>
+          <w:sz w:val="24"/>
+          <w:szCs w:val="32"/>
+        </w:rPr>
+      </w:pPr>
+      <w:r>
+        <w:rPr>
+          <w:rFonts w:ascii="Adobe Heiti Std R" w:eastAsia="Adobe Heiti Std R" w:hAnsi="Adobe Heiti Std R" w:hint="eastAsia"/>
+          <w:sz w:val="24"/>
+          <w:szCs w:val="32"/>
+        </w:rPr>
+        <w:t>与市场上几大众包平台相比，我们的</w:t>
+      </w:r>
+      <w:r>
+        <w:rPr>
+          <w:rFonts w:ascii="Adobe Heiti Std R" w:eastAsia="Adobe Heiti Std R" w:hAnsi="Adobe Heiti Std R"/>
+          <w:sz w:val="24"/>
+          <w:szCs w:val="32"/>
+        </w:rPr>
+        <w:t>“</w:t>
+      </w:r>
+      <w:r>
+        <w:rPr>
+          <w:rFonts w:ascii="Adobe Heiti Std R" w:eastAsia="Adobe Heiti Std R" w:hAnsi="Adobe Heiti Std R" w:hint="eastAsia"/>
+          <w:sz w:val="24"/>
+          <w:szCs w:val="32"/>
+        </w:rPr>
+        <w:t>云众包</w:t>
+      </w:r>
+      <w:r>
+        <w:rPr>
+          <w:rFonts w:ascii="Adobe Heiti Std R" w:eastAsia="Adobe Heiti Std R" w:hAnsi="Adobe Heiti Std R"/>
+          <w:sz w:val="24"/>
+          <w:szCs w:val="32"/>
+        </w:rPr>
+        <w:t>”</w:t>
+      </w:r>
+      <w:r>
+        <w:rPr>
+          <w:rFonts w:ascii="Adobe Heiti Std R" w:eastAsia="Adobe Heiti Std R" w:hAnsi="Adobe Heiti Std R" w:hint="eastAsia"/>
+          <w:sz w:val="24"/>
+          <w:szCs w:val="32"/>
+        </w:rPr>
+        <w:t>平台具有以下几点特性：</w:t>
+      </w:r>
+    </w:p>
+    <w:p>
+      <w:pPr>
+        <w:pStyle w:val="a3"/>
+        <w:numPr>
+          <w:ilvl w:val="0"/>
+          <w:numId w:val="6"/>
+        </w:numPr>
+        <w:rPr>
+          <w:rFonts w:ascii="Adobe Heiti Std R" w:eastAsia="Adobe Heiti Std R" w:hAnsi="Adobe Heiti Std R"/>
+          <w:sz w:val="24"/>
+          <w:szCs w:val="32"/>
+        </w:rPr>
+      </w:pPr>
+      <w:r>
+        <w:rPr>
+          <w:rFonts w:ascii="Adobe Heiti Std R" w:eastAsia="Adobe Heiti Std R" w:hAnsi="Adobe Heiti Std R" w:hint="eastAsia"/>
+          <w:sz w:val="24"/>
+          <w:szCs w:val="32"/>
+        </w:rPr>
+        <w:t>我们的</w:t>
+      </w:r>
+      <w:r>
+        <w:rPr>
+          <w:rFonts w:ascii="Adobe Heiti Std R" w:eastAsia="Adobe Heiti Std R" w:hAnsi="Adobe Heiti Std R"/>
+          <w:sz w:val="24"/>
+          <w:szCs w:val="32"/>
+        </w:rPr>
+        <w:t>“</w:t>
+      </w:r>
+      <w:r>
+        <w:rPr>
+          <w:rFonts w:ascii="Adobe Heiti Std R" w:eastAsia="Adobe Heiti Std R" w:hAnsi="Adobe Heiti Std R" w:hint="eastAsia"/>
+          <w:sz w:val="24"/>
+          <w:szCs w:val="32"/>
+        </w:rPr>
+        <w:t>云众包</w:t>
+      </w:r>
+      <w:r>
+        <w:rPr>
+          <w:rFonts w:ascii="Adobe Heiti Std R" w:eastAsia="Adobe Heiti Std R" w:hAnsi="Adobe Heiti Std R"/>
+          <w:sz w:val="24"/>
+          <w:szCs w:val="32"/>
+        </w:rPr>
+        <w:t>”</w:t>
+      </w:r>
+      <w:r>
+        <w:rPr>
+          <w:rFonts w:ascii="Adobe Heiti Std R" w:eastAsia="Adobe Heiti Std R" w:hAnsi="Adobe Heiti Std R" w:hint="eastAsia"/>
+          <w:sz w:val="24"/>
+          <w:szCs w:val="32"/>
+        </w:rPr>
+        <w:t>平台具有很强的</w:t>
+      </w:r>
+      <w:r>
+        <w:rPr>
+          <w:rFonts w:ascii="Adobe Heiti Std R" w:eastAsia="Adobe Heiti Std R" w:hAnsi="Adobe Heiti Std R"/>
+          <w:sz w:val="24"/>
+          <w:szCs w:val="32"/>
+        </w:rPr>
+        <w:t>“</w:t>
+      </w:r>
+      <w:r>
+        <w:rPr>
+          <w:rFonts w:ascii="Adobe Heiti Std R" w:eastAsia="Adobe Heiti Std R" w:hAnsi="Adobe Heiti Std R" w:hint="eastAsia"/>
+          <w:sz w:val="24"/>
+          <w:szCs w:val="32"/>
+        </w:rPr>
+        <w:t>专业性</w:t>
+      </w:r>
+      <w:r>
+        <w:rPr>
+          <w:rFonts w:ascii="Adobe Heiti Std R" w:eastAsia="Adobe Heiti Std R" w:hAnsi="Adobe Heiti Std R"/>
+          <w:sz w:val="24"/>
+          <w:szCs w:val="32"/>
+        </w:rPr>
+        <w:t>”</w:t>
+      </w:r>
+      <w:r>
+        <w:rPr>
+          <w:rFonts w:ascii="Adobe Heiti Std R" w:eastAsia="Adobe Heiti Std R" w:hAnsi="Adobe Heiti Std R" w:hint="eastAsia"/>
+          <w:sz w:val="24"/>
+          <w:szCs w:val="32"/>
+        </w:rPr>
+        <w:t>，这里的专业并不是指人力提供方需要专业的知识，而是指我们的任务面向特定的方面，有很强的针对性，真正的旨在解决数据处理的问题。然而像市面上的百度、亚马逊、猪八戒等上面的任务参差不齐，鱼龙混杂，这就带来了很多的不便，而且在管理上也复杂了不少。</w:t>
+      </w:r>
+    </w:p>
+    <w:p>
+      <w:pPr>
+        <w:pStyle w:val="a3"/>
+        <w:numPr>
+          <w:ilvl w:val="0"/>
+          <w:numId w:val="6"/>
+        </w:numPr>
+        <w:rPr>
+          <w:rFonts w:ascii="Adobe Heiti Std R" w:eastAsia="Adobe Heiti Std R" w:hAnsi="Adobe Heiti Std R"/>
+          <w:sz w:val="24"/>
+          <w:szCs w:val="32"/>
+        </w:rPr>
+      </w:pPr>
+      <w:r>
+        <w:rPr>
+          <w:rFonts w:ascii="Adobe Heiti Std R" w:eastAsia="Adobe Heiti Std R" w:hAnsi="Adobe Heiti Std R" w:hint="eastAsia"/>
+          <w:sz w:val="24"/>
+          <w:szCs w:val="32"/>
+        </w:rPr>
+        <w:t>需求开发时间短，当企业有紧急标注需求，人力提供方可迅速选择，企业无须对人力提供方进行筛选，这就较市面上的程序员客栈快出了许多。</w:t>
+      </w:r>
+    </w:p>
+    <w:p>
+      <w:pPr>
+        <w:pStyle w:val="a3"/>
+        <w:numPr>
+          <w:ilvl w:val="0"/>
+          <w:numId w:val="6"/>
+        </w:numPr>
+        <w:rPr>
+          <w:rFonts w:ascii="Adobe Heiti Std R" w:eastAsia="Adobe Heiti Std R" w:hAnsi="Adobe Heiti Std R"/>
+          <w:sz w:val="24"/>
+          <w:szCs w:val="32"/>
+        </w:rPr>
+      </w:pPr>
+      <w:r>
+        <w:rPr>
+          <w:rFonts w:ascii="Adobe Heiti Std R" w:eastAsia="Adobe Heiti Std R" w:hAnsi="Adobe Heiti Std R" w:hint="eastAsia"/>
+          <w:sz w:val="24"/>
+          <w:szCs w:val="32"/>
+        </w:rPr>
+        <w:t>相比</w:t>
+      </w:r>
+      <w:proofErr w:type="gramStart"/>
+      <w:r>
+        <w:rPr>
+          <w:rFonts w:ascii="Adobe Heiti Std R" w:eastAsia="Adobe Heiti Std R" w:hAnsi="Adobe Heiti Std R" w:hint="eastAsia"/>
+          <w:sz w:val="24"/>
+          <w:szCs w:val="32"/>
+        </w:rPr>
+        <w:t>于码市</w:t>
+      </w:r>
+      <w:proofErr w:type="gramEnd"/>
+      <w:r>
+        <w:rPr>
+          <w:rFonts w:ascii="Adobe Heiti Std R" w:eastAsia="Adobe Heiti Std R" w:hAnsi="Adobe Heiti Std R" w:hint="eastAsia"/>
+          <w:sz w:val="24"/>
+          <w:szCs w:val="32"/>
+        </w:rPr>
+        <w:t>在非传统工作环境下工作繁琐的特性，在我们的平台上人力提供方可迅速上手，工作方便快捷。</w:t>
+      </w:r>
+    </w:p>
+    <w:p>
+      <w:pPr>
+        <w:pStyle w:val="a3"/>
+        <w:numPr>
+          <w:ilvl w:val="0"/>
+          <w:numId w:val="6"/>
+        </w:numPr>
+        <w:rPr>
+          <w:rFonts w:ascii="Adobe Heiti Std R" w:eastAsia="Adobe Heiti Std R" w:hAnsi="Adobe Heiti Std R"/>
+          <w:sz w:val="24"/>
+          <w:szCs w:val="32"/>
+        </w:rPr>
+      </w:pPr>
+      <w:r>
+        <w:rPr>
+          <w:rFonts w:ascii="Adobe Heiti Std R" w:eastAsia="Adobe Heiti Std R" w:hAnsi="Adobe Heiti Std R" w:hint="eastAsia"/>
+          <w:sz w:val="24"/>
+          <w:szCs w:val="32"/>
+        </w:rPr>
+        <w:t>在我们的平台上，同一个任务可由多个</w:t>
+      </w:r>
+      <w:r>
+        <w:rPr>
+          <w:rFonts w:ascii="Adobe Heiti Std R" w:eastAsia="Adobe Heiti Std R" w:hAnsi="Adobe Heiti Std R"/>
+          <w:sz w:val="24"/>
+          <w:szCs w:val="32"/>
+        </w:rPr>
+        <w:t>“</w:t>
+      </w:r>
+      <w:r>
+        <w:rPr>
+          <w:rFonts w:ascii="Adobe Heiti Std R" w:eastAsia="Adobe Heiti Std R" w:hAnsi="Adobe Heiti Std R" w:hint="eastAsia"/>
+          <w:sz w:val="24"/>
+          <w:szCs w:val="32"/>
+        </w:rPr>
+        <w:t>互不相干</w:t>
+      </w:r>
+      <w:r>
+        <w:rPr>
+          <w:rFonts w:ascii="Adobe Heiti Std R" w:eastAsia="Adobe Heiti Std R" w:hAnsi="Adobe Heiti Std R"/>
+          <w:sz w:val="24"/>
+          <w:szCs w:val="32"/>
+        </w:rPr>
+        <w:t>”</w:t>
+      </w:r>
+      <w:r>
+        <w:rPr>
+          <w:rFonts w:ascii="Adobe Heiti Std R" w:eastAsia="Adobe Heiti Std R" w:hAnsi="Adobe Heiti Std R" w:hint="eastAsia"/>
+          <w:sz w:val="24"/>
+          <w:szCs w:val="32"/>
+        </w:rPr>
+        <w:t>的人力提供方共同完成，大大缩短了任务完成的周期，且省略了对人力提供方进行筛选的环节。这对企业和人力资源无非都是天大的好事。</w:t>
+      </w:r>
+    </w:p>
+    <w:p>
+      <w:pPr>
+        <w:pStyle w:val="a3"/>
+        <w:numPr>
+          <w:ilvl w:val="0"/>
+          <w:numId w:val="6"/>
+        </w:numPr>
+        <w:rPr>
+          <w:rFonts w:ascii="Adobe Heiti Std R" w:eastAsia="Adobe Heiti Std R" w:hAnsi="Adobe Heiti Std R"/>
+          <w:sz w:val="24"/>
+          <w:szCs w:val="32"/>
+        </w:rPr>
+      </w:pPr>
+      <w:r>
+        <w:rPr>
+          <w:rFonts w:ascii="Adobe Heiti Std R" w:eastAsia="Adobe Heiti Std R" w:hAnsi="Adobe Heiti Std R" w:hint="eastAsia"/>
+          <w:sz w:val="24"/>
+          <w:szCs w:val="32"/>
+        </w:rPr>
+        <w:t>我们根据数据标注任务的普遍特性，</w:t>
+      </w:r>
+      <w:proofErr w:type="gramStart"/>
+      <w:r>
+        <w:rPr>
+          <w:rFonts w:ascii="Adobe Heiti Std R" w:eastAsia="Adobe Heiti Std R" w:hAnsi="Adobe Heiti Std R" w:hint="eastAsia"/>
+          <w:sz w:val="24"/>
+          <w:szCs w:val="32"/>
+        </w:rPr>
+        <w:t>结合众包平台</w:t>
+      </w:r>
+      <w:proofErr w:type="gramEnd"/>
+      <w:r>
+        <w:rPr>
+          <w:rFonts w:ascii="Adobe Heiti Std R" w:eastAsia="Adobe Heiti Std R" w:hAnsi="Adobe Heiti Std R" w:hint="eastAsia"/>
+          <w:sz w:val="24"/>
+          <w:szCs w:val="32"/>
+        </w:rPr>
+        <w:t>，构想了一系列必要的需求，力求实现一个在此方面先进</w:t>
+      </w:r>
+      <w:proofErr w:type="gramStart"/>
+      <w:r>
+        <w:rPr>
+          <w:rFonts w:ascii="Adobe Heiti Std R" w:eastAsia="Adobe Heiti Std R" w:hAnsi="Adobe Heiti Std R" w:hint="eastAsia"/>
+          <w:sz w:val="24"/>
+          <w:szCs w:val="32"/>
+        </w:rPr>
+        <w:t>的众包平台</w:t>
+      </w:r>
+      <w:proofErr w:type="gramEnd"/>
+      <w:r>
+        <w:rPr>
+          <w:rFonts w:ascii="Adobe Heiti Std R" w:eastAsia="Adobe Heiti Std R" w:hAnsi="Adobe Heiti Std R" w:hint="eastAsia"/>
+          <w:sz w:val="24"/>
+          <w:szCs w:val="32"/>
+        </w:rPr>
+        <w:t>。</w:t>
       </w:r>
     </w:p>
     <w:p>
@@ -1292,9 +3586,411 @@
         <w:ind w:left="1440"/>
         <w:rPr>
           <w:rFonts w:ascii="Adobe Heiti Std R" w:eastAsia="Adobe Heiti Std R" w:hAnsi="Adobe Heiti Std R"/>
+          <w:sz w:val="24"/>
+          <w:szCs w:val="32"/>
+        </w:rPr>
+      </w:pPr>
+      <w:r>
+        <w:rPr>
+          <w:rFonts w:ascii="Adobe Heiti Std R" w:eastAsia="Adobe Heiti Std R" w:hAnsi="Adobe Heiti Std R"/>
+          <w:sz w:val="24"/>
+          <w:szCs w:val="32"/>
+        </w:rPr>
+        <w:tab/>
+      </w:r>
+      <w:r>
+        <w:rPr>
+          <w:rFonts w:ascii="Adobe Heiti Std R" w:eastAsia="Adobe Heiti Std R" w:hAnsi="Adobe Heiti Std R"/>
+          <w:sz w:val="24"/>
+          <w:szCs w:val="32"/>
+        </w:rPr>
+        <w:tab/>
+      </w:r>
+      <w:r>
+        <w:rPr>
+          <w:rFonts w:ascii="Adobe Heiti Std R" w:eastAsia="Adobe Heiti Std R" w:hAnsi="Adobe Heiti Std R"/>
+          <w:sz w:val="24"/>
+          <w:szCs w:val="32"/>
+        </w:rPr>
+        <w:tab/>
+      </w:r>
+    </w:p>
+    <w:p>
+      <w:pPr>
+        <w:pStyle w:val="a3"/>
+        <w:ind w:left="1440"/>
+        <w:rPr>
+          <w:rFonts w:ascii="Adobe Heiti Std R" w:eastAsia="Adobe Heiti Std R" w:hAnsi="Adobe Heiti Std R"/>
+          <w:sz w:val="24"/>
+          <w:szCs w:val="32"/>
+        </w:rPr>
+      </w:pPr>
+      <w:r>
+        <w:rPr>
+          <w:rFonts w:ascii="Adobe Heiti Std R" w:eastAsia="Adobe Heiti Std R" w:hAnsi="Adobe Heiti Std R"/>
+          <w:sz w:val="24"/>
+          <w:szCs w:val="32"/>
+        </w:rPr>
+        <w:t>“</w:t>
+      </w:r>
+      <w:proofErr w:type="gramStart"/>
+      <w:r>
+        <w:rPr>
+          <w:rFonts w:ascii="Adobe Heiti Std R" w:eastAsia="Adobe Heiti Std R" w:hAnsi="Adobe Heiti Std R" w:hint="eastAsia"/>
+          <w:sz w:val="24"/>
+          <w:szCs w:val="32"/>
+        </w:rPr>
+        <w:t>云众包</w:t>
+      </w:r>
+      <w:r>
+        <w:rPr>
+          <w:rFonts w:ascii="Adobe Heiti Std R" w:eastAsia="Adobe Heiti Std R" w:hAnsi="Adobe Heiti Std R"/>
+          <w:sz w:val="24"/>
+          <w:szCs w:val="32"/>
+        </w:rPr>
+        <w:t>”</w:t>
+      </w:r>
+      <w:r>
+        <w:rPr>
+          <w:rFonts w:ascii="Adobe Heiti Std R" w:eastAsia="Adobe Heiti Std R" w:hAnsi="Adobe Heiti Std R" w:hint="eastAsia"/>
+          <w:sz w:val="24"/>
+          <w:szCs w:val="32"/>
+        </w:rPr>
+        <w:t>产品描述</w:t>
+      </w:r>
+      <w:proofErr w:type="gramEnd"/>
+    </w:p>
+    <w:tbl>
+      <w:tblPr>
+        <w:tblStyle w:val="a4"/>
+        <w:tblW w:w="0" w:type="auto"/>
+        <w:tblInd w:w="1440" w:type="dxa"/>
+        <w:tblLook w:val="04A0" w:firstRow="1" w:lastRow="0" w:firstColumn="1" w:lastColumn="0" w:noHBand="0" w:noVBand="1"/>
+      </w:tblPr>
+      <w:tblGrid>
+        <w:gridCol w:w="1435"/>
+        <w:gridCol w:w="6475"/>
+      </w:tblGrid>
+      <w:tr>
+        <w:tc>
+          <w:tcPr>
+            <w:tcW w:w="1435" w:type="dxa"/>
+          </w:tcPr>
+          <w:p>
+            <w:pPr>
+              <w:pStyle w:val="a3"/>
+              <w:ind w:left="0"/>
+              <w:rPr>
+                <w:rFonts w:ascii="Adobe Heiti Std R" w:eastAsia="Adobe Heiti Std R" w:hAnsi="Adobe Heiti Std R"/>
+                <w:sz w:val="24"/>
+                <w:szCs w:val="32"/>
+              </w:rPr>
+            </w:pPr>
+            <w:r>
+              <w:rPr>
+                <w:rFonts w:ascii="Adobe Heiti Std R" w:eastAsia="Adobe Heiti Std R" w:hAnsi="Adobe Heiti Std R" w:hint="eastAsia"/>
+                <w:sz w:val="24"/>
+                <w:szCs w:val="32"/>
+              </w:rPr>
+              <w:t>目标用户</w:t>
+            </w:r>
+          </w:p>
+        </w:tc>
+        <w:tc>
+          <w:tcPr>
+            <w:tcW w:w="6475" w:type="dxa"/>
+          </w:tcPr>
+          <w:p>
+            <w:pPr>
+              <w:rPr>
+                <w:rFonts w:ascii="Adobe Heiti Std R" w:eastAsia="Adobe Heiti Std R" w:hAnsi="Adobe Heiti Std R"/>
+                <w:sz w:val="24"/>
+                <w:szCs w:val="32"/>
+              </w:rPr>
+            </w:pPr>
+            <w:r>
+              <w:rPr>
+                <w:rFonts w:ascii="Adobe Heiti Std R" w:eastAsia="Adobe Heiti Std R" w:hAnsi="Adobe Heiti Std R" w:hint="eastAsia"/>
+                <w:sz w:val="24"/>
+                <w:szCs w:val="32"/>
+              </w:rPr>
+              <w:t>标注需求发起方、人力提供方</w:t>
+            </w:r>
+          </w:p>
+          <w:p>
+            <w:pPr>
+              <w:pStyle w:val="a3"/>
+              <w:ind w:left="0"/>
+              <w:rPr>
+                <w:rFonts w:ascii="Adobe Heiti Std R" w:eastAsia="Adobe Heiti Std R" w:hAnsi="Adobe Heiti Std R"/>
+                <w:sz w:val="24"/>
+                <w:szCs w:val="32"/>
+              </w:rPr>
+            </w:pPr>
+            <w:r>
+              <w:rPr>
+                <w:rFonts w:ascii="Adobe Heiti Std R" w:eastAsia="Adobe Heiti Std R" w:hAnsi="Adobe Heiti Std R"/>
+                <w:sz w:val="24"/>
+                <w:szCs w:val="32"/>
+              </w:rPr>
+              <w:tab/>
+            </w:r>
+          </w:p>
+        </w:tc>
+      </w:tr>
+      <w:tr>
+        <w:tc>
+          <w:tcPr>
+            <w:tcW w:w="1435" w:type="dxa"/>
+          </w:tcPr>
+          <w:p>
+            <w:pPr>
+              <w:pStyle w:val="a3"/>
+              <w:ind w:left="0"/>
+              <w:rPr>
+                <w:rFonts w:ascii="Adobe Heiti Std R" w:eastAsia="Adobe Heiti Std R" w:hAnsi="Adobe Heiti Std R"/>
+                <w:sz w:val="24"/>
+                <w:szCs w:val="32"/>
+              </w:rPr>
+            </w:pPr>
+            <w:r>
+              <w:rPr>
+                <w:rFonts w:ascii="Adobe Heiti Std R" w:eastAsia="Adobe Heiti Std R" w:hAnsi="Adobe Heiti Std R" w:hint="eastAsia"/>
+                <w:sz w:val="24"/>
+                <w:szCs w:val="32"/>
+              </w:rPr>
+              <w:t>简介</w:t>
+            </w:r>
+          </w:p>
+        </w:tc>
+        <w:tc>
+          <w:tcPr>
+            <w:tcW w:w="6475" w:type="dxa"/>
+          </w:tcPr>
+          <w:p>
+            <w:pPr>
+              <w:pStyle w:val="a3"/>
+              <w:ind w:left="0"/>
+              <w:rPr>
+                <w:rFonts w:ascii="Adobe Heiti Std R" w:eastAsia="Adobe Heiti Std R" w:hAnsi="Adobe Heiti Std R"/>
+                <w:sz w:val="24"/>
+                <w:szCs w:val="32"/>
+              </w:rPr>
+            </w:pPr>
+            <w:r>
+              <w:rPr>
+                <w:rFonts w:ascii="Adobe Heiti Std R" w:eastAsia="Adobe Heiti Std R" w:hAnsi="Adobe Heiti Std R" w:hint="eastAsia"/>
+                <w:sz w:val="24"/>
+                <w:szCs w:val="32"/>
+              </w:rPr>
+              <w:t>一个图片标注平台</w:t>
+            </w:r>
+          </w:p>
+        </w:tc>
+      </w:tr>
+      <w:tr>
+        <w:tc>
+          <w:tcPr>
+            <w:tcW w:w="1435" w:type="dxa"/>
+          </w:tcPr>
+          <w:p>
+            <w:pPr>
+              <w:pStyle w:val="a3"/>
+              <w:ind w:left="0"/>
+              <w:rPr>
+                <w:rFonts w:ascii="Adobe Heiti Std R" w:eastAsia="Adobe Heiti Std R" w:hAnsi="Adobe Heiti Std R"/>
+                <w:sz w:val="24"/>
+                <w:szCs w:val="32"/>
+              </w:rPr>
+            </w:pPr>
+            <w:r>
+              <w:rPr>
+                <w:rFonts w:ascii="Adobe Heiti Std R" w:eastAsia="Adobe Heiti Std R" w:hAnsi="Adobe Heiti Std R" w:hint="eastAsia"/>
+                <w:sz w:val="24"/>
+                <w:szCs w:val="32"/>
+              </w:rPr>
+              <w:t>产品理念</w:t>
+            </w:r>
+          </w:p>
+        </w:tc>
+        <w:tc>
+          <w:tcPr>
+            <w:tcW w:w="6475" w:type="dxa"/>
+          </w:tcPr>
+          <w:p>
+            <w:pPr>
+              <w:pStyle w:val="a3"/>
+              <w:ind w:left="0"/>
+              <w:rPr>
+                <w:rFonts w:ascii="Adobe Heiti Std R" w:eastAsia="Adobe Heiti Std R" w:hAnsi="Adobe Heiti Std R" w:hint="eastAsia"/>
+                <w:sz w:val="24"/>
+                <w:szCs w:val="32"/>
+              </w:rPr>
+            </w:pPr>
+            <w:r>
+              <w:rPr>
+                <w:rFonts w:ascii="Adobe Heiti Std R" w:eastAsia="Adobe Heiti Std R" w:hAnsi="Adobe Heiti Std R" w:hint="eastAsia"/>
+                <w:sz w:val="24"/>
+                <w:szCs w:val="32"/>
+              </w:rPr>
+              <w:t>方便、快捷、操作简单，任务完成周期短</w:t>
+            </w:r>
+          </w:p>
+        </w:tc>
+      </w:tr>
+      <w:tr>
+        <w:tc>
+          <w:tcPr>
+            <w:tcW w:w="1435" w:type="dxa"/>
+          </w:tcPr>
+          <w:p>
+            <w:pPr>
+              <w:pStyle w:val="a3"/>
+              <w:ind w:left="0"/>
+              <w:rPr>
+                <w:rFonts w:ascii="Adobe Heiti Std R" w:eastAsia="Adobe Heiti Std R" w:hAnsi="Adobe Heiti Std R"/>
+                <w:sz w:val="24"/>
+                <w:szCs w:val="32"/>
+              </w:rPr>
+            </w:pPr>
+            <w:r>
+              <w:rPr>
+                <w:rFonts w:ascii="Adobe Heiti Std R" w:eastAsia="Adobe Heiti Std R" w:hAnsi="Adobe Heiti Std R" w:hint="eastAsia"/>
+                <w:sz w:val="24"/>
+                <w:szCs w:val="32"/>
+              </w:rPr>
+              <w:t>主要功能</w:t>
+            </w:r>
+          </w:p>
+        </w:tc>
+        <w:tc>
+          <w:tcPr>
+            <w:tcW w:w="6475" w:type="dxa"/>
+          </w:tcPr>
+          <w:p>
+            <w:pPr>
+              <w:pStyle w:val="a3"/>
+              <w:ind w:left="0"/>
+              <w:rPr>
+                <w:rFonts w:ascii="Adobe Heiti Std R" w:eastAsia="Adobe Heiti Std R" w:hAnsi="Adobe Heiti Std R" w:hint="eastAsia"/>
+                <w:sz w:val="24"/>
+                <w:szCs w:val="32"/>
+                <w:lang w:eastAsia="zh-TW"/>
+              </w:rPr>
+            </w:pPr>
+            <w:r>
+              <w:rPr>
+                <w:rFonts w:ascii="Adobe Heiti Std R" w:eastAsia="Adobe Heiti Std R" w:hAnsi="Adobe Heiti Std R" w:hint="eastAsia"/>
+                <w:sz w:val="24"/>
+                <w:szCs w:val="32"/>
+              </w:rPr>
+              <w:t>发起需求，数据标注</w:t>
+            </w:r>
+          </w:p>
+        </w:tc>
+      </w:tr>
+      <w:tr>
+        <w:tc>
+          <w:tcPr>
+            <w:tcW w:w="1435" w:type="dxa"/>
+          </w:tcPr>
+          <w:p>
+            <w:pPr>
+              <w:pStyle w:val="a3"/>
+              <w:ind w:left="0"/>
+              <w:rPr>
+                <w:rFonts w:ascii="Adobe Heiti Std R" w:eastAsia="Adobe Heiti Std R" w:hAnsi="Adobe Heiti Std R"/>
+                <w:sz w:val="24"/>
+                <w:szCs w:val="32"/>
+              </w:rPr>
+            </w:pPr>
+            <w:r>
+              <w:rPr>
+                <w:rFonts w:ascii="Adobe Heiti Std R" w:eastAsia="Adobe Heiti Std R" w:hAnsi="Adobe Heiti Std R" w:hint="eastAsia"/>
+                <w:sz w:val="24"/>
+                <w:szCs w:val="32"/>
+              </w:rPr>
+              <w:t>卖点</w:t>
+            </w:r>
+          </w:p>
+        </w:tc>
+        <w:tc>
+          <w:tcPr>
+            <w:tcW w:w="6475" w:type="dxa"/>
+          </w:tcPr>
+          <w:p>
+            <w:pPr>
+              <w:pStyle w:val="a3"/>
+              <w:ind w:left="0"/>
+              <w:rPr>
+                <w:rFonts w:ascii="Adobe Heiti Std R" w:eastAsia="Adobe Heiti Std R" w:hAnsi="Adobe Heiti Std R"/>
+                <w:sz w:val="24"/>
+                <w:szCs w:val="32"/>
+              </w:rPr>
+            </w:pPr>
+            <w:r>
+              <w:rPr>
+                <w:rFonts w:ascii="Adobe Heiti Std R" w:eastAsia="Adobe Heiti Std R" w:hAnsi="Adobe Heiti Std R" w:hint="eastAsia"/>
+                <w:sz w:val="24"/>
+                <w:szCs w:val="32"/>
+              </w:rPr>
+              <w:t>专业性强，唯一的数据</w:t>
+            </w:r>
+            <w:proofErr w:type="gramStart"/>
+            <w:r>
+              <w:rPr>
+                <w:rFonts w:ascii="Adobe Heiti Std R" w:eastAsia="Adobe Heiti Std R" w:hAnsi="Adobe Heiti Std R" w:hint="eastAsia"/>
+                <w:sz w:val="24"/>
+                <w:szCs w:val="32"/>
+              </w:rPr>
+              <w:t>标注众包平台</w:t>
+            </w:r>
+            <w:proofErr w:type="gramEnd"/>
+          </w:p>
+        </w:tc>
+      </w:tr>
+    </w:tbl>
+    <w:p>
+      <w:pPr>
+        <w:pStyle w:val="a3"/>
+        <w:ind w:left="1440"/>
+        <w:rPr>
+          <w:rFonts w:ascii="Adobe Heiti Std R" w:eastAsia="Adobe Heiti Std R" w:hAnsi="Adobe Heiti Std R"/>
+          <w:sz w:val="24"/>
+          <w:szCs w:val="32"/>
+        </w:rPr>
+      </w:pPr>
+    </w:p>
+    <w:p>
+      <w:pPr>
+        <w:pStyle w:val="a3"/>
+        <w:ind w:left="1440"/>
+        <w:rPr>
+          <w:rFonts w:ascii="Adobe Heiti Std R" w:eastAsia="Adobe Heiti Std R" w:hAnsi="Adobe Heiti Std R"/>
           <w:sz w:val="32"/>
           <w:szCs w:val="32"/>
-          <w:lang w:eastAsia="zh-TW"/>
+        </w:rPr>
+      </w:pPr>
+    </w:p>
+    <w:p>
+      <w:pPr>
+        <w:pStyle w:val="a3"/>
+        <w:ind w:left="1440"/>
+        <w:rPr>
+          <w:rFonts w:ascii="Adobe Heiti Std R" w:eastAsia="Adobe Heiti Std R" w:hAnsi="Adobe Heiti Std R"/>
+          <w:sz w:val="32"/>
+          <w:szCs w:val="32"/>
+        </w:rPr>
+      </w:pPr>
+    </w:p>
+    <w:p>
+      <w:pPr>
+        <w:pStyle w:val="a3"/>
+        <w:ind w:left="1440"/>
+        <w:rPr>
+          <w:rFonts w:ascii="Adobe Heiti Std R" w:eastAsia="Adobe Heiti Std R" w:hAnsi="Adobe Heiti Std R"/>
+          <w:sz w:val="32"/>
+          <w:szCs w:val="32"/>
         </w:rPr>
       </w:pPr>
     </w:p>
@@ -1316,6 +4012,7 @@
           <w:rFonts w:ascii="Adobe Heiti Std R" w:eastAsia="Adobe Heiti Std R" w:hAnsi="Adobe Heiti Std R" w:hint="eastAsia"/>
           <w:sz w:val="44"/>
         </w:rPr>
+        <w:lastRenderedPageBreak/>
         <w:t>涉众和用户说明</w:t>
       </w:r>
     </w:p>
@@ -1444,24 +4141,25 @@
                 <w:rFonts w:ascii="Adobe Heiti Std R" w:eastAsia="Adobe Heiti Std R" w:hAnsi="Adobe Heiti Std R"/>
                 <w:sz w:val="24"/>
                 <w:szCs w:val="36"/>
-                <w:lang w:eastAsia="zh-TW"/>
               </w:rPr>
             </w:pPr>
+            <w:proofErr w:type="spellStart"/>
             <w:r>
               <w:rPr>
                 <w:rFonts w:ascii="Adobe Heiti Std R" w:eastAsia="Adobe Heiti Std R" w:hAnsi="Adobe Heiti Std R"/>
                 <w:sz w:val="24"/>
                 <w:szCs w:val="36"/>
               </w:rPr>
-              <w:t>XX</w:t>
-            </w:r>
+              <w:t>VegDev</w:t>
+            </w:r>
+            <w:proofErr w:type="spellEnd"/>
             <w:r>
               <w:rPr>
                 <w:rFonts w:ascii="Adobe Heiti Std R" w:eastAsia="Adobe Heiti Std R" w:hAnsi="Adobe Heiti Std R" w:hint="eastAsia"/>
                 <w:sz w:val="24"/>
                 <w:szCs w:val="36"/>
               </w:rPr>
-              <w:t>开发团队</w:t>
+              <w:t>菜开发团队</w:t>
             </w:r>
           </w:p>
         </w:tc>
@@ -1656,10 +4354,9 @@
               <w:pStyle w:val="a3"/>
               <w:ind w:left="0"/>
               <w:rPr>
-                <w:rFonts w:ascii="Adobe Heiti Std R" w:eastAsia="Adobe Heiti Std R" w:hAnsi="Adobe Heiti Std R" w:hint="eastAsia"/>
+                <w:rFonts w:ascii="Adobe Heiti Std R" w:eastAsia="Adobe Heiti Std R" w:hAnsi="Adobe Heiti Std R"/>
                 <w:sz w:val="24"/>
                 <w:szCs w:val="36"/>
-                <w:lang w:eastAsia="zh-TW"/>
               </w:rPr>
             </w:pPr>
             <w:r>
@@ -1947,24 +4644,21 @@
     <w:p>
       <w:pPr>
         <w:pStyle w:val="a3"/>
-        <w:numPr>
-          <w:ilvl w:val="1"/>
-          <w:numId w:val="3"/>
-        </w:numPr>
-        <w:rPr>
-          <w:rFonts w:ascii="Adobe Heiti Std R" w:eastAsia="Adobe Heiti Std R" w:hAnsi="Adobe Heiti Std R"/>
-          <w:sz w:val="32"/>
-          <w:szCs w:val="32"/>
+        <w:ind w:left="1440"/>
+        <w:rPr>
+          <w:rFonts w:ascii="Adobe Heiti Std R" w:eastAsia="Adobe Heiti Std R" w:hAnsi="Adobe Heiti Std R"/>
+          <w:sz w:val="24"/>
+          <w:szCs w:val="24"/>
           <w:lang w:eastAsia="zh-TW"/>
         </w:rPr>
       </w:pPr>
       <w:r>
         <w:rPr>
           <w:rFonts w:ascii="Adobe Heiti Std R" w:eastAsia="Adobe Heiti Std R" w:hAnsi="Adobe Heiti Std R" w:hint="eastAsia"/>
-          <w:sz w:val="32"/>
-          <w:szCs w:val="32"/>
-        </w:rPr>
-        <w:t>承接任务</w:t>
+          <w:sz w:val="24"/>
+          <w:szCs w:val="24"/>
+        </w:rPr>
+        <w:t>人力需求方透过本平台发布待处理的数据，注明处理方式、要求，注明报酬。可自定义数据类型与操作方式。可自定义审核条件。</w:t>
       </w:r>
     </w:p>
     <w:p>
@@ -1978,18 +4672,16 @@
           <w:rFonts w:ascii="Adobe Heiti Std R" w:eastAsia="Adobe Heiti Std R" w:hAnsi="Adobe Heiti Std R"/>
           <w:sz w:val="32"/>
           <w:szCs w:val="32"/>
-          <w:highlight w:val="yellow"/>
           <w:lang w:eastAsia="zh-TW"/>
         </w:rPr>
       </w:pPr>
       <w:r>
         <w:rPr>
-          <w:rFonts w:ascii="Adobe Heiti Std R" w:eastAsia="Adobe Heiti Std R" w:hAnsi="Adobe Heiti Std R"/>
+          <w:rFonts w:ascii="Adobe Heiti Std R" w:eastAsia="Adobe Heiti Std R" w:hAnsi="Adobe Heiti Std R" w:hint="eastAsia"/>
           <w:sz w:val="32"/>
           <w:szCs w:val="32"/>
-          <w:highlight w:val="yellow"/>
-        </w:rPr>
-        <w:t>(?)</w:t>
+        </w:rPr>
+        <w:t>承接任务</w:t>
       </w:r>
     </w:p>
     <w:p>
@@ -1998,10 +4690,71 @@
         <w:ind w:left="1440"/>
         <w:rPr>
           <w:rFonts w:ascii="Adobe Heiti Std R" w:eastAsia="Adobe Heiti Std R" w:hAnsi="Adobe Heiti Std R"/>
+          <w:sz w:val="24"/>
+          <w:szCs w:val="32"/>
+        </w:rPr>
+      </w:pPr>
+      <w:r>
+        <w:rPr>
+          <w:rFonts w:ascii="Adobe Heiti Std R" w:eastAsia="Adobe Heiti Std R" w:hAnsi="Adobe Heiti Std R" w:hint="eastAsia"/>
+          <w:sz w:val="24"/>
+          <w:szCs w:val="32"/>
+        </w:rPr>
+        <w:t>人力供应方选择要承接的任务项目，在平台网页上直接进行数据处理或标注，完成定量后即可提交回传，取得报酬。</w:t>
+      </w:r>
+    </w:p>
+    <w:p>
+      <w:pPr>
+        <w:pStyle w:val="a3"/>
+        <w:numPr>
+          <w:ilvl w:val="1"/>
+          <w:numId w:val="3"/>
+        </w:numPr>
+        <w:rPr>
+          <w:rFonts w:ascii="Adobe Heiti Std R" w:eastAsia="Adobe Heiti Std R" w:hAnsi="Adobe Heiti Std R"/>
           <w:sz w:val="32"/>
           <w:szCs w:val="32"/>
+          <w:lang w:eastAsia="zh-TW"/>
+        </w:rPr>
+      </w:pPr>
+      <w:r>
+        <w:rPr>
+          <w:rFonts w:ascii="Adobe Heiti Std R" w:eastAsia="Adobe Heiti Std R" w:hAnsi="Adobe Heiti Std R" w:hint="eastAsia"/>
+          <w:sz w:val="32"/>
+          <w:szCs w:val="32"/>
+        </w:rPr>
+        <w:t>任务筛选与搜索</w:t>
+      </w:r>
+    </w:p>
+    <w:p>
+      <w:pPr>
+        <w:pStyle w:val="a3"/>
+        <w:ind w:left="1440"/>
+        <w:rPr>
+          <w:rFonts w:ascii="Adobe Heiti Std R" w:eastAsia="Adobe Heiti Std R" w:hAnsi="Adobe Heiti Std R"/>
+          <w:sz w:val="24"/>
+          <w:szCs w:val="32"/>
+        </w:rPr>
+      </w:pPr>
+      <w:r>
+        <w:rPr>
+          <w:rFonts w:ascii="Adobe Heiti Std R" w:eastAsia="Adobe Heiti Std R" w:hAnsi="Adobe Heiti Std R" w:hint="eastAsia"/>
+          <w:sz w:val="24"/>
+          <w:szCs w:val="32"/>
+        </w:rPr>
+        <w:lastRenderedPageBreak/>
+        <w:t>人力供应方可在任务搜索引擎中添加任务筛选条件，更快捷地找到符合自身能力或兴趣的项目。</w:t>
+      </w:r>
+    </w:p>
+    <w:p>
+      <w:pPr>
+        <w:pStyle w:val="a3"/>
+        <w:ind w:left="1440"/>
+        <w:rPr>
+          <w:rFonts w:ascii="Adobe Heiti Std R" w:eastAsia="Adobe Heiti Std R" w:hAnsi="Adobe Heiti Std R"/>
+          <w:sz w:val="32"/>
+          <w:szCs w:val="32"/>
           <w:highlight w:val="yellow"/>
-          <w:lang w:eastAsia="zh-TW"/>
         </w:rPr>
       </w:pPr>
     </w:p>
@@ -2023,7 +4776,6 @@
           <w:rFonts w:ascii="Adobe Heiti Std R" w:eastAsia="Adobe Heiti Std R" w:hAnsi="Adobe Heiti Std R" w:hint="eastAsia"/>
           <w:sz w:val="44"/>
         </w:rPr>
-        <w:lastRenderedPageBreak/>
         <w:t>优先级</w:t>
       </w:r>
     </w:p>
@@ -2040,7 +4792,35 @@
           <w:rFonts w:ascii="Adobe Heiti Std R" w:eastAsia="Adobe Heiti Std R" w:hAnsi="Adobe Heiti Std R" w:hint="eastAsia"/>
           <w:sz w:val="24"/>
         </w:rPr>
-        <w:t>本章定义了“云众包”特性的优先级。</w:t>
+        <w:t>本章定义了</w:t>
+      </w:r>
+      <w:r>
+        <w:rPr>
+          <w:rFonts w:ascii="Adobe Heiti Std R" w:eastAsia="Adobe Heiti Std R" w:hAnsi="Adobe Heiti Std R"/>
+          <w:sz w:val="24"/>
+        </w:rPr>
+        <w:t>“</w:t>
+      </w:r>
+      <w:r>
+        <w:rPr>
+          <w:rFonts w:ascii="Adobe Heiti Std R" w:eastAsia="Adobe Heiti Std R" w:hAnsi="Adobe Heiti Std R" w:hint="eastAsia"/>
+          <w:sz w:val="24"/>
+        </w:rPr>
+        <w:t>云众包</w:t>
+      </w:r>
+      <w:r>
+        <w:rPr>
+          <w:rFonts w:ascii="Adobe Heiti Std R" w:eastAsia="Adobe Heiti Std R" w:hAnsi="Adobe Heiti Std R"/>
+          <w:sz w:val="24"/>
+        </w:rPr>
+        <w:t>”</w:t>
+      </w:r>
+      <w:r>
+        <w:rPr>
+          <w:rFonts w:ascii="Adobe Heiti Std R" w:eastAsia="Adobe Heiti Std R" w:hAnsi="Adobe Heiti Std R" w:hint="eastAsia"/>
+          <w:sz w:val="24"/>
+        </w:rPr>
+        <w:t>特性的优先级。</w:t>
       </w:r>
       <w:proofErr w:type="gramStart"/>
       <w:r>
@@ -2063,96 +4843,213 @@
           <w:rFonts w:ascii="Adobe Heiti Std R" w:eastAsia="Adobe Heiti Std R" w:hAnsi="Adobe Heiti Std R"/>
           <w:sz w:val="24"/>
         </w:rPr>
+        <w:t xml:space="preserve"> “</w:t>
+      </w:r>
+      <w:r>
+        <w:rPr>
+          <w:rFonts w:ascii="Adobe Heiti Std R" w:eastAsia="Adobe Heiti Std R" w:hAnsi="Adobe Heiti Std R" w:hint="eastAsia"/>
+          <w:sz w:val="24"/>
+        </w:rPr>
+        <w:t>云众包</w:t>
+      </w:r>
+      <w:r>
+        <w:rPr>
+          <w:rFonts w:ascii="Adobe Heiti Std R" w:eastAsia="Adobe Heiti Std R" w:hAnsi="Adobe Heiti Std R"/>
+          <w:sz w:val="24"/>
+        </w:rPr>
+        <w:t>”</w:t>
+      </w:r>
+      <w:proofErr w:type="gramStart"/>
+      <w:r>
+        <w:rPr>
+          <w:rFonts w:ascii="Adobe Heiti Std R" w:eastAsia="Adobe Heiti Std R" w:hAnsi="Adobe Heiti Std R" w:hint="eastAsia"/>
+          <w:sz w:val="24"/>
+        </w:rPr>
+        <w:t>网络众包平台</w:t>
+      </w:r>
+      <w:proofErr w:type="gramEnd"/>
+      <w:r>
+        <w:rPr>
+          <w:rFonts w:ascii="Adobe Heiti Std R" w:eastAsia="Adobe Heiti Std R" w:hAnsi="Adobe Heiti Std R" w:hint="eastAsia"/>
+          <w:sz w:val="24"/>
+        </w:rPr>
+        <w:t>的前</w:t>
+      </w:r>
+      <w:r>
+        <w:rPr>
+          <w:rFonts w:ascii="Adobe Heiti Std R" w:eastAsia="Adobe Heiti Std R" w:hAnsi="Adobe Heiti Std R"/>
+          <w:sz w:val="24"/>
+        </w:rPr>
+        <w:t xml:space="preserve">2 </w:t>
+      </w:r>
+      <w:proofErr w:type="gramStart"/>
+      <w:r>
+        <w:rPr>
+          <w:rFonts w:ascii="Adobe Heiti Std R" w:eastAsia="Adobe Heiti Std R" w:hAnsi="Adobe Heiti Std R" w:hint="eastAsia"/>
+          <w:sz w:val="24"/>
+        </w:rPr>
+        <w:t>个</w:t>
+      </w:r>
+      <w:proofErr w:type="gramEnd"/>
+      <w:r>
+        <w:rPr>
+          <w:rFonts w:ascii="Adobe Heiti Std R" w:eastAsia="Adobe Heiti Std R" w:hAnsi="Adobe Heiti Std R" w:hint="eastAsia"/>
+          <w:sz w:val="24"/>
+        </w:rPr>
+        <w:t>迭代周期，关键特性在第一周期中定义。</w:t>
+      </w:r>
+    </w:p>
+    <w:p>
+      <w:pPr>
+        <w:pStyle w:val="a3"/>
+        <w:rPr>
+          <w:rFonts w:ascii="Adobe Heiti Std R" w:eastAsia="Adobe Heiti Std R" w:hAnsi="Adobe Heiti Std R"/>
+          <w:sz w:val="24"/>
+        </w:rPr>
+      </w:pPr>
+      <w:r>
+        <w:rPr>
+          <w:rFonts w:ascii="Adobe Heiti Std R" w:eastAsia="Adobe Heiti Std R" w:hAnsi="Adobe Heiti Std R" w:hint="eastAsia"/>
+          <w:sz w:val="24"/>
+        </w:rPr>
+        <w:t>迭代周期</w:t>
+      </w:r>
+      <w:r>
+        <w:rPr>
+          <w:rFonts w:ascii="Adobe Heiti Std R" w:eastAsia="Adobe Heiti Std R" w:hAnsi="Adobe Heiti Std R"/>
+          <w:sz w:val="24"/>
+        </w:rPr>
+        <w:t xml:space="preserve"> 1 </w:t>
+      </w:r>
+      <w:r>
+        <w:rPr>
+          <w:rFonts w:ascii="Adobe Heiti Std R" w:eastAsia="Adobe Heiti Std R" w:hAnsi="Adobe Heiti Std R" w:hint="eastAsia"/>
+          <w:sz w:val="24"/>
+        </w:rPr>
+        <w:t>包含</w:t>
+      </w:r>
+      <w:proofErr w:type="gramStart"/>
+      <w:r>
+        <w:rPr>
+          <w:rFonts w:ascii="Adobe Heiti Std R" w:eastAsia="Adobe Heiti Std R" w:hAnsi="Adobe Heiti Std R" w:hint="eastAsia"/>
+          <w:sz w:val="24"/>
+        </w:rPr>
+        <w:t>最</w:t>
+      </w:r>
+      <w:proofErr w:type="gramEnd"/>
+      <w:r>
+        <w:rPr>
+          <w:rFonts w:ascii="Adobe Heiti Std R" w:eastAsia="Adobe Heiti Std R" w:hAnsi="Adobe Heiti Std R" w:hint="eastAsia"/>
+          <w:sz w:val="24"/>
+        </w:rPr>
+        <w:t>基础的功能：</w:t>
+      </w:r>
+    </w:p>
+    <w:p>
+      <w:pPr>
+        <w:pStyle w:val="a3"/>
+        <w:numPr>
+          <w:ilvl w:val="0"/>
+          <w:numId w:val="4"/>
+        </w:numPr>
+        <w:rPr>
+          <w:rFonts w:ascii="Adobe Heiti Std R" w:eastAsia="Adobe Heiti Std R" w:hAnsi="Adobe Heiti Std R"/>
+          <w:sz w:val="24"/>
+        </w:rPr>
+      </w:pPr>
+      <w:r>
+        <w:rPr>
+          <w:rFonts w:ascii="Adobe Heiti Std R" w:eastAsia="Adobe Heiti Std R" w:hAnsi="Adobe Heiti Std R" w:hint="eastAsia"/>
+          <w:sz w:val="24"/>
+        </w:rPr>
+        <w:t>发布任务</w:t>
+      </w:r>
+    </w:p>
+    <w:p>
+      <w:pPr>
+        <w:pStyle w:val="a3"/>
+        <w:numPr>
+          <w:ilvl w:val="0"/>
+          <w:numId w:val="4"/>
+        </w:numPr>
+        <w:rPr>
+          <w:rFonts w:ascii="Adobe Heiti Std R" w:eastAsia="Adobe Heiti Std R" w:hAnsi="Adobe Heiti Std R"/>
+          <w:sz w:val="24"/>
+        </w:rPr>
+      </w:pPr>
+      <w:r>
+        <w:rPr>
+          <w:rFonts w:ascii="Adobe Heiti Std R" w:eastAsia="Adobe Heiti Std R" w:hAnsi="Adobe Heiti Std R" w:hint="eastAsia"/>
+          <w:sz w:val="24"/>
+        </w:rPr>
+        <w:t>承接任务</w:t>
+      </w:r>
+    </w:p>
+    <w:p>
+      <w:pPr>
+        <w:pStyle w:val="a3"/>
+        <w:rPr>
+          <w:rFonts w:ascii="Adobe Heiti Std R" w:eastAsia="Adobe Heiti Std R" w:hAnsi="Adobe Heiti Std R"/>
+          <w:sz w:val="24"/>
+        </w:rPr>
+      </w:pPr>
+    </w:p>
+    <w:p>
+      <w:pPr>
+        <w:pStyle w:val="a3"/>
+        <w:rPr>
+          <w:rFonts w:ascii="Adobe Heiti Std R" w:eastAsia="Adobe Heiti Std R" w:hAnsi="Adobe Heiti Std R"/>
+          <w:sz w:val="24"/>
+        </w:rPr>
+      </w:pPr>
+      <w:r>
+        <w:rPr>
+          <w:rFonts w:ascii="Adobe Heiti Std R" w:eastAsia="Adobe Heiti Std R" w:hAnsi="Adobe Heiti Std R" w:hint="eastAsia"/>
+          <w:sz w:val="24"/>
+        </w:rPr>
+        <w:t>迭代周期</w:t>
+      </w:r>
+      <w:r>
+        <w:rPr>
+          <w:rFonts w:ascii="Adobe Heiti Std R" w:eastAsia="Adobe Heiti Std R" w:hAnsi="Adobe Heiti Std R"/>
+          <w:sz w:val="24"/>
+        </w:rPr>
+        <w:t xml:space="preserve"> 2 </w:t>
+      </w:r>
+      <w:r>
+        <w:rPr>
+          <w:rFonts w:ascii="Adobe Heiti Std R" w:eastAsia="Adobe Heiti Std R" w:hAnsi="Adobe Heiti Std R" w:hint="eastAsia"/>
+          <w:sz w:val="24"/>
+        </w:rPr>
+        <w:t>包括：</w:t>
+      </w:r>
+      <w:r>
+        <w:rPr>
+          <w:rFonts w:ascii="Adobe Heiti Std R" w:eastAsia="Adobe Heiti Std R" w:hAnsi="Adobe Heiti Std R"/>
+          <w:sz w:val="24"/>
+        </w:rPr>
         <w:t xml:space="preserve"> </w:t>
       </w:r>
-      <w:r>
-        <w:rPr>
-          <w:rFonts w:ascii="Adobe Heiti Std R" w:eastAsia="Adobe Heiti Std R" w:hAnsi="Adobe Heiti Std R" w:hint="eastAsia"/>
-          <w:sz w:val="24"/>
-        </w:rPr>
-        <w:t>“云众包”</w:t>
-      </w:r>
-      <w:proofErr w:type="gramStart"/>
-      <w:r>
-        <w:rPr>
-          <w:rFonts w:ascii="Adobe Heiti Std R" w:eastAsia="Adobe Heiti Std R" w:hAnsi="Adobe Heiti Std R" w:hint="eastAsia"/>
-          <w:sz w:val="24"/>
-        </w:rPr>
-        <w:t>网络众包平</w:t>
-      </w:r>
-      <w:proofErr w:type="gramEnd"/>
-      <w:r>
-        <w:rPr>
-          <w:rFonts w:ascii="Adobe Heiti Std R" w:eastAsia="Adobe Heiti Std R" w:hAnsi="Adobe Heiti Std R" w:hint="eastAsia"/>
-          <w:sz w:val="24"/>
-        </w:rPr>
-        <w:t>台的前</w:t>
-      </w:r>
-      <w:r>
-        <w:rPr>
-          <w:rFonts w:ascii="Adobe Heiti Std R" w:eastAsia="Adobe Heiti Std R" w:hAnsi="Adobe Heiti Std R"/>
-          <w:sz w:val="24"/>
-        </w:rPr>
-        <w:t xml:space="preserve">2 </w:t>
-      </w:r>
-      <w:r>
-        <w:rPr>
-          <w:rFonts w:ascii="Adobe Heiti Std R" w:eastAsia="Adobe Heiti Std R" w:hAnsi="Adobe Heiti Std R" w:hint="eastAsia"/>
-          <w:sz w:val="24"/>
-        </w:rPr>
-        <w:t>个迭代周期，关键特性在第一周期中定义。</w:t>
-      </w:r>
     </w:p>
     <w:p>
       <w:pPr>
         <w:pStyle w:val="a3"/>
-        <w:rPr>
-          <w:rFonts w:ascii="Adobe Heiti Std R" w:eastAsia="Adobe Heiti Std R" w:hAnsi="Adobe Heiti Std R"/>
-          <w:sz w:val="24"/>
-          <w:highlight w:val="yellow"/>
-        </w:rPr>
-      </w:pPr>
-      <w:r>
-        <w:rPr>
-          <w:rFonts w:ascii="Adobe Heiti Std R" w:eastAsia="Adobe Heiti Std R" w:hAnsi="Adobe Heiti Std R" w:hint="eastAsia"/>
-          <w:sz w:val="24"/>
-          <w:highlight w:val="yellow"/>
-        </w:rPr>
-        <w:t>迭代周期</w:t>
-      </w:r>
-      <w:r>
-        <w:rPr>
-          <w:rFonts w:ascii="Adobe Heiti Std R" w:eastAsia="Adobe Heiti Std R" w:hAnsi="Adobe Heiti Std R"/>
-          <w:sz w:val="24"/>
-          <w:highlight w:val="yellow"/>
-        </w:rPr>
-        <w:t xml:space="preserve"> 1 </w:t>
-      </w:r>
-      <w:r>
-        <w:rPr>
-          <w:rFonts w:ascii="Adobe Heiti Std R" w:eastAsia="Adobe Heiti Std R" w:hAnsi="Adobe Heiti Std R" w:hint="eastAsia"/>
-          <w:sz w:val="24"/>
-          <w:highlight w:val="yellow"/>
-        </w:rPr>
-        <w:t>包含</w:t>
-      </w:r>
-      <w:proofErr w:type="gramStart"/>
-      <w:r>
-        <w:rPr>
-          <w:rFonts w:ascii="Adobe Heiti Std R" w:eastAsia="Adobe Heiti Std R" w:hAnsi="Adobe Heiti Std R" w:hint="eastAsia"/>
-          <w:sz w:val="24"/>
-          <w:highlight w:val="yellow"/>
-        </w:rPr>
-        <w:t>最</w:t>
-      </w:r>
-      <w:proofErr w:type="gramEnd"/>
-      <w:r>
-        <w:rPr>
-          <w:rFonts w:ascii="Adobe Heiti Std R" w:eastAsia="Adobe Heiti Std R" w:hAnsi="Adobe Heiti Std R" w:hint="eastAsia"/>
-          <w:sz w:val="24"/>
-          <w:highlight w:val="yellow"/>
-        </w:rPr>
-        <w:t>基础的功能：</w:t>
+        <w:numPr>
+          <w:ilvl w:val="0"/>
+          <w:numId w:val="5"/>
+        </w:numPr>
+        <w:rPr>
+          <w:rFonts w:ascii="Adobe Heiti Std R" w:eastAsia="Adobe Heiti Std R" w:hAnsi="Adobe Heiti Std R"/>
+          <w:sz w:val="24"/>
+          <w:lang w:eastAsia="zh-TW"/>
+        </w:rPr>
+      </w:pPr>
+      <w:r>
+        <w:rPr>
+          <w:rFonts w:ascii="Adobe Heiti Std R" w:eastAsia="Adobe Heiti Std R" w:hAnsi="Adobe Heiti Std R" w:hint="eastAsia"/>
+          <w:sz w:val="24"/>
+        </w:rPr>
+        <w:t>任务筛选与搜索</w:t>
       </w:r>
     </w:p>
     <w:p>
@@ -2161,46 +5058,7 @@
         <w:rPr>
           <w:rFonts w:ascii="Adobe Heiti Std R" w:eastAsia="Adobe Heiti Std R" w:hAnsi="Adobe Heiti Std R"/>
           <w:sz w:val="24"/>
-        </w:rPr>
-      </w:pPr>
-      <w:r>
-        <w:rPr>
-          <w:rFonts w:ascii="Adobe Heiti Std R" w:eastAsia="Adobe Heiti Std R" w:hAnsi="Adobe Heiti Std R" w:hint="eastAsia"/>
-          <w:sz w:val="24"/>
-          <w:highlight w:val="yellow"/>
-        </w:rPr>
-        <w:t>迭代周期</w:t>
-      </w:r>
-      <w:r>
-        <w:rPr>
-          <w:rFonts w:ascii="Adobe Heiti Std R" w:eastAsia="Adobe Heiti Std R" w:hAnsi="Adobe Heiti Std R"/>
-          <w:sz w:val="24"/>
-          <w:highlight w:val="yellow"/>
-        </w:rPr>
-        <w:t xml:space="preserve"> 2 </w:t>
-      </w:r>
-      <w:r>
-        <w:rPr>
-          <w:rFonts w:ascii="Adobe Heiti Std R" w:eastAsia="Adobe Heiti Std R" w:hAnsi="Adobe Heiti Std R" w:hint="eastAsia"/>
-          <w:sz w:val="24"/>
-          <w:highlight w:val="yellow"/>
-        </w:rPr>
-        <w:t>包括：</w:t>
-      </w:r>
-      <w:r>
-        <w:rPr>
-          <w:rFonts w:ascii="Adobe Heiti Std R" w:eastAsia="Adobe Heiti Std R" w:hAnsi="Adobe Heiti Std R"/>
-          <w:sz w:val="24"/>
-        </w:rPr>
-        <w:t xml:space="preserve"> </w:t>
-      </w:r>
-    </w:p>
-    <w:p>
-      <w:pPr>
-        <w:pStyle w:val="a3"/>
-        <w:rPr>
-          <w:rFonts w:ascii="Adobe Heiti Std R" w:eastAsia="Adobe Heiti Std R" w:hAnsi="Adobe Heiti Std R"/>
-          <w:sz w:val="24"/>
+          <w:lang w:eastAsia="zh-TW"/>
         </w:rPr>
       </w:pPr>
     </w:p>
@@ -2273,7 +5131,6 @@
           <w:rFonts w:ascii="Adobe Heiti Std R" w:eastAsia="Adobe Heiti Std R" w:hAnsi="Adobe Heiti Std R" w:hint="eastAsia"/>
           <w:sz w:val="24"/>
           <w:szCs w:val="32"/>
-          <w:highlight w:val="yellow"/>
         </w:rPr>
         <w:t>应符合互联网网络协议所规定之标准</w:t>
       </w:r>
@@ -2282,7 +5139,6 @@
           <w:rFonts w:ascii="Adobe Heiti Std R" w:eastAsia="Adobe Heiti Std R" w:hAnsi="Adobe Heiti Std R"/>
           <w:sz w:val="24"/>
           <w:szCs w:val="32"/>
-          <w:highlight w:val="yellow"/>
         </w:rPr>
         <w:t>(?)</w:t>
       </w:r>
@@ -2293,6 +5149,64 @@
           <w:szCs w:val="32"/>
         </w:rPr>
         <w:t>。</w:t>
+      </w:r>
+    </w:p>
+    <w:p>
+      <w:pPr>
+        <w:pStyle w:val="a3"/>
+        <w:ind w:left="1440"/>
+        <w:rPr>
+          <w:rFonts w:ascii="Adobe Heiti Std R" w:eastAsia="Adobe Heiti Std R" w:hAnsi="Adobe Heiti Std R"/>
+          <w:sz w:val="24"/>
+          <w:szCs w:val="32"/>
+        </w:rPr>
+      </w:pPr>
+      <w:proofErr w:type="gramStart"/>
+      <w:r>
+        <w:rPr>
+          <w:rFonts w:ascii="Adobe Heiti Std R" w:eastAsia="Adobe Heiti Std R" w:hAnsi="Adobe Heiti Std R" w:hint="eastAsia"/>
+          <w:sz w:val="24"/>
+          <w:szCs w:val="32"/>
+        </w:rPr>
+        <w:t>云众包</w:t>
+      </w:r>
+      <w:proofErr w:type="gramEnd"/>
+      <w:r>
+        <w:rPr>
+          <w:rFonts w:ascii="Adobe Heiti Std R" w:eastAsia="Adobe Heiti Std R" w:hAnsi="Adobe Heiti Std R" w:hint="eastAsia"/>
+          <w:sz w:val="24"/>
+          <w:szCs w:val="32"/>
+        </w:rPr>
+        <w:t>应维护所有用户隐私权益。</w:t>
+      </w:r>
+    </w:p>
+    <w:p>
+      <w:pPr>
+        <w:pStyle w:val="a3"/>
+        <w:ind w:left="1440"/>
+        <w:rPr>
+          <w:rFonts w:ascii="Adobe Heiti Std R" w:eastAsia="Adobe Heiti Std R" w:hAnsi="Adobe Heiti Std R"/>
+          <w:sz w:val="24"/>
+          <w:szCs w:val="32"/>
+        </w:rPr>
+      </w:pPr>
+      <w:proofErr w:type="gramStart"/>
+      <w:r>
+        <w:rPr>
+          <w:rFonts w:ascii="Adobe Heiti Std R" w:eastAsia="Adobe Heiti Std R" w:hAnsi="Adobe Heiti Std R" w:hint="eastAsia"/>
+          <w:sz w:val="24"/>
+          <w:szCs w:val="32"/>
+        </w:rPr>
+        <w:t>云众包</w:t>
+      </w:r>
+      <w:proofErr w:type="gramEnd"/>
+      <w:r>
+        <w:rPr>
+          <w:rFonts w:ascii="Adobe Heiti Std R" w:eastAsia="Adobe Heiti Std R" w:hAnsi="Adobe Heiti Std R" w:hint="eastAsia"/>
+          <w:sz w:val="24"/>
+          <w:szCs w:val="32"/>
+        </w:rPr>
+        <w:t>应保障人力供需方之间的契约可靠性。</w:t>
       </w:r>
     </w:p>
     <w:p>
@@ -2340,26 +5254,6 @@
     <w:p>
       <w:pPr>
         <w:pStyle w:val="a3"/>
-        <w:ind w:left="1440"/>
-        <w:rPr>
-          <w:rFonts w:ascii="Adobe Heiti Std R" w:eastAsia="Adobe Heiti Std R" w:hAnsi="Adobe Heiti Std R"/>
-          <w:sz w:val="24"/>
-          <w:szCs w:val="32"/>
-          <w:lang w:eastAsia="zh-TW"/>
-        </w:rPr>
-      </w:pPr>
-      <w:r>
-        <w:rPr>
-          <w:rFonts w:ascii="Adobe Heiti Std R" w:eastAsia="Adobe Heiti Std R" w:hAnsi="Adobe Heiti Std R"/>
-          <w:sz w:val="24"/>
-          <w:szCs w:val="32"/>
-        </w:rPr>
-        <w:t>(?)</w:t>
-      </w:r>
-    </w:p>
-    <w:p>
-      <w:pPr>
-        <w:pStyle w:val="a3"/>
         <w:numPr>
           <w:ilvl w:val="1"/>
           <w:numId w:val="3"/>
@@ -2388,86 +5282,260 @@
           <w:rFonts w:ascii="Adobe Heiti Std R" w:eastAsia="Adobe Heiti Std R" w:hAnsi="Adobe Heiti Std R"/>
           <w:sz w:val="24"/>
           <w:szCs w:val="32"/>
-        </w:rPr>
-      </w:pPr>
-      <w:r>
-        <w:rPr>
-          <w:rFonts w:ascii="Adobe Heiti Std R" w:eastAsia="Adobe Heiti Std R" w:hAnsi="Adobe Heiti Std R" w:hint="eastAsia"/>
-          <w:sz w:val="24"/>
-          <w:szCs w:val="32"/>
-        </w:rPr>
-        <w:t>平台</w:t>
-      </w:r>
-      <w:r>
-        <w:rPr>
-          <w:rFonts w:ascii="Adobe Heiti Std R" w:eastAsia="Adobe Heiti Std R" w:hAnsi="Adobe Heiti Std R" w:hint="eastAsia"/>
-          <w:sz w:val="24"/>
-          <w:szCs w:val="32"/>
-          <w:highlight w:val="yellow"/>
-        </w:rPr>
-        <w:t>应在</w:t>
-      </w:r>
-      <w:r>
-        <w:rPr>
-          <w:rFonts w:ascii="Adobe Heiti Std R" w:eastAsia="Adobe Heiti Std R" w:hAnsi="Adobe Heiti Std R"/>
-          <w:sz w:val="24"/>
-          <w:szCs w:val="32"/>
-          <w:highlight w:val="yellow"/>
-        </w:rPr>
-        <w:t>X</w:t>
-      </w:r>
-      <w:r>
-        <w:rPr>
-          <w:rFonts w:ascii="Adobe Heiti Std R" w:eastAsia="Adobe Heiti Std R" w:hAnsi="Adobe Heiti Std R" w:hint="eastAsia"/>
-          <w:sz w:val="24"/>
-          <w:szCs w:val="32"/>
-          <w:highlight w:val="yellow"/>
-        </w:rPr>
-        <w:t>秒内完成用户的上传、下载需求</w:t>
-      </w:r>
-      <w:r>
-        <w:rPr>
-          <w:rFonts w:ascii="Adobe Heiti Std R" w:eastAsia="Adobe Heiti Std R" w:hAnsi="Adobe Heiti Std R"/>
-          <w:sz w:val="24"/>
-          <w:szCs w:val="32"/>
-          <w:highlight w:val="yellow"/>
-        </w:rPr>
-        <w:t>(?)</w:t>
-      </w:r>
-    </w:p>
-    <w:p>
-      <w:pPr>
-        <w:pStyle w:val="a3"/>
-        <w:ind w:left="1440"/>
-        <w:rPr>
-          <w:rFonts w:ascii="Adobe Heiti Std R" w:eastAsia="Adobe Heiti Std R" w:hAnsi="Adobe Heiti Std R"/>
-          <w:sz w:val="24"/>
-          <w:szCs w:val="32"/>
           <w:lang w:eastAsia="zh-TW"/>
         </w:rPr>
       </w:pPr>
       <w:r>
         <w:rPr>
-          <w:rFonts w:ascii="Adobe Heiti Std R" w:eastAsia="Adobe Heiti Std R" w:hAnsi="Adobe Heiti Std R"/>
-          <w:sz w:val="24"/>
-          <w:szCs w:val="32"/>
-        </w:rPr>
-        <w:t>(?)</w:t>
+          <w:rFonts w:ascii="Adobe Heiti Std R" w:eastAsia="Adobe Heiti Std R" w:hAnsi="Adobe Heiti Std R" w:hint="eastAsia"/>
+          <w:sz w:val="24"/>
+          <w:szCs w:val="32"/>
+        </w:rPr>
+        <w:t>在平台规模大到可能出现</w:t>
+      </w:r>
+      <w:proofErr w:type="gramStart"/>
+      <w:r>
+        <w:rPr>
+          <w:rFonts w:ascii="Adobe Heiti Std R" w:eastAsia="Adobe Heiti Std R" w:hAnsi="Adobe Heiti Std R" w:hint="eastAsia"/>
+          <w:sz w:val="24"/>
+          <w:szCs w:val="32"/>
+        </w:rPr>
+        <w:t>大量上</w:t>
+      </w:r>
+      <w:proofErr w:type="gramEnd"/>
+      <w:r>
+        <w:rPr>
+          <w:rFonts w:ascii="Adobe Heiti Std R" w:eastAsia="Adobe Heiti Std R" w:hAnsi="Adobe Heiti Std R" w:hint="eastAsia"/>
+          <w:sz w:val="24"/>
+          <w:szCs w:val="32"/>
+        </w:rPr>
+        <w:t>传或完成任务之前，暂无特殊性能需求。</w:t>
       </w:r>
     </w:p>
     <w:sectPr>
+      <w:footerReference w:type="default" r:id="rId10"/>
       <w:pgSz w:w="12240" w:h="15840"/>
       <w:pgMar w:top="1440" w:right="1440" w:bottom="1440" w:left="1440" w:header="720" w:footer="720" w:gutter="0"/>
+      <w:pgNumType w:start="0"/>
       <w:cols w:space="720"/>
+      <w:titlePg/>
       <w:docGrid w:linePitch="360"/>
     </w:sectPr>
   </w:body>
 </w:document>
 </file>
 
+<file path=word/endnotes.xml><?xml version="1.0" encoding="utf-8"?>
+<w:endnotes xmlns:wpc="http://schemas.microsoft.com/office/word/2010/wordprocessingCanvas" xmlns:cx="http://schemas.microsoft.com/office/drawing/2014/chartex" xmlns:cx1="http://schemas.microsoft.com/office/drawing/2015/9/8/chartex" xmlns:cx2="http://schemas.microsoft.com/office/drawing/2015/10/21/chartex" xmlns:cx3="http://schemas.microsoft.com/office/drawing/2016/5/9/chartex" xmlns:cx4="http://schemas.microsoft.com/office/drawing/2016/5/10/chartex" xmlns:cx5="http://schemas.microsoft.com/office/drawing/2016/5/11/chartex" xmlns:cx6="http://schemas.microsoft.com/office/drawing/2016/5/12/chartex" xmlns:cx7="http://schemas.microsoft.com/office/drawing/2016/5/13/chartex" xmlns:cx8="http://schemas.microsoft.com/office/drawing/2016/5/14/chartex" xmlns:mc="http://schemas.openxmlformats.org/markup-compatibility/2006" xmlns:aink="http://schemas.microsoft.com/office/drawing/2016/ink" xmlns:am3d="http://schemas.microsoft.com/office/drawing/2017/model3d" xmlns:o="urn:schemas-microsoft-com:office:office" xmlns:r="http://schemas.openxmlformats.org/officeDocument/2006/relationships" xmlns:m="http://schemas.openxmlformats.org/officeDocument/2006/math" xmlns:v="urn:schemas-microsoft-com:vml" xmlns:wp14="http://schemas.microsoft.com/office/word/2010/wordprocessingDrawing" xmlns:wp="http://schemas.openxmlformats.org/drawingml/2006/wordprocessingDrawing" xmlns:w10="urn:schemas-microsoft-com:office:word" xmlns:w="http://schemas.openxmlformats.org/wordprocessingml/2006/main" xmlns:w14="http://schemas.microsoft.com/office/word/2010/wordml" xmlns:w15="http://schemas.microsoft.com/office/word/2012/wordml" xmlns:w16cid="http://schemas.microsoft.com/office/word/2016/wordml/cid" xmlns:w16se="http://schemas.microsoft.com/office/word/2015/wordml/symex" xmlns:wpg="http://schemas.microsoft.com/office/word/2010/wordprocessingGroup" xmlns:wpi="http://schemas.microsoft.com/office/word/2010/wordprocessingInk" xmlns:wne="http://schemas.microsoft.com/office/word/2006/wordml" xmlns:wps="http://schemas.microsoft.com/office/word/2010/wordprocessingShape" mc:Ignorable="w14 w15 w16se w16cid wp14">
+  <w:endnote w:type="separator" w:id="-1">
+    <w:p>
+      <w:pPr>
+        <w:spacing w:after="0" w:line="240" w:lineRule="auto"/>
+      </w:pPr>
+      <w:r>
+        <w:separator/>
+      </w:r>
+    </w:p>
+  </w:endnote>
+  <w:endnote w:type="continuationSeparator" w:id="0">
+    <w:p>
+      <w:pPr>
+        <w:spacing w:after="0" w:line="240" w:lineRule="auto"/>
+      </w:pPr>
+      <w:r>
+        <w:continuationSeparator/>
+      </w:r>
+    </w:p>
+  </w:endnote>
+</w:endnotes>
+</file>
+
+<file path=word/footer1.xml><?xml version="1.0" encoding="utf-8"?>
+<w:ftr xmlns:wpc="http://schemas.microsoft.com/office/word/2010/wordprocessingCanvas" xmlns:cx="http://schemas.microsoft.com/office/drawing/2014/chartex" xmlns:cx1="http://schemas.microsoft.com/office/drawing/2015/9/8/chartex" xmlns:cx2="http://schemas.microsoft.com/office/drawing/2015/10/21/chartex" xmlns:cx3="http://schemas.microsoft.com/office/drawing/2016/5/9/chartex" xmlns:cx4="http://schemas.microsoft.com/office/drawing/2016/5/10/chartex" xmlns:cx5="http://schemas.microsoft.com/office/drawing/2016/5/11/chartex" xmlns:cx6="http://schemas.microsoft.com/office/drawing/2016/5/12/chartex" xmlns:cx7="http://schemas.microsoft.com/office/drawing/2016/5/13/chartex" xmlns:cx8="http://schemas.microsoft.com/office/drawing/2016/5/14/chartex" xmlns:mc="http://schemas.openxmlformats.org/markup-compatibility/2006" xmlns:aink="http://schemas.microsoft.com/office/drawing/2016/ink" xmlns:am3d="http://schemas.microsoft.com/office/drawing/2017/model3d" xmlns:o="urn:schemas-microsoft-com:office:office" xmlns:r="http://schemas.openxmlformats.org/officeDocument/2006/relationships" xmlns:m="http://schemas.openxmlformats.org/officeDocument/2006/math" xmlns:v="urn:schemas-microsoft-com:vml" xmlns:wp14="http://schemas.microsoft.com/office/word/2010/wordprocessingDrawing" xmlns:wp="http://schemas.openxmlformats.org/drawingml/2006/wordprocessingDrawing" xmlns:w10="urn:schemas-microsoft-com:office:word" xmlns:w="http://schemas.openxmlformats.org/wordprocessingml/2006/main" xmlns:w14="http://schemas.microsoft.com/office/word/2010/wordml" xmlns:w15="http://schemas.microsoft.com/office/word/2012/wordml" xmlns:w16cid="http://schemas.microsoft.com/office/word/2016/wordml/cid" xmlns:w16se="http://schemas.microsoft.com/office/word/2015/wordml/symex" xmlns:wpg="http://schemas.microsoft.com/office/word/2010/wordprocessingGroup" xmlns:wpi="http://schemas.microsoft.com/office/word/2010/wordprocessingInk" xmlns:wne="http://schemas.microsoft.com/office/word/2006/wordml" xmlns:wps="http://schemas.microsoft.com/office/word/2010/wordprocessingShape" mc:Ignorable="w14 w15 w16se w16cid wp14">
+  <w:sdt>
+    <w:sdtPr>
+      <w:id w:val="919222621"/>
+      <w:docPartObj>
+        <w:docPartGallery w:val="Page Numbers (Bottom of Page)"/>
+        <w:docPartUnique/>
+      </w:docPartObj>
+    </w:sdtPr>
+    <w:sdtContent>
+      <w:p>
+        <w:pPr>
+          <w:pStyle w:val="a7"/>
+          <w:jc w:val="center"/>
+        </w:pPr>
+        <w:r>
+          <w:fldChar w:fldCharType="begin"/>
+        </w:r>
+        <w:r>
+          <w:instrText>PAGE   \* MERGEFORMAT</w:instrText>
+        </w:r>
+        <w:r>
+          <w:fldChar w:fldCharType="separate"/>
+        </w:r>
+        <w:r>
+          <w:rPr>
+            <w:lang w:val="zh-TW"/>
+          </w:rPr>
+          <w:t>2</w:t>
+        </w:r>
+        <w:r>
+          <w:fldChar w:fldCharType="end"/>
+        </w:r>
+      </w:p>
+    </w:sdtContent>
+  </w:sdt>
+  <w:p>
+    <w:pPr>
+      <w:pStyle w:val="a7"/>
+    </w:pPr>
+  </w:p>
+</w:ftr>
+</file>
+
+<file path=word/footnotes.xml><?xml version="1.0" encoding="utf-8"?>
+<w:footnotes xmlns:wpc="http://schemas.microsoft.com/office/word/2010/wordprocessingCanvas" xmlns:cx="http://schemas.microsoft.com/office/drawing/2014/chartex" xmlns:cx1="http://schemas.microsoft.com/office/drawing/2015/9/8/chartex" xmlns:cx2="http://schemas.microsoft.com/office/drawing/2015/10/21/chartex" xmlns:cx3="http://schemas.microsoft.com/office/drawing/2016/5/9/chartex" xmlns:cx4="http://schemas.microsoft.com/office/drawing/2016/5/10/chartex" xmlns:cx5="http://schemas.microsoft.com/office/drawing/2016/5/11/chartex" xmlns:cx6="http://schemas.microsoft.com/office/drawing/2016/5/12/chartex" xmlns:cx7="http://schemas.microsoft.com/office/drawing/2016/5/13/chartex" xmlns:cx8="http://schemas.microsoft.com/office/drawing/2016/5/14/chartex" xmlns:mc="http://schemas.openxmlformats.org/markup-compatibility/2006" xmlns:aink="http://schemas.microsoft.com/office/drawing/2016/ink" xmlns:am3d="http://schemas.microsoft.com/office/drawing/2017/model3d" xmlns:o="urn:schemas-microsoft-com:office:office" xmlns:r="http://schemas.openxmlformats.org/officeDocument/2006/relationships" xmlns:m="http://schemas.openxmlformats.org/officeDocument/2006/math" xmlns:v="urn:schemas-microsoft-com:vml" xmlns:wp14="http://schemas.microsoft.com/office/word/2010/wordprocessingDrawing" xmlns:wp="http://schemas.openxmlformats.org/drawingml/2006/wordprocessingDrawing" xmlns:w10="urn:schemas-microsoft-com:office:word" xmlns:w="http://schemas.openxmlformats.org/wordprocessingml/2006/main" xmlns:w14="http://schemas.microsoft.com/office/word/2010/wordml" xmlns:w15="http://schemas.microsoft.com/office/word/2012/wordml" xmlns:w16cid="http://schemas.microsoft.com/office/word/2016/wordml/cid" xmlns:w16se="http://schemas.microsoft.com/office/word/2015/wordml/symex" xmlns:wpg="http://schemas.microsoft.com/office/word/2010/wordprocessingGroup" xmlns:wpi="http://schemas.microsoft.com/office/word/2010/wordprocessingInk" xmlns:wne="http://schemas.microsoft.com/office/word/2006/wordml" xmlns:wps="http://schemas.microsoft.com/office/word/2010/wordprocessingShape" mc:Ignorable="w14 w15 w16se w16cid wp14">
+  <w:footnote w:type="separator" w:id="-1">
+    <w:p>
+      <w:pPr>
+        <w:spacing w:after="0" w:line="240" w:lineRule="auto"/>
+      </w:pPr>
+      <w:r>
+        <w:separator/>
+      </w:r>
+    </w:p>
+  </w:footnote>
+  <w:footnote w:type="continuationSeparator" w:id="0">
+    <w:p>
+      <w:pPr>
+        <w:spacing w:after="0" w:line="240" w:lineRule="auto"/>
+      </w:pPr>
+      <w:r>
+        <w:continuationSeparator/>
+      </w:r>
+    </w:p>
+  </w:footnote>
+</w:footnotes>
+</file>
+
 <file path=word/numbering.xml><?xml version="1.0" encoding="utf-8"?>
 <w:numbering xmlns:wpc="http://schemas.microsoft.com/office/word/2010/wordprocessingCanvas" xmlns:cx="http://schemas.microsoft.com/office/drawing/2014/chartex" xmlns:cx1="http://schemas.microsoft.com/office/drawing/2015/9/8/chartex" xmlns:cx2="http://schemas.microsoft.com/office/drawing/2015/10/21/chartex" xmlns:cx3="http://schemas.microsoft.com/office/drawing/2016/5/9/chartex" xmlns:cx4="http://schemas.microsoft.com/office/drawing/2016/5/10/chartex" xmlns:cx5="http://schemas.microsoft.com/office/drawing/2016/5/11/chartex" xmlns:cx6="http://schemas.microsoft.com/office/drawing/2016/5/12/chartex" xmlns:cx7="http://schemas.microsoft.com/office/drawing/2016/5/13/chartex" xmlns:cx8="http://schemas.microsoft.com/office/drawing/2016/5/14/chartex" xmlns:mc="http://schemas.openxmlformats.org/markup-compatibility/2006" xmlns:aink="http://schemas.microsoft.com/office/drawing/2016/ink" xmlns:am3d="http://schemas.microsoft.com/office/drawing/2017/model3d" xmlns:o="urn:schemas-microsoft-com:office:office" xmlns:r="http://schemas.openxmlformats.org/officeDocument/2006/relationships" xmlns:m="http://schemas.openxmlformats.org/officeDocument/2006/math" xmlns:v="urn:schemas-microsoft-com:vml" xmlns:wp14="http://schemas.microsoft.com/office/word/2010/wordprocessingDrawing" xmlns:wp="http://schemas.openxmlformats.org/drawingml/2006/wordprocessingDrawing" xmlns:w10="urn:schemas-microsoft-com:office:word" xmlns:w="http://schemas.openxmlformats.org/wordprocessingml/2006/main" xmlns:w14="http://schemas.microsoft.com/office/word/2010/wordml" xmlns:w15="http://schemas.microsoft.com/office/word/2012/wordml" xmlns:w16cid="http://schemas.microsoft.com/office/word/2016/wordml/cid" xmlns:w16se="http://schemas.microsoft.com/office/word/2015/wordml/symex" xmlns:wpg="http://schemas.microsoft.com/office/word/2010/wordprocessingGroup" xmlns:wpi="http://schemas.microsoft.com/office/word/2010/wordprocessingInk" xmlns:wne="http://schemas.microsoft.com/office/word/2006/wordml" xmlns:wps="http://schemas.microsoft.com/office/word/2010/wordprocessingShape" mc:Ignorable="w14 w15 w16se w16cid wp14">
   <w:abstractNum w:abstractNumId="0" w15:restartNumberingAfterBreak="0">
+    <w:nsid w:val="0D552C41"/>
+    <w:multiLevelType w:val="hybridMultilevel"/>
+    <w:tmpl w:val="08EEE552"/>
+    <w:lvl w:ilvl="0" w:tplc="04090001">
+      <w:start w:val="1"/>
+      <w:numFmt w:val="bullet"/>
+      <w:lvlText w:val=""/>
+      <w:lvlJc w:val="left"/>
+      <w:pPr>
+        <w:ind w:left="1440" w:hanging="360"/>
+      </w:pPr>
+      <w:rPr>
+        <w:rFonts w:ascii="Symbol" w:hAnsi="Symbol" w:hint="default"/>
+      </w:rPr>
+    </w:lvl>
+    <w:lvl w:ilvl="1" w:tplc="04090003" w:tentative="1">
+      <w:start w:val="1"/>
+      <w:numFmt w:val="bullet"/>
+      <w:lvlText w:val="o"/>
+      <w:lvlJc w:val="left"/>
+      <w:pPr>
+        <w:ind w:left="2160" w:hanging="360"/>
+      </w:pPr>
+      <w:rPr>
+        <w:rFonts w:ascii="Courier New" w:hAnsi="Courier New" w:cs="Courier New" w:hint="default"/>
+      </w:rPr>
+    </w:lvl>
+    <w:lvl w:ilvl="2" w:tplc="04090005" w:tentative="1">
+      <w:start w:val="1"/>
+      <w:numFmt w:val="bullet"/>
+      <w:lvlText w:val=""/>
+      <w:lvlJc w:val="left"/>
+      <w:pPr>
+        <w:ind w:left="2880" w:hanging="360"/>
+      </w:pPr>
+      <w:rPr>
+        <w:rFonts w:ascii="Wingdings" w:hAnsi="Wingdings" w:hint="default"/>
+      </w:rPr>
+    </w:lvl>
+    <w:lvl w:ilvl="3" w:tplc="04090001" w:tentative="1">
+      <w:start w:val="1"/>
+      <w:numFmt w:val="bullet"/>
+      <w:lvlText w:val=""/>
+      <w:lvlJc w:val="left"/>
+      <w:pPr>
+        <w:ind w:left="3600" w:hanging="360"/>
+      </w:pPr>
+      <w:rPr>
+        <w:rFonts w:ascii="Symbol" w:hAnsi="Symbol" w:hint="default"/>
+      </w:rPr>
+    </w:lvl>
+    <w:lvl w:ilvl="4" w:tplc="04090003" w:tentative="1">
+      <w:start w:val="1"/>
+      <w:numFmt w:val="bullet"/>
+      <w:lvlText w:val="o"/>
+      <w:lvlJc w:val="left"/>
+      <w:pPr>
+        <w:ind w:left="4320" w:hanging="360"/>
+      </w:pPr>
+      <w:rPr>
+        <w:rFonts w:ascii="Courier New" w:hAnsi="Courier New" w:cs="Courier New" w:hint="default"/>
+      </w:rPr>
+    </w:lvl>
+    <w:lvl w:ilvl="5" w:tplc="04090005" w:tentative="1">
+      <w:start w:val="1"/>
+      <w:numFmt w:val="bullet"/>
+      <w:lvlText w:val=""/>
+      <w:lvlJc w:val="left"/>
+      <w:pPr>
+        <w:ind w:left="5040" w:hanging="360"/>
+      </w:pPr>
+      <w:rPr>
+        <w:rFonts w:ascii="Wingdings" w:hAnsi="Wingdings" w:hint="default"/>
+      </w:rPr>
+    </w:lvl>
+    <w:lvl w:ilvl="6" w:tplc="04090001" w:tentative="1">
+      <w:start w:val="1"/>
+      <w:numFmt w:val="bullet"/>
+      <w:lvlText w:val=""/>
+      <w:lvlJc w:val="left"/>
+      <w:pPr>
+        <w:ind w:left="5760" w:hanging="360"/>
+      </w:pPr>
+      <w:rPr>
+        <w:rFonts w:ascii="Symbol" w:hAnsi="Symbol" w:hint="default"/>
+      </w:rPr>
+    </w:lvl>
+    <w:lvl w:ilvl="7" w:tplc="04090003" w:tentative="1">
+      <w:start w:val="1"/>
+      <w:numFmt w:val="bullet"/>
+      <w:lvlText w:val="o"/>
+      <w:lvlJc w:val="left"/>
+      <w:pPr>
+        <w:ind w:left="6480" w:hanging="360"/>
+      </w:pPr>
+      <w:rPr>
+        <w:rFonts w:ascii="Courier New" w:hAnsi="Courier New" w:cs="Courier New" w:hint="default"/>
+      </w:rPr>
+    </w:lvl>
+    <w:lvl w:ilvl="8" w:tplc="04090005" w:tentative="1">
+      <w:start w:val="1"/>
+      <w:numFmt w:val="bullet"/>
+      <w:lvlText w:val=""/>
+      <w:lvlJc w:val="left"/>
+      <w:pPr>
+        <w:ind w:left="7200" w:hanging="360"/>
+      </w:pPr>
+      <w:rPr>
+        <w:rFonts w:ascii="Wingdings" w:hAnsi="Wingdings" w:hint="default"/>
+      </w:rPr>
+    </w:lvl>
+  </w:abstractNum>
+  <w:abstractNum w:abstractNumId="1" w15:restartNumberingAfterBreak="0">
     <w:nsid w:val="1D7009D7"/>
     <w:multiLevelType w:val="multilevel"/>
     <w:tmpl w:val="7BEEC842"/>
@@ -2588,7 +5656,93 @@
       </w:rPr>
     </w:lvl>
   </w:abstractNum>
-  <w:abstractNum w:abstractNumId="1" w15:restartNumberingAfterBreak="0">
+  <w:abstractNum w:abstractNumId="2" w15:restartNumberingAfterBreak="0">
+    <w:nsid w:val="2DF96444"/>
+    <w:multiLevelType w:val="hybridMultilevel"/>
+    <w:tmpl w:val="5B623DB0"/>
+    <w:lvl w:ilvl="0" w:tplc="0409000F">
+      <w:start w:val="1"/>
+      <w:numFmt w:val="decimal"/>
+      <w:lvlText w:val="%1."/>
+      <w:lvlJc w:val="left"/>
+      <w:pPr>
+        <w:ind w:left="2160" w:hanging="360"/>
+      </w:pPr>
+    </w:lvl>
+    <w:lvl w:ilvl="1" w:tplc="04090019" w:tentative="1">
+      <w:start w:val="1"/>
+      <w:numFmt w:val="lowerLetter"/>
+      <w:lvlText w:val="%2."/>
+      <w:lvlJc w:val="left"/>
+      <w:pPr>
+        <w:ind w:left="2880" w:hanging="360"/>
+      </w:pPr>
+    </w:lvl>
+    <w:lvl w:ilvl="2" w:tplc="0409001B" w:tentative="1">
+      <w:start w:val="1"/>
+      <w:numFmt w:val="lowerRoman"/>
+      <w:lvlText w:val="%3."/>
+      <w:lvlJc w:val="right"/>
+      <w:pPr>
+        <w:ind w:left="3600" w:hanging="180"/>
+      </w:pPr>
+    </w:lvl>
+    <w:lvl w:ilvl="3" w:tplc="0409000F" w:tentative="1">
+      <w:start w:val="1"/>
+      <w:numFmt w:val="decimal"/>
+      <w:lvlText w:val="%4."/>
+      <w:lvlJc w:val="left"/>
+      <w:pPr>
+        <w:ind w:left="4320" w:hanging="360"/>
+      </w:pPr>
+    </w:lvl>
+    <w:lvl w:ilvl="4" w:tplc="04090019" w:tentative="1">
+      <w:start w:val="1"/>
+      <w:numFmt w:val="lowerLetter"/>
+      <w:lvlText w:val="%5."/>
+      <w:lvlJc w:val="left"/>
+      <w:pPr>
+        <w:ind w:left="5040" w:hanging="360"/>
+      </w:pPr>
+    </w:lvl>
+    <w:lvl w:ilvl="5" w:tplc="0409001B" w:tentative="1">
+      <w:start w:val="1"/>
+      <w:numFmt w:val="lowerRoman"/>
+      <w:lvlText w:val="%6."/>
+      <w:lvlJc w:val="right"/>
+      <w:pPr>
+        <w:ind w:left="5760" w:hanging="180"/>
+      </w:pPr>
+    </w:lvl>
+    <w:lvl w:ilvl="6" w:tplc="0409000F" w:tentative="1">
+      <w:start w:val="1"/>
+      <w:numFmt w:val="decimal"/>
+      <w:lvlText w:val="%7."/>
+      <w:lvlJc w:val="left"/>
+      <w:pPr>
+        <w:ind w:left="6480" w:hanging="360"/>
+      </w:pPr>
+    </w:lvl>
+    <w:lvl w:ilvl="7" w:tplc="04090019" w:tentative="1">
+      <w:start w:val="1"/>
+      <w:numFmt w:val="lowerLetter"/>
+      <w:lvlText w:val="%8."/>
+      <w:lvlJc w:val="left"/>
+      <w:pPr>
+        <w:ind w:left="7200" w:hanging="360"/>
+      </w:pPr>
+    </w:lvl>
+    <w:lvl w:ilvl="8" w:tplc="0409001B" w:tentative="1">
+      <w:start w:val="1"/>
+      <w:numFmt w:val="lowerRoman"/>
+      <w:lvlText w:val="%9."/>
+      <w:lvlJc w:val="right"/>
+      <w:pPr>
+        <w:ind w:left="7920" w:hanging="180"/>
+      </w:pPr>
+    </w:lvl>
+  </w:abstractNum>
+  <w:abstractNum w:abstractNumId="3" w15:restartNumberingAfterBreak="0">
     <w:nsid w:val="589504D3"/>
     <w:multiLevelType w:val="hybridMultilevel"/>
     <w:tmpl w:val="D06AF0D0"/>
@@ -2677,7 +5831,7 @@
       </w:pPr>
     </w:lvl>
   </w:abstractNum>
-  <w:abstractNum w:abstractNumId="2" w15:restartNumberingAfterBreak="0">
+  <w:abstractNum w:abstractNumId="4" w15:restartNumberingAfterBreak="0">
     <w:nsid w:val="61E901A8"/>
     <w:multiLevelType w:val="hybridMultilevel"/>
     <w:tmpl w:val="36860D94"/>
@@ -2766,14 +5920,136 @@
       </w:pPr>
     </w:lvl>
   </w:abstractNum>
+  <w:abstractNum w:abstractNumId="5" w15:restartNumberingAfterBreak="0">
+    <w:nsid w:val="73525DE1"/>
+    <w:multiLevelType w:val="hybridMultilevel"/>
+    <w:tmpl w:val="B538C7C4"/>
+    <w:lvl w:ilvl="0" w:tplc="04090001">
+      <w:start w:val="1"/>
+      <w:numFmt w:val="bullet"/>
+      <w:lvlText w:val=""/>
+      <w:lvlJc w:val="left"/>
+      <w:pPr>
+        <w:ind w:left="1440" w:hanging="360"/>
+      </w:pPr>
+      <w:rPr>
+        <w:rFonts w:ascii="Symbol" w:hAnsi="Symbol" w:hint="default"/>
+      </w:rPr>
+    </w:lvl>
+    <w:lvl w:ilvl="1" w:tplc="04090003" w:tentative="1">
+      <w:start w:val="1"/>
+      <w:numFmt w:val="bullet"/>
+      <w:lvlText w:val="o"/>
+      <w:lvlJc w:val="left"/>
+      <w:pPr>
+        <w:ind w:left="2160" w:hanging="360"/>
+      </w:pPr>
+      <w:rPr>
+        <w:rFonts w:ascii="Courier New" w:hAnsi="Courier New" w:cs="Courier New" w:hint="default"/>
+      </w:rPr>
+    </w:lvl>
+    <w:lvl w:ilvl="2" w:tplc="04090005" w:tentative="1">
+      <w:start w:val="1"/>
+      <w:numFmt w:val="bullet"/>
+      <w:lvlText w:val=""/>
+      <w:lvlJc w:val="left"/>
+      <w:pPr>
+        <w:ind w:left="2880" w:hanging="360"/>
+      </w:pPr>
+      <w:rPr>
+        <w:rFonts w:ascii="Wingdings" w:hAnsi="Wingdings" w:hint="default"/>
+      </w:rPr>
+    </w:lvl>
+    <w:lvl w:ilvl="3" w:tplc="04090001" w:tentative="1">
+      <w:start w:val="1"/>
+      <w:numFmt w:val="bullet"/>
+      <w:lvlText w:val=""/>
+      <w:lvlJc w:val="left"/>
+      <w:pPr>
+        <w:ind w:left="3600" w:hanging="360"/>
+      </w:pPr>
+      <w:rPr>
+        <w:rFonts w:ascii="Symbol" w:hAnsi="Symbol" w:hint="default"/>
+      </w:rPr>
+    </w:lvl>
+    <w:lvl w:ilvl="4" w:tplc="04090003" w:tentative="1">
+      <w:start w:val="1"/>
+      <w:numFmt w:val="bullet"/>
+      <w:lvlText w:val="o"/>
+      <w:lvlJc w:val="left"/>
+      <w:pPr>
+        <w:ind w:left="4320" w:hanging="360"/>
+      </w:pPr>
+      <w:rPr>
+        <w:rFonts w:ascii="Courier New" w:hAnsi="Courier New" w:cs="Courier New" w:hint="default"/>
+      </w:rPr>
+    </w:lvl>
+    <w:lvl w:ilvl="5" w:tplc="04090005" w:tentative="1">
+      <w:start w:val="1"/>
+      <w:numFmt w:val="bullet"/>
+      <w:lvlText w:val=""/>
+      <w:lvlJc w:val="left"/>
+      <w:pPr>
+        <w:ind w:left="5040" w:hanging="360"/>
+      </w:pPr>
+      <w:rPr>
+        <w:rFonts w:ascii="Wingdings" w:hAnsi="Wingdings" w:hint="default"/>
+      </w:rPr>
+    </w:lvl>
+    <w:lvl w:ilvl="6" w:tplc="04090001" w:tentative="1">
+      <w:start w:val="1"/>
+      <w:numFmt w:val="bullet"/>
+      <w:lvlText w:val=""/>
+      <w:lvlJc w:val="left"/>
+      <w:pPr>
+        <w:ind w:left="5760" w:hanging="360"/>
+      </w:pPr>
+      <w:rPr>
+        <w:rFonts w:ascii="Symbol" w:hAnsi="Symbol" w:hint="default"/>
+      </w:rPr>
+    </w:lvl>
+    <w:lvl w:ilvl="7" w:tplc="04090003" w:tentative="1">
+      <w:start w:val="1"/>
+      <w:numFmt w:val="bullet"/>
+      <w:lvlText w:val="o"/>
+      <w:lvlJc w:val="left"/>
+      <w:pPr>
+        <w:ind w:left="6480" w:hanging="360"/>
+      </w:pPr>
+      <w:rPr>
+        <w:rFonts w:ascii="Courier New" w:hAnsi="Courier New" w:cs="Courier New" w:hint="default"/>
+      </w:rPr>
+    </w:lvl>
+    <w:lvl w:ilvl="8" w:tplc="04090005" w:tentative="1">
+      <w:start w:val="1"/>
+      <w:numFmt w:val="bullet"/>
+      <w:lvlText w:val=""/>
+      <w:lvlJc w:val="left"/>
+      <w:pPr>
+        <w:ind w:left="7200" w:hanging="360"/>
+      </w:pPr>
+      <w:rPr>
+        <w:rFonts w:ascii="Wingdings" w:hAnsi="Wingdings" w:hint="default"/>
+      </w:rPr>
+    </w:lvl>
+  </w:abstractNum>
   <w:num w:numId="1">
+    <w:abstractNumId w:val="3"/>
+  </w:num>
+  <w:num w:numId="2">
+    <w:abstractNumId w:val="4"/>
+  </w:num>
+  <w:num w:numId="3">
     <w:abstractNumId w:val="1"/>
   </w:num>
-  <w:num w:numId="2">
+  <w:num w:numId="4">
+    <w:abstractNumId w:val="0"/>
+  </w:num>
+  <w:num w:numId="5">
+    <w:abstractNumId w:val="5"/>
+  </w:num>
+  <w:num w:numId="6">
     <w:abstractNumId w:val="2"/>
-  </w:num>
-  <w:num w:numId="3">
-    <w:abstractNumId w:val="0"/>
   </w:num>
 </w:numbering>
 </file>
@@ -3176,6 +6452,27 @@
     <w:name w:val="Normal"/>
     <w:qFormat/>
   </w:style>
+  <w:style w:type="paragraph" w:styleId="1">
+    <w:name w:val="heading 1"/>
+    <w:basedOn w:val="a"/>
+    <w:next w:val="a"/>
+    <w:link w:val="10"/>
+    <w:uiPriority w:val="9"/>
+    <w:qFormat/>
+    <w:rsid w:val="006962B8"/>
+    <w:pPr>
+      <w:keepNext/>
+      <w:keepLines/>
+      <w:spacing w:before="240" w:after="0"/>
+      <w:outlineLvl w:val="0"/>
+    </w:pPr>
+    <w:rPr>
+      <w:rFonts w:asciiTheme="majorHAnsi" w:eastAsiaTheme="majorEastAsia" w:hAnsiTheme="majorHAnsi" w:cstheme="majorBidi"/>
+      <w:color w:val="2F5496" w:themeColor="accent1" w:themeShade="BF"/>
+      <w:sz w:val="32"/>
+      <w:szCs w:val="32"/>
+    </w:rPr>
+  </w:style>
   <w:style w:type="character" w:default="1" w:styleId="a0">
     <w:name w:val="Default Paragraph Font"/>
     <w:uiPriority w:val="1"/>
@@ -3232,6 +6529,110 @@
         <w:insideV w:val="single" w:sz="4" w:space="0" w:color="auto"/>
       </w:tblBorders>
     </w:tblPr>
+  </w:style>
+  <w:style w:type="paragraph" w:styleId="a5">
+    <w:name w:val="header"/>
+    <w:basedOn w:val="a"/>
+    <w:link w:val="a6"/>
+    <w:uiPriority w:val="99"/>
+    <w:unhideWhenUsed/>
+    <w:rsid w:val="00246836"/>
+    <w:pPr>
+      <w:tabs>
+        <w:tab w:val="center" w:pos="4680"/>
+        <w:tab w:val="right" w:pos="9360"/>
+      </w:tabs>
+      <w:spacing w:after="0" w:line="240" w:lineRule="auto"/>
+    </w:pPr>
+  </w:style>
+  <w:style w:type="character" w:customStyle="1" w:styleId="a6">
+    <w:name w:val="頁首 字元"/>
+    <w:basedOn w:val="a0"/>
+    <w:link w:val="a5"/>
+    <w:uiPriority w:val="99"/>
+    <w:rsid w:val="00246836"/>
+  </w:style>
+  <w:style w:type="paragraph" w:styleId="a7">
+    <w:name w:val="footer"/>
+    <w:basedOn w:val="a"/>
+    <w:link w:val="a8"/>
+    <w:uiPriority w:val="99"/>
+    <w:unhideWhenUsed/>
+    <w:rsid w:val="00246836"/>
+    <w:pPr>
+      <w:tabs>
+        <w:tab w:val="center" w:pos="4680"/>
+        <w:tab w:val="right" w:pos="9360"/>
+      </w:tabs>
+      <w:spacing w:after="0" w:line="240" w:lineRule="auto"/>
+    </w:pPr>
+  </w:style>
+  <w:style w:type="character" w:customStyle="1" w:styleId="a8">
+    <w:name w:val="頁尾 字元"/>
+    <w:basedOn w:val="a0"/>
+    <w:link w:val="a7"/>
+    <w:uiPriority w:val="99"/>
+    <w:rsid w:val="00246836"/>
+  </w:style>
+  <w:style w:type="character" w:customStyle="1" w:styleId="10">
+    <w:name w:val="標題 1 字元"/>
+    <w:basedOn w:val="a0"/>
+    <w:link w:val="1"/>
+    <w:uiPriority w:val="9"/>
+    <w:rsid w:val="006962B8"/>
+    <w:rPr>
+      <w:rFonts w:asciiTheme="majorHAnsi" w:eastAsiaTheme="majorEastAsia" w:hAnsiTheme="majorHAnsi" w:cstheme="majorBidi"/>
+      <w:color w:val="2F5496" w:themeColor="accent1" w:themeShade="BF"/>
+      <w:sz w:val="32"/>
+      <w:szCs w:val="32"/>
+    </w:rPr>
+  </w:style>
+  <w:style w:type="paragraph" w:styleId="a9">
+    <w:name w:val="No Spacing"/>
+    <w:link w:val="aa"/>
+    <w:uiPriority w:val="1"/>
+    <w:qFormat/>
+    <w:rsid w:val="006D1235"/>
+    <w:pPr>
+      <w:spacing w:after="0" w:line="240" w:lineRule="auto"/>
+    </w:pPr>
+  </w:style>
+  <w:style w:type="character" w:customStyle="1" w:styleId="aa">
+    <w:name w:val="無間距 字元"/>
+    <w:basedOn w:val="a0"/>
+    <w:link w:val="a9"/>
+    <w:uiPriority w:val="1"/>
+    <w:rsid w:val="006D1235"/>
+  </w:style>
+  <w:style w:type="paragraph" w:styleId="ab">
+    <w:name w:val="Balloon Text"/>
+    <w:basedOn w:val="a"/>
+    <w:link w:val="ac"/>
+    <w:uiPriority w:val="99"/>
+    <w:semiHidden/>
+    <w:unhideWhenUsed/>
+    <w:rsid w:val="008667ED"/>
+    <w:pPr>
+      <w:spacing w:after="0" w:line="240" w:lineRule="auto"/>
+    </w:pPr>
+    <w:rPr>
+      <w:rFonts w:ascii="Microsoft JhengHei UI" w:eastAsia="Microsoft JhengHei UI"/>
+      <w:sz w:val="18"/>
+      <w:szCs w:val="18"/>
+    </w:rPr>
+  </w:style>
+  <w:style w:type="character" w:customStyle="1" w:styleId="ac">
+    <w:name w:val="註解方塊文字 字元"/>
+    <w:basedOn w:val="a0"/>
+    <w:link w:val="ab"/>
+    <w:uiPriority w:val="99"/>
+    <w:semiHidden/>
+    <w:rsid w:val="008667ED"/>
+    <w:rPr>
+      <w:rFonts w:ascii="Microsoft JhengHei UI" w:eastAsia="Microsoft JhengHei UI"/>
+      <w:sz w:val="18"/>
+      <w:szCs w:val="18"/>
+    </w:rPr>
   </w:style>
 </w:styles>
 </file>
@@ -3529,4 +6930,23 @@
     </a:ext>
   </a:extLst>
 </a:theme>
+</file>
+
+<file path=customXml/item1.xml><?xml version="1.0" encoding="utf-8"?>
+<CoverPageProperties xmlns="http://schemas.microsoft.com/office/2006/coverPageProps">
+  <PublishDate/>
+  <Abstract>孙子平、车行、张嘉睿、刘家维</Abstract>
+  <CompanyAddress/>
+  <CompanyPhone/>
+  <CompanyFax/>
+  <CompanyEmail/>
+</CoverPageProperties>
+</file>
+
+<file path=customXml/itemProps1.xml><?xml version="1.0" encoding="utf-8"?>
+<ds:datastoreItem xmlns:ds="http://schemas.openxmlformats.org/officeDocument/2006/customXml" ds:itemID="{55AF091B-3C7A-41E3-B477-F2FDAA23CFDA}">
+  <ds:schemaRefs>
+    <ds:schemaRef ds:uri="http://schemas.microsoft.com/office/2006/coverPageProps"/>
+  </ds:schemaRefs>
+</ds:datastoreItem>
 </file>
</xml_diff>